<commit_message>
Swapped out name's to traditional irish
</commit_message>
<xml_diff>
--- a/blog-doc/Blog.docx
+++ b/blog-doc/Blog.docx
@@ -36,7 +36,7 @@
         <w:t>(</w:t>
       </w:r>
       <w:r>
-        <w:t>28</w:t>
+        <w:t>30</w:t>
       </w:r>
       <w:r>
         <w:t xml:space="preserve"> </w:t>
@@ -3263,6 +3263,443 @@
         <w:pStyle w:val="ListParagraph"/>
         <w:spacing w:after="160" w:line="259" w:lineRule="auto"/>
         <w:ind w:left="360"/>
+        <w:jc w:val="center"/>
+        <w:rPr>
+          <w:rFonts w:eastAsia="Times New Roman" w:cstheme="minorHAnsi"/>
+          <w:sz w:val="20"/>
+          <w:szCs w:val="20"/>
+        </w:rPr>
+      </w:pPr>
+    </w:p>
+    <w:p>
+      <w:pPr>
+        <w:pStyle w:val="ListParagraph"/>
+        <w:spacing w:after="160" w:line="259" w:lineRule="auto"/>
+        <w:ind w:left="0"/>
+        <w:jc w:val="center"/>
+        <w:rPr>
+          <w:rFonts w:eastAsia="Times New Roman" w:cstheme="minorHAnsi"/>
+          <w:sz w:val="20"/>
+          <w:szCs w:val="20"/>
+        </w:rPr>
+      </w:pPr>
+      <w:r>
+        <w:rPr>
+          <w:rFonts w:eastAsia="Times New Roman" w:cstheme="minorHAnsi"/>
+          <w:noProof/>
+          <w:sz w:val="20"/>
+          <w:szCs w:val="20"/>
+        </w:rPr>
+        <w:lastRenderedPageBreak/>
+        <w:drawing>
+          <wp:inline distT="0" distB="0" distL="0" distR="0" wp14:anchorId="1A9F082C" wp14:editId="55440FF8">
+            <wp:extent cx="6544733" cy="4098670"/>
+            <wp:effectExtent l="0" t="0" r="0" b="3810"/>
+            <wp:docPr id="235020210" name="Picture 1"/>
+            <wp:cNvGraphicFramePr>
+              <a:graphicFrameLocks xmlns:a="http://schemas.openxmlformats.org/drawingml/2006/main" noChangeAspect="1"/>
+            </wp:cNvGraphicFramePr>
+            <a:graphic xmlns:a="http://schemas.openxmlformats.org/drawingml/2006/main">
+              <a:graphicData uri="http://schemas.openxmlformats.org/drawingml/2006/picture">
+                <pic:pic xmlns:pic="http://schemas.openxmlformats.org/drawingml/2006/picture">
+                  <pic:nvPicPr>
+                    <pic:cNvPr id="235020210" name="Picture 235020210"/>
+                    <pic:cNvPicPr/>
+                  </pic:nvPicPr>
+                  <pic:blipFill>
+                    <a:blip r:embed="rId14" cstate="print">
+                      <a:extLst>
+                        <a:ext uri="{28A0092B-C50C-407E-A947-70E740481C1C}">
+                          <a14:useLocalDpi xmlns:a14="http://schemas.microsoft.com/office/drawing/2010/main" val="0"/>
+                        </a:ext>
+                      </a:extLst>
+                    </a:blip>
+                    <a:stretch>
+                      <a:fillRect/>
+                    </a:stretch>
+                  </pic:blipFill>
+                  <pic:spPr>
+                    <a:xfrm>
+                      <a:off x="0" y="0"/>
+                      <a:ext cx="6567743" cy="4113080"/>
+                    </a:xfrm>
+                    <a:prstGeom prst="rect">
+                      <a:avLst/>
+                    </a:prstGeom>
+                  </pic:spPr>
+                </pic:pic>
+              </a:graphicData>
+            </a:graphic>
+          </wp:inline>
+        </w:drawing>
+      </w:r>
+    </w:p>
+    <w:p>
+      <w:pPr>
+        <w:pStyle w:val="ListParagraph"/>
+        <w:spacing w:after="160" w:line="259" w:lineRule="auto"/>
+        <w:ind w:left="360"/>
+        <w:jc w:val="center"/>
+        <w:rPr>
+          <w:rFonts w:eastAsia="Times New Roman" w:cstheme="minorHAnsi"/>
+          <w:sz w:val="20"/>
+          <w:szCs w:val="20"/>
+        </w:rPr>
+      </w:pPr>
+    </w:p>
+    <w:p>
+      <w:pPr>
+        <w:pStyle w:val="ListParagraph"/>
+        <w:spacing w:after="160" w:line="259" w:lineRule="auto"/>
+        <w:ind w:left="360"/>
+        <w:jc w:val="center"/>
+        <w:rPr>
+          <w:rFonts w:eastAsia="Times New Roman" w:cstheme="minorHAnsi"/>
+          <w:sz w:val="20"/>
+          <w:szCs w:val="20"/>
+        </w:rPr>
+      </w:pPr>
+      <w:r>
+        <w:rPr>
+          <w:rFonts w:eastAsia="Times New Roman" w:cstheme="minorHAnsi"/>
+          <w:sz w:val="20"/>
+          <w:szCs w:val="20"/>
+        </w:rPr>
+        <w:t xml:space="preserve">So in the </w:t>
+      </w:r>
+      <w:r>
+        <w:rPr>
+          <w:rFonts w:eastAsia="Times New Roman" w:cstheme="minorHAnsi"/>
+          <w:sz w:val="20"/>
+          <w:szCs w:val="20"/>
+        </w:rPr>
+        <w:t xml:space="preserve">above diagram </w:t>
+      </w:r>
+      <w:r>
+        <w:rPr>
+          <w:rFonts w:eastAsia="Times New Roman" w:cstheme="minorHAnsi"/>
+          <w:sz w:val="20"/>
+          <w:szCs w:val="20"/>
+        </w:rPr>
+        <w:t>I removed landline numbers and mobile device information as well as addresses..</w:t>
+      </w:r>
+      <w:r>
+        <w:rPr>
+          <w:rFonts w:eastAsia="Times New Roman" w:cstheme="minorHAnsi"/>
+          <w:sz w:val="20"/>
+          <w:szCs w:val="20"/>
+        </w:rPr>
+        <w:t>.</w:t>
+      </w:r>
+      <w:r>
+        <w:rPr>
+          <w:rFonts w:eastAsia="Times New Roman" w:cstheme="minorHAnsi"/>
+          <w:sz w:val="20"/>
+          <w:szCs w:val="20"/>
+        </w:rPr>
+        <w:t xml:space="preserve"> But we now have is Transactions, depicted as </w:t>
+      </w:r>
+      <w:proofErr w:type="spellStart"/>
+      <w:r>
+        <w:rPr>
+          <w:rFonts w:eastAsia="Times New Roman" w:cstheme="minorHAnsi"/>
+          <w:sz w:val="20"/>
+          <w:szCs w:val="20"/>
+        </w:rPr>
+        <w:t>AccountEvents</w:t>
+      </w:r>
+      <w:proofErr w:type="spellEnd"/>
+      <w:r>
+        <w:rPr>
+          <w:rFonts w:eastAsia="Times New Roman" w:cstheme="minorHAnsi"/>
+          <w:sz w:val="20"/>
+          <w:szCs w:val="20"/>
+        </w:rPr>
+        <w:t>.</w:t>
+      </w:r>
+    </w:p>
+    <w:p>
+      <w:pPr>
+        <w:pStyle w:val="ListParagraph"/>
+        <w:spacing w:after="160" w:line="259" w:lineRule="auto"/>
+        <w:ind w:left="360"/>
+        <w:jc w:val="center"/>
+        <w:rPr>
+          <w:rFonts w:eastAsia="Times New Roman" w:cstheme="minorHAnsi"/>
+          <w:sz w:val="20"/>
+          <w:szCs w:val="20"/>
+        </w:rPr>
+      </w:pPr>
+    </w:p>
+    <w:p>
+      <w:pPr>
+        <w:pStyle w:val="ListParagraph"/>
+        <w:spacing w:after="160" w:line="259" w:lineRule="auto"/>
+        <w:ind w:left="0"/>
+        <w:jc w:val="center"/>
+        <w:rPr>
+          <w:rFonts w:eastAsia="Times New Roman" w:cstheme="minorHAnsi"/>
+          <w:sz w:val="20"/>
+          <w:szCs w:val="20"/>
+        </w:rPr>
+      </w:pPr>
+      <w:r>
+        <w:rPr>
+          <w:rFonts w:eastAsia="Times New Roman" w:cstheme="minorHAnsi"/>
+          <w:noProof/>
+          <w:sz w:val="20"/>
+          <w:szCs w:val="20"/>
+        </w:rPr>
+        <w:lastRenderedPageBreak/>
+        <w:drawing>
+          <wp:inline distT="0" distB="0" distL="0" distR="0" wp14:anchorId="731A762B" wp14:editId="4790BBB2">
+            <wp:extent cx="5626100" cy="5067300"/>
+            <wp:effectExtent l="0" t="0" r="0" b="0"/>
+            <wp:docPr id="1595508205" name="Picture 4"/>
+            <wp:cNvGraphicFramePr>
+              <a:graphicFrameLocks xmlns:a="http://schemas.openxmlformats.org/drawingml/2006/main" noChangeAspect="1"/>
+            </wp:cNvGraphicFramePr>
+            <a:graphic xmlns:a="http://schemas.openxmlformats.org/drawingml/2006/main">
+              <a:graphicData uri="http://schemas.openxmlformats.org/drawingml/2006/picture">
+                <pic:pic xmlns:pic="http://schemas.openxmlformats.org/drawingml/2006/picture">
+                  <pic:nvPicPr>
+                    <pic:cNvPr id="1595508205" name="Picture 1595508205"/>
+                    <pic:cNvPicPr/>
+                  </pic:nvPicPr>
+                  <pic:blipFill>
+                    <a:blip r:embed="rId15">
+                      <a:extLst>
+                        <a:ext uri="{28A0092B-C50C-407E-A947-70E740481C1C}">
+                          <a14:useLocalDpi xmlns:a14="http://schemas.microsoft.com/office/drawing/2010/main" val="0"/>
+                        </a:ext>
+                      </a:extLst>
+                    </a:blip>
+                    <a:stretch>
+                      <a:fillRect/>
+                    </a:stretch>
+                  </pic:blipFill>
+                  <pic:spPr>
+                    <a:xfrm>
+                      <a:off x="0" y="0"/>
+                      <a:ext cx="5626100" cy="5067300"/>
+                    </a:xfrm>
+                    <a:prstGeom prst="rect">
+                      <a:avLst/>
+                    </a:prstGeom>
+                  </pic:spPr>
+                </pic:pic>
+              </a:graphicData>
+            </a:graphic>
+          </wp:inline>
+        </w:drawing>
+      </w:r>
+    </w:p>
+    <w:p>
+      <w:pPr>
+        <w:pStyle w:val="ListParagraph"/>
+        <w:spacing w:after="160" w:line="259" w:lineRule="auto"/>
+        <w:ind w:left="0"/>
+        <w:jc w:val="center"/>
+        <w:rPr>
+          <w:rFonts w:eastAsia="Times New Roman" w:cstheme="minorHAnsi"/>
+          <w:sz w:val="20"/>
+          <w:szCs w:val="20"/>
+        </w:rPr>
+      </w:pPr>
+    </w:p>
+    <w:p>
+      <w:pPr>
+        <w:pStyle w:val="ListParagraph"/>
+        <w:spacing w:after="160" w:line="259" w:lineRule="auto"/>
+        <w:ind w:left="0"/>
+        <w:jc w:val="center"/>
+        <w:rPr>
+          <w:rFonts w:eastAsia="Times New Roman" w:cstheme="minorHAnsi"/>
+          <w:sz w:val="20"/>
+          <w:szCs w:val="20"/>
+        </w:rPr>
+      </w:pPr>
+      <w:r>
+        <w:rPr>
+          <w:rFonts w:eastAsia="Times New Roman" w:cstheme="minorHAnsi"/>
+          <w:sz w:val="20"/>
+          <w:szCs w:val="20"/>
+        </w:rPr>
+        <w:t>So here we show how multiple transactions have occurred between the 2 accounts, each depicted as brown circles.</w:t>
+      </w:r>
+    </w:p>
+    <w:p>
+      <w:pPr>
+        <w:pStyle w:val="ListParagraph"/>
+        <w:spacing w:after="160" w:line="259" w:lineRule="auto"/>
+        <w:ind w:left="0"/>
+        <w:jc w:val="center"/>
+        <w:rPr>
+          <w:rFonts w:eastAsia="Times New Roman" w:cstheme="minorHAnsi"/>
+          <w:sz w:val="20"/>
+          <w:szCs w:val="20"/>
+        </w:rPr>
+      </w:pPr>
+      <w:r>
+        <w:rPr>
+          <w:rFonts w:eastAsia="Times New Roman" w:cstheme="minorHAnsi"/>
+          <w:noProof/>
+          <w:sz w:val="20"/>
+          <w:szCs w:val="20"/>
+        </w:rPr>
+        <w:lastRenderedPageBreak/>
+        <w:drawing>
+          <wp:inline distT="0" distB="0" distL="0" distR="0" wp14:anchorId="3016E84E" wp14:editId="22A3695B">
+            <wp:extent cx="6571615" cy="5030470"/>
+            <wp:effectExtent l="0" t="0" r="0" b="0"/>
+            <wp:docPr id="497650206" name="Picture 3"/>
+            <wp:cNvGraphicFramePr>
+              <a:graphicFrameLocks xmlns:a="http://schemas.openxmlformats.org/drawingml/2006/main" noChangeAspect="1"/>
+            </wp:cNvGraphicFramePr>
+            <a:graphic xmlns:a="http://schemas.openxmlformats.org/drawingml/2006/main">
+              <a:graphicData uri="http://schemas.openxmlformats.org/drawingml/2006/picture">
+                <pic:pic xmlns:pic="http://schemas.openxmlformats.org/drawingml/2006/picture">
+                  <pic:nvPicPr>
+                    <pic:cNvPr id="497650206" name="Picture 497650206"/>
+                    <pic:cNvPicPr/>
+                  </pic:nvPicPr>
+                  <pic:blipFill>
+                    <a:blip r:embed="rId16">
+                      <a:extLst>
+                        <a:ext uri="{28A0092B-C50C-407E-A947-70E740481C1C}">
+                          <a14:useLocalDpi xmlns:a14="http://schemas.microsoft.com/office/drawing/2010/main" val="0"/>
+                        </a:ext>
+                      </a:extLst>
+                    </a:blip>
+                    <a:stretch>
+                      <a:fillRect/>
+                    </a:stretch>
+                  </pic:blipFill>
+                  <pic:spPr>
+                    <a:xfrm>
+                      <a:off x="0" y="0"/>
+                      <a:ext cx="6571615" cy="5030470"/>
+                    </a:xfrm>
+                    <a:prstGeom prst="rect">
+                      <a:avLst/>
+                    </a:prstGeom>
+                  </pic:spPr>
+                </pic:pic>
+              </a:graphicData>
+            </a:graphic>
+          </wp:inline>
+        </w:drawing>
+      </w:r>
+    </w:p>
+    <w:p>
+      <w:pPr>
+        <w:pStyle w:val="ListParagraph"/>
+        <w:spacing w:after="160" w:line="259" w:lineRule="auto"/>
+        <w:ind w:left="360"/>
+        <w:jc w:val="center"/>
+        <w:rPr>
+          <w:rFonts w:eastAsia="Times New Roman" w:cstheme="minorHAnsi"/>
+          <w:sz w:val="20"/>
+          <w:szCs w:val="20"/>
+        </w:rPr>
+      </w:pPr>
+      <w:r>
+        <w:rPr>
+          <w:rFonts w:eastAsia="Times New Roman" w:cstheme="minorHAnsi"/>
+          <w:sz w:val="20"/>
+          <w:szCs w:val="20"/>
+        </w:rPr>
+        <w:t xml:space="preserve">More interesting it shall become, we zoom out a bit, we can now see Alex Human, and the 3 accounts he has, and then account right in the centre which has been used to move money via 4 transactions </w:t>
+      </w:r>
+      <w:r>
+        <w:rPr>
+          <w:rFonts w:eastAsia="Times New Roman" w:cstheme="minorHAnsi"/>
+          <w:sz w:val="20"/>
+          <w:szCs w:val="20"/>
+        </w:rPr>
+        <w:t>from</w:t>
+      </w:r>
+      <w:r>
+        <w:rPr>
+          <w:rFonts w:eastAsia="Times New Roman" w:cstheme="minorHAnsi"/>
+          <w:sz w:val="20"/>
+          <w:szCs w:val="20"/>
+        </w:rPr>
+        <w:t xml:space="preserve"> Karen</w:t>
+      </w:r>
+      <w:r>
+        <w:rPr>
+          <w:rFonts w:eastAsia="Times New Roman" w:cstheme="minorHAnsi"/>
+          <w:sz w:val="20"/>
+          <w:szCs w:val="20"/>
+        </w:rPr>
+        <w:t xml:space="preserve"> to Alex</w:t>
+      </w:r>
+      <w:r>
+        <w:rPr>
+          <w:rFonts w:eastAsia="Times New Roman" w:cstheme="minorHAnsi"/>
+          <w:sz w:val="20"/>
+          <w:szCs w:val="20"/>
+        </w:rPr>
+        <w:t>.</w:t>
+      </w:r>
+    </w:p>
+    <w:p>
+      <w:pPr>
+        <w:pStyle w:val="ListParagraph"/>
+        <w:spacing w:after="160" w:line="259" w:lineRule="auto"/>
+        <w:ind w:left="360"/>
+        <w:jc w:val="center"/>
+        <w:rPr>
+          <w:rFonts w:eastAsia="Times New Roman" w:cstheme="minorHAnsi"/>
+          <w:sz w:val="20"/>
+          <w:szCs w:val="20"/>
+        </w:rPr>
+      </w:pPr>
+    </w:p>
+    <w:p>
+      <w:pPr>
+        <w:pStyle w:val="ListParagraph"/>
+        <w:spacing w:after="160" w:line="259" w:lineRule="auto"/>
+        <w:ind w:left="142"/>
+        <w:rPr>
+          <w:rFonts w:eastAsia="Times New Roman" w:cstheme="minorHAnsi"/>
+          <w:sz w:val="20"/>
+          <w:szCs w:val="20"/>
+        </w:rPr>
+      </w:pPr>
+      <w:r>
+        <w:rPr>
+          <w:rFonts w:eastAsia="Times New Roman" w:cstheme="minorHAnsi"/>
+          <w:sz w:val="20"/>
+          <w:szCs w:val="20"/>
+        </w:rPr>
+        <w:t xml:space="preserve">At the simplest, this is some of the power of </w:t>
+      </w:r>
+      <w:proofErr w:type="spellStart"/>
+      <w:r>
+        <w:rPr>
+          <w:rFonts w:eastAsia="Times New Roman" w:cstheme="minorHAnsi"/>
+          <w:sz w:val="20"/>
+          <w:szCs w:val="20"/>
+        </w:rPr>
+        <w:t>GraphDB’s</w:t>
+      </w:r>
+      <w:proofErr w:type="spellEnd"/>
+      <w:r>
+        <w:rPr>
+          <w:rFonts w:eastAsia="Times New Roman" w:cstheme="minorHAnsi"/>
+          <w:sz w:val="20"/>
+          <w:szCs w:val="20"/>
+        </w:rPr>
+        <w:t>, exposing relationships, intersect points.</w:t>
+      </w:r>
+    </w:p>
+    <w:p>
+      <w:pPr>
+        <w:pStyle w:val="ListParagraph"/>
+        <w:spacing w:after="160" w:line="259" w:lineRule="auto"/>
+        <w:ind w:left="360"/>
         <w:rPr>
           <w:rFonts w:eastAsia="Times New Roman" w:cstheme="minorHAnsi"/>
           <w:sz w:val="20"/>
@@ -3310,7 +3747,7 @@
           <w:rFonts w:cstheme="minorHAnsi"/>
         </w:rPr>
       </w:pPr>
-      <w:hyperlink r:id="rId14" w:history="1">
+      <w:hyperlink r:id="rId17" w:history="1">
         <w:r>
           <w:rPr>
             <w:rStyle w:val="Hyperlink"/>
@@ -3337,7 +3774,7 @@
           <w:rFonts w:cstheme="minorHAnsi"/>
         </w:rPr>
       </w:pPr>
-      <w:hyperlink r:id="rId15" w:history="1">
+      <w:hyperlink r:id="rId18" w:history="1">
         <w:r>
           <w:rPr>
             <w:rStyle w:val="Hyperlink"/>
@@ -3364,7 +3801,7 @@
           <w:rFonts w:cstheme="minorHAnsi"/>
         </w:rPr>
       </w:pPr>
-      <w:hyperlink r:id="rId16" w:history="1">
+      <w:hyperlink r:id="rId19" w:history="1">
         <w:r>
           <w:rPr>
             <w:rStyle w:val="Hyperlink"/>
@@ -3416,7 +3853,7 @@
           <w:rStyle w:val="Hyperlink"/>
         </w:rPr>
       </w:pPr>
-      <w:hyperlink r:id="rId17" w:history="1">
+      <w:hyperlink r:id="rId20" w:history="1">
         <w:r>
           <w:rPr>
             <w:rStyle w:val="Hyperlink"/>
@@ -3457,7 +3894,7 @@
           <w:rFonts w:eastAsia="Times New Roman" w:cstheme="minorHAnsi"/>
         </w:rPr>
       </w:pPr>
-      <w:hyperlink r:id="rId18" w:history="1">
+      <w:hyperlink r:id="rId21" w:history="1">
         <w:r>
           <w:rPr>
             <w:rStyle w:val="Hyperlink"/>
@@ -3484,7 +3921,7 @@
           <w:rFonts w:eastAsia="Times New Roman" w:cstheme="minorHAnsi"/>
         </w:rPr>
       </w:pPr>
-      <w:hyperlink r:id="rId19" w:history="1">
+      <w:hyperlink r:id="rId22" w:history="1">
         <w:proofErr w:type="spellStart"/>
         <w:r>
           <w:rPr>
@@ -3513,7 +3950,7 @@
           <w:rFonts w:eastAsia="Times New Roman" w:cstheme="minorHAnsi"/>
         </w:rPr>
       </w:pPr>
-      <w:hyperlink r:id="rId20" w:history="1">
+      <w:hyperlink r:id="rId23" w:history="1">
         <w:r>
           <w:rPr>
             <w:rStyle w:val="Hyperlink"/>
@@ -3540,7 +3977,7 @@
           <w:rFonts w:eastAsia="Times New Roman" w:cstheme="minorHAnsi"/>
         </w:rPr>
       </w:pPr>
-      <w:hyperlink r:id="rId21" w:history="1">
+      <w:hyperlink r:id="rId24" w:history="1">
         <w:proofErr w:type="spellStart"/>
         <w:r>
           <w:rPr>
@@ -3569,7 +4006,7 @@
           <w:rFonts w:eastAsia="Times New Roman" w:cstheme="minorHAnsi"/>
         </w:rPr>
       </w:pPr>
-      <w:hyperlink r:id="rId22" w:history="1">
+      <w:hyperlink r:id="rId25" w:history="1">
         <w:proofErr w:type="spellStart"/>
         <w:r>
           <w:rPr>
@@ -3604,7 +4041,7 @@
           <w:rFonts w:eastAsia="Times New Roman" w:cstheme="minorHAnsi"/>
         </w:rPr>
       </w:pPr>
-      <w:hyperlink r:id="rId23" w:history="1">
+      <w:hyperlink r:id="rId26" w:history="1">
         <w:proofErr w:type="spellStart"/>
         <w:r>
           <w:rPr>
@@ -4005,7 +4442,7 @@
           <w:rFonts w:cstheme="minorHAnsi"/>
         </w:rPr>
       </w:pPr>
-      <w:hyperlink r:id="rId24" w:history="1">
+      <w:hyperlink r:id="rId27" w:history="1">
         <w:proofErr w:type="spellStart"/>
         <w:r>
           <w:rPr>
@@ -4041,7 +4478,7 @@
           <w:rFonts w:cstheme="minorHAnsi"/>
         </w:rPr>
       </w:pPr>
-      <w:hyperlink r:id="rId25" w:history="1">
+      <w:hyperlink r:id="rId28" w:history="1">
         <w:proofErr w:type="spellStart"/>
         <w:r>
           <w:rPr>
@@ -4077,7 +4514,7 @@
           <w:rFonts w:cstheme="minorHAnsi"/>
         </w:rPr>
       </w:pPr>
-      <w:hyperlink r:id="rId26" w:history="1">
+      <w:hyperlink r:id="rId29" w:history="1">
         <w:proofErr w:type="spellStart"/>
         <w:r>
           <w:rPr>
@@ -4131,7 +4568,6 @@
         </w:numPr>
       </w:pPr>
       <w:r>
-        <w:lastRenderedPageBreak/>
         <w:t>Summary</w:t>
       </w:r>
     </w:p>
@@ -4249,7 +4685,7 @@
           <w:rFonts w:cstheme="minorHAnsi"/>
         </w:rPr>
       </w:pPr>
-      <w:hyperlink r:id="rId27" w:history="1">
+      <w:hyperlink r:id="rId30" w:history="1">
         <w:r>
           <w:rPr>
             <w:rStyle w:val="Hyperlink"/>
@@ -4299,7 +4735,7 @@
           <w:rFonts w:cstheme="minorHAnsi"/>
         </w:rPr>
       </w:pPr>
-      <w:hyperlink r:id="rId28" w:history="1">
+      <w:hyperlink r:id="rId31" w:history="1">
         <w:r>
           <w:rPr>
             <w:rStyle w:val="Hyperlink"/>
@@ -4326,7 +4762,7 @@
         </w:rPr>
         <w:t xml:space="preserve">(think </w:t>
       </w:r>
-      <w:hyperlink r:id="rId29" w:history="1">
+      <w:hyperlink r:id="rId32" w:history="1">
         <w:proofErr w:type="spellStart"/>
         <w:r>
           <w:rPr>
@@ -4437,7 +4873,7 @@
           <w:rFonts w:cstheme="minorHAnsi"/>
         </w:rPr>
       </w:pPr>
-      <w:hyperlink r:id="rId30" w:history="1">
+      <w:hyperlink r:id="rId33" w:history="1">
         <w:proofErr w:type="spellStart"/>
         <w:r>
           <w:rPr>
@@ -4483,7 +4919,7 @@
           <w:rFonts w:cstheme="minorHAnsi"/>
         </w:rPr>
       </w:pPr>
-      <w:hyperlink r:id="rId31" w:history="1">
+      <w:hyperlink r:id="rId34" w:history="1">
         <w:r>
           <w:rPr>
             <w:rStyle w:val="Hyperlink"/>
@@ -4593,7 +5029,7 @@
         </w:rPr>
         <w:t xml:space="preserve"> </w:t>
       </w:r>
-      <w:hyperlink r:id="rId32" w:history="1">
+      <w:hyperlink r:id="rId35" w:history="1">
         <w:proofErr w:type="spellStart"/>
         <w:r>
           <w:rPr>
@@ -4727,7 +5163,7 @@
         </w:rPr>
         <w:t>(</w:t>
       </w:r>
-      <w:hyperlink r:id="rId33" w:history="1">
+      <w:hyperlink r:id="rId36" w:history="1">
         <w:r>
           <w:rPr>
             <w:rFonts w:eastAsiaTheme="minorHAnsi"/>
@@ -4754,25 +5190,7 @@
           <w:iCs w:val="0"/>
           <w:color w:val="auto"/>
         </w:rPr>
-        <w:t>SNA (</w:t>
-      </w:r>
-      <w:r>
-        <w:rPr>
-          <w:rFonts w:eastAsiaTheme="minorHAnsi" w:cstheme="minorHAnsi"/>
-          <w:i w:val="0"/>
-          <w:iCs w:val="0"/>
-          <w:color w:val="auto"/>
-        </w:rPr>
-        <w:t>Social Network Analysis</w:t>
-      </w:r>
-      <w:r>
-        <w:rPr>
-          <w:rFonts w:eastAsiaTheme="minorHAnsi" w:cstheme="minorHAnsi"/>
-          <w:i w:val="0"/>
-          <w:iCs w:val="0"/>
-          <w:color w:val="auto"/>
-        </w:rPr>
-        <w:t xml:space="preserve"> )</w:t>
+        <w:t>SNA (Social Network Analysis )</w:t>
       </w:r>
       <w:r>
         <w:rPr>
@@ -4871,7 +5289,7 @@
           <w:rFonts w:asciiTheme="minorHAnsi" w:hAnsiTheme="minorHAnsi" w:cstheme="minorHAnsi"/>
         </w:rPr>
       </w:pPr>
-      <w:hyperlink r:id="rId34" w:history="1">
+      <w:hyperlink r:id="rId37" w:history="1">
         <w:r>
           <w:rPr>
             <w:rStyle w:val="Hyperlink"/>
@@ -4882,7 +5300,7 @@
       </w:hyperlink>
     </w:p>
     <w:p>
-      <w:hyperlink r:id="rId35" w:history="1">
+      <w:hyperlink r:id="rId38" w:history="1">
         <w:r>
           <w:rPr>
             <w:rStyle w:val="Hyperlink"/>
@@ -4905,7 +5323,7 @@
           <w:lang w:val="en-US"/>
         </w:rPr>
       </w:pPr>
-      <w:hyperlink r:id="rId36" w:history="1">
+      <w:hyperlink r:id="rId39" w:history="1">
         <w:r>
           <w:rPr>
             <w:rStyle w:val="Hyperlink"/>
@@ -4944,7 +5362,7 @@
           <w:lang w:val="en-US"/>
         </w:rPr>
       </w:pPr>
-      <w:hyperlink r:id="rId37" w:history="1">
+      <w:hyperlink r:id="rId40" w:history="1">
         <w:r>
           <w:rPr>
             <w:rStyle w:val="Hyperlink"/>
@@ -5001,6 +5419,7 @@
           <w:noProof/>
           <w:lang w:val="en-US"/>
         </w:rPr>
+        <w:lastRenderedPageBreak/>
         <w:drawing>
           <wp:inline distT="0" distB="0" distL="0" distR="0" wp14:anchorId="5FE9EB4A" wp14:editId="59CDD968">
             <wp:extent cx="1574800" cy="977900"/>
@@ -5017,7 +5436,7 @@
                     <pic:cNvPicPr/>
                   </pic:nvPicPr>
                   <pic:blipFill>
-                    <a:blip r:embed="rId38">
+                    <a:blip r:embed="rId41">
                       <a:extLst>
                         <a:ext uri="{28A0092B-C50C-407E-A947-70E740481C1C}">
                           <a14:useLocalDpi xmlns:a14="http://schemas.microsoft.com/office/drawing/2010/main" val="0"/>
@@ -5200,7 +5619,7 @@
           <w:lang w:val="en-US"/>
         </w:rPr>
       </w:pPr>
-      <w:hyperlink r:id="rId39" w:history="1">
+      <w:hyperlink r:id="rId42" w:history="1">
         <w:r>
           <w:rPr>
             <w:rStyle w:val="Hyperlink"/>
@@ -5211,7 +5630,7 @@
       </w:hyperlink>
     </w:p>
     <w:p>
-      <w:hyperlink r:id="rId40" w:history="1">
+      <w:hyperlink r:id="rId43" w:history="1">
         <w:r>
           <w:rPr>
             <w:rStyle w:val="Hyperlink"/>
@@ -5227,7 +5646,7 @@
           <w:lang w:val="en-US"/>
         </w:rPr>
       </w:pPr>
-      <w:hyperlink r:id="rId41" w:history="1">
+      <w:hyperlink r:id="rId44" w:history="1">
         <w:r>
           <w:rPr>
             <w:rStyle w:val="Hyperlink"/>

</xml_diff>

<commit_message>
Update data model diagrams and copied into blogdoc
</commit_message>
<xml_diff>
--- a/blog-doc/Blog.docx
+++ b/blog-doc/Blog.docx
@@ -1379,10 +1379,10 @@
         </w:rPr>
         <w:lastRenderedPageBreak/>
         <w:drawing>
-          <wp:inline distT="0" distB="0" distL="0" distR="0" wp14:anchorId="0374BCA8" wp14:editId="22520DCF">
-            <wp:extent cx="6571615" cy="3132455"/>
-            <wp:effectExtent l="0" t="0" r="0" b="4445"/>
-            <wp:docPr id="694269825" name="Picture 2"/>
+          <wp:inline distT="0" distB="0" distL="0" distR="0" wp14:anchorId="057E2517" wp14:editId="7E0D054B">
+            <wp:extent cx="6571615" cy="3713480"/>
+            <wp:effectExtent l="0" t="0" r="0" b="0"/>
+            <wp:docPr id="924870239" name="Picture 1"/>
             <wp:cNvGraphicFramePr>
               <a:graphicFrameLocks xmlns:a="http://schemas.openxmlformats.org/drawingml/2006/main" noChangeAspect="1"/>
             </wp:cNvGraphicFramePr>
@@ -1390,11 +1390,11 @@
               <a:graphicData uri="http://schemas.openxmlformats.org/drawingml/2006/picture">
                 <pic:pic xmlns:pic="http://schemas.openxmlformats.org/drawingml/2006/picture">
                   <pic:nvPicPr>
-                    <pic:cNvPr id="694269825" name="Picture 694269825"/>
+                    <pic:cNvPr id="924870239" name="Picture 924870239"/>
                     <pic:cNvPicPr/>
                   </pic:nvPicPr>
                   <pic:blipFill>
-                    <a:blip r:embed="rId7">
+                    <a:blip r:embed="rId7" cstate="print">
                       <a:extLst>
                         <a:ext uri="{28A0092B-C50C-407E-A947-70E740481C1C}">
                           <a14:useLocalDpi xmlns:a14="http://schemas.microsoft.com/office/drawing/2010/main" val="0"/>
@@ -1408,7 +1408,7 @@
                   <pic:spPr>
                     <a:xfrm>
                       <a:off x="0" y="0"/>
-                      <a:ext cx="6571615" cy="3132455"/>
+                      <a:ext cx="6571615" cy="3713480"/>
                     </a:xfrm>
                     <a:prstGeom prst="rect">
                       <a:avLst/>
@@ -1457,6 +1457,32 @@
         </w:rPr>
         <w:t xml:space="preserve"> we define the account as either being “individual” or “corporate”. Most bank by tradition operate in 2 sub divisions, corporate banking or personal banking.</w:t>
       </w:r>
+      <w:r>
+        <w:rPr>
+          <w:rFonts w:asciiTheme="minorHAnsi" w:hAnsiTheme="minorHAnsi" w:cstheme="minorHAnsi"/>
+          <w:sz w:val="20"/>
+          <w:szCs w:val="20"/>
+        </w:rPr>
+        <w:t xml:space="preserve"> I also further show how a corporate or </w:t>
+      </w:r>
+      <w:proofErr w:type="spellStart"/>
+      <w:r>
+        <w:rPr>
+          <w:rFonts w:asciiTheme="minorHAnsi" w:hAnsiTheme="minorHAnsi" w:cstheme="minorHAnsi"/>
+          <w:sz w:val="20"/>
+          <w:szCs w:val="20"/>
+        </w:rPr>
+        <w:t>a</w:t>
+      </w:r>
+      <w:proofErr w:type="spellEnd"/>
+      <w:r>
+        <w:rPr>
+          <w:rFonts w:asciiTheme="minorHAnsi" w:hAnsiTheme="minorHAnsi" w:cstheme="minorHAnsi"/>
+          <w:sz w:val="20"/>
+          <w:szCs w:val="20"/>
+        </w:rPr>
+        <w:t xml:space="preserve"> individual is associated with various addition data points/nodes </w:t>
+      </w:r>
     </w:p>
     <w:p>
       <w:pPr>
@@ -1479,6 +1505,24 @@
         </w:rPr>
         <w:t xml:space="preserve">Ok, so we depicted the basic natural relationships between Banks and the eventual “Responsible Party’s”. </w:t>
       </w:r>
+      <w:r>
+        <w:rPr>
+          <w:rFonts w:asciiTheme="minorHAnsi" w:hAnsiTheme="minorHAnsi" w:cstheme="minorHAnsi"/>
+        </w:rPr>
+        <w:t>Let</w:t>
+      </w:r>
+      <w:r>
+        <w:rPr>
+          <w:rFonts w:asciiTheme="minorHAnsi" w:hAnsiTheme="minorHAnsi" w:cstheme="minorHAnsi"/>
+        </w:rPr>
+        <w:t>’</w:t>
+      </w:r>
+      <w:r>
+        <w:rPr>
+          <w:rFonts w:asciiTheme="minorHAnsi" w:hAnsiTheme="minorHAnsi" w:cstheme="minorHAnsi"/>
+        </w:rPr>
+        <w:t>s now model the cash flow as a transaction but in real 2 separate financial events.</w:t>
+      </w:r>
     </w:p>
     <w:p>
       <w:pPr>
@@ -1487,204 +1531,53 @@
           <w:rFonts w:asciiTheme="minorHAnsi" w:hAnsiTheme="minorHAnsi" w:cstheme="minorHAnsi"/>
         </w:rPr>
       </w:pPr>
-    </w:p>
-    <w:p>
-      <w:pPr>
-        <w:spacing w:after="160" w:line="259" w:lineRule="auto"/>
-        <w:rPr>
-          <w:rFonts w:asciiTheme="minorHAnsi" w:hAnsiTheme="minorHAnsi" w:cstheme="minorHAnsi"/>
-        </w:rPr>
-      </w:pPr>
-      <w:r>
-        <w:rPr>
-          <w:rFonts w:asciiTheme="minorHAnsi" w:hAnsiTheme="minorHAnsi" w:cstheme="minorHAnsi"/>
-        </w:rPr>
-        <w:t xml:space="preserve">But, we’re note done, </w:t>
-      </w:r>
-      <w:r>
-        <w:rPr>
-          <w:rFonts w:asciiTheme="minorHAnsi" w:hAnsiTheme="minorHAnsi" w:cstheme="minorHAnsi"/>
-        </w:rPr>
-        <w:t xml:space="preserve">are we ever. </w:t>
-      </w:r>
-    </w:p>
-    <w:p>
-      <w:pPr>
-        <w:spacing w:after="160" w:line="259" w:lineRule="auto"/>
-        <w:rPr>
-          <w:rFonts w:asciiTheme="minorHAnsi" w:hAnsiTheme="minorHAnsi" w:cstheme="minorHAnsi"/>
-        </w:rPr>
-      </w:pPr>
-      <w:r>
-        <w:rPr>
-          <w:rFonts w:asciiTheme="minorHAnsi" w:hAnsiTheme="minorHAnsi" w:cstheme="minorHAnsi"/>
-        </w:rPr>
-        <w:t>T</w:t>
-      </w:r>
-      <w:r>
-        <w:rPr>
-          <w:rFonts w:asciiTheme="minorHAnsi" w:hAnsiTheme="minorHAnsi" w:cstheme="minorHAnsi"/>
-        </w:rPr>
-        <w:t xml:space="preserve">he </w:t>
-      </w:r>
-      <w:r>
-        <w:rPr>
-          <w:rFonts w:asciiTheme="minorHAnsi" w:hAnsiTheme="minorHAnsi" w:cstheme="minorHAnsi"/>
-        </w:rPr>
-        <w:t>l</w:t>
-      </w:r>
-      <w:r>
-        <w:rPr>
-          <w:rFonts w:asciiTheme="minorHAnsi" w:hAnsiTheme="minorHAnsi" w:cstheme="minorHAnsi"/>
-        </w:rPr>
-        <w:t>ast component</w:t>
-      </w:r>
-      <w:r>
-        <w:rPr>
-          <w:rFonts w:asciiTheme="minorHAnsi" w:hAnsiTheme="minorHAnsi" w:cstheme="minorHAnsi"/>
-        </w:rPr>
-        <w:t>,</w:t>
-      </w:r>
-      <w:r>
-        <w:rPr>
-          <w:rFonts w:asciiTheme="minorHAnsi" w:hAnsiTheme="minorHAnsi" w:cstheme="minorHAnsi"/>
-        </w:rPr>
-        <w:t xml:space="preserve"> </w:t>
-      </w:r>
-      <w:r>
-        <w:rPr>
-          <w:rFonts w:asciiTheme="minorHAnsi" w:hAnsiTheme="minorHAnsi" w:cstheme="minorHAnsi"/>
-        </w:rPr>
-        <w:t>for</w:t>
-      </w:r>
-      <w:r>
-        <w:rPr>
-          <w:rFonts w:asciiTheme="minorHAnsi" w:hAnsiTheme="minorHAnsi" w:cstheme="minorHAnsi"/>
-        </w:rPr>
-        <w:t xml:space="preserve"> which</w:t>
-      </w:r>
-      <w:r>
-        <w:rPr>
-          <w:rFonts w:asciiTheme="minorHAnsi" w:hAnsiTheme="minorHAnsi" w:cstheme="minorHAnsi"/>
-        </w:rPr>
-        <w:t xml:space="preserve"> the</w:t>
-      </w:r>
-      <w:r>
-        <w:rPr>
-          <w:rFonts w:asciiTheme="minorHAnsi" w:hAnsiTheme="minorHAnsi" w:cstheme="minorHAnsi"/>
-        </w:rPr>
-        <w:t xml:space="preserve"> importance should never be under estimated is time… The ability to identify and analyse patterns as they develop/</w:t>
-      </w:r>
-      <w:r>
-        <w:rPr>
-          <w:rFonts w:asciiTheme="minorHAnsi" w:hAnsiTheme="minorHAnsi" w:cstheme="minorHAnsi"/>
-        </w:rPr>
-        <w:t>e</w:t>
-      </w:r>
-      <w:r>
-        <w:rPr>
-          <w:rFonts w:asciiTheme="minorHAnsi" w:hAnsiTheme="minorHAnsi" w:cstheme="minorHAnsi"/>
-        </w:rPr>
-        <w:t xml:space="preserve">merge over time. </w:t>
-      </w:r>
-    </w:p>
-    <w:p>
-      <w:pPr>
-        <w:spacing w:after="160" w:line="259" w:lineRule="auto"/>
-        <w:rPr>
-          <w:rFonts w:asciiTheme="minorHAnsi" w:hAnsiTheme="minorHAnsi" w:cstheme="minorHAnsi"/>
-        </w:rPr>
-      </w:pPr>
-      <w:r>
-        <w:rPr>
-          <w:rFonts w:asciiTheme="minorHAnsi" w:hAnsiTheme="minorHAnsi" w:cstheme="minorHAnsi"/>
-        </w:rPr>
-        <w:t xml:space="preserve">Bad actors don’t create a profile in one step and then use </w:t>
-      </w:r>
-      <w:r>
-        <w:rPr>
-          <w:rFonts w:asciiTheme="minorHAnsi" w:hAnsiTheme="minorHAnsi" w:cstheme="minorHAnsi"/>
-        </w:rPr>
-        <w:t>them</w:t>
-      </w:r>
-      <w:r>
-        <w:rPr>
-          <w:rFonts w:asciiTheme="minorHAnsi" w:hAnsiTheme="minorHAnsi" w:cstheme="minorHAnsi"/>
-        </w:rPr>
-        <w:t>. They build up a profile over time, slowly so as not to attract attention.</w:t>
-      </w:r>
-    </w:p>
-    <w:p>
-      <w:pPr>
-        <w:spacing w:after="160" w:line="259" w:lineRule="auto"/>
-        <w:rPr>
-          <w:rFonts w:asciiTheme="minorHAnsi" w:hAnsiTheme="minorHAnsi" w:cstheme="minorHAnsi"/>
-        </w:rPr>
-      </w:pPr>
-      <w:r>
-        <w:rPr>
-          <w:rFonts w:asciiTheme="minorHAnsi" w:hAnsiTheme="minorHAnsi" w:cstheme="minorHAnsi"/>
-        </w:rPr>
-        <w:t xml:space="preserve">For this we need to introduce </w:t>
-      </w:r>
-      <w:r>
-        <w:rPr>
-          <w:rFonts w:asciiTheme="minorHAnsi" w:hAnsiTheme="minorHAnsi" w:cstheme="minorHAnsi"/>
-        </w:rPr>
-        <w:t xml:space="preserve">what’s referred to as </w:t>
-      </w:r>
-      <w:r>
-        <w:rPr>
-          <w:rFonts w:asciiTheme="minorHAnsi" w:hAnsiTheme="minorHAnsi" w:cstheme="minorHAnsi"/>
-        </w:rPr>
-        <w:t xml:space="preserve">a temporal dimension, </w:t>
-      </w:r>
-      <w:r>
-        <w:rPr>
-          <w:rFonts w:asciiTheme="minorHAnsi" w:hAnsiTheme="minorHAnsi" w:cstheme="minorHAnsi"/>
-        </w:rPr>
-        <w:t>basically a time based view by decorating all activity/events with a</w:t>
-      </w:r>
-      <w:r>
-        <w:rPr>
-          <w:rFonts w:asciiTheme="minorHAnsi" w:hAnsiTheme="minorHAnsi" w:cstheme="minorHAnsi"/>
-        </w:rPr>
-        <w:t xml:space="preserve"> </w:t>
-      </w:r>
-      <w:proofErr w:type="spellStart"/>
-      <w:r>
-        <w:rPr>
-          <w:rFonts w:asciiTheme="minorHAnsi" w:hAnsiTheme="minorHAnsi" w:cstheme="minorHAnsi"/>
-        </w:rPr>
-        <w:t>eventTime</w:t>
-      </w:r>
-      <w:proofErr w:type="spellEnd"/>
-      <w:r>
-        <w:rPr>
-          <w:rFonts w:asciiTheme="minorHAnsi" w:hAnsiTheme="minorHAnsi" w:cstheme="minorHAnsi"/>
-        </w:rPr>
-        <w:t>, be that a financial transaction or a data update for an account, corporate, person, an a</w:t>
-      </w:r>
-      <w:r>
-        <w:rPr>
-          <w:rFonts w:asciiTheme="minorHAnsi" w:hAnsiTheme="minorHAnsi" w:cstheme="minorHAnsi"/>
-        </w:rPr>
-        <w:t>d</w:t>
-      </w:r>
-      <w:r>
-        <w:rPr>
-          <w:rFonts w:asciiTheme="minorHAnsi" w:hAnsiTheme="minorHAnsi" w:cstheme="minorHAnsi"/>
-        </w:rPr>
-        <w:t xml:space="preserve">dress etc. </w:t>
-      </w:r>
-    </w:p>
-    <w:p>
-      <w:pPr>
-        <w:spacing w:after="160" w:line="259" w:lineRule="auto"/>
-        <w:rPr>
-          <w:rFonts w:asciiTheme="minorHAnsi" w:hAnsiTheme="minorHAnsi" w:cstheme="minorHAnsi"/>
-        </w:rPr>
-      </w:pPr>
+      <w:r>
+        <w:rPr>
+          <w:rFonts w:asciiTheme="minorHAnsi" w:hAnsiTheme="minorHAnsi" w:cstheme="minorHAnsi"/>
+          <w:noProof/>
+        </w:rPr>
+        <w:drawing>
+          <wp:inline distT="0" distB="0" distL="0" distR="0" wp14:anchorId="1B8504AB" wp14:editId="0CBE5D46">
+            <wp:extent cx="6571615" cy="2349500"/>
+            <wp:effectExtent l="0" t="0" r="0" b="0"/>
+            <wp:docPr id="1386159688" name="Picture 2"/>
+            <wp:cNvGraphicFramePr>
+              <a:graphicFrameLocks xmlns:a="http://schemas.openxmlformats.org/drawingml/2006/main" noChangeAspect="1"/>
+            </wp:cNvGraphicFramePr>
+            <a:graphic xmlns:a="http://schemas.openxmlformats.org/drawingml/2006/main">
+              <a:graphicData uri="http://schemas.openxmlformats.org/drawingml/2006/picture">
+                <pic:pic xmlns:pic="http://schemas.openxmlformats.org/drawingml/2006/picture">
+                  <pic:nvPicPr>
+                    <pic:cNvPr id="1386159688" name="Picture 1386159688"/>
+                    <pic:cNvPicPr/>
+                  </pic:nvPicPr>
+                  <pic:blipFill>
+                    <a:blip r:embed="rId8" cstate="print">
+                      <a:extLst>
+                        <a:ext uri="{28A0092B-C50C-407E-A947-70E740481C1C}">
+                          <a14:useLocalDpi xmlns:a14="http://schemas.microsoft.com/office/drawing/2010/main" val="0"/>
+                        </a:ext>
+                      </a:extLst>
+                    </a:blip>
+                    <a:stretch>
+                      <a:fillRect/>
+                    </a:stretch>
+                  </pic:blipFill>
+                  <pic:spPr>
+                    <a:xfrm>
+                      <a:off x="0" y="0"/>
+                      <a:ext cx="6571615" cy="2349500"/>
+                    </a:xfrm>
+                    <a:prstGeom prst="rect">
+                      <a:avLst/>
+                    </a:prstGeom>
+                  </pic:spPr>
+                </pic:pic>
+              </a:graphicData>
+            </a:graphic>
+          </wp:inline>
+        </w:drawing>
+      </w:r>
     </w:p>
     <w:p>
       <w:pPr>
@@ -1697,9 +1590,241 @@
       <w:r>
         <w:rPr>
           <w:rFonts w:asciiTheme="minorHAnsi" w:hAnsiTheme="minorHAnsi" w:cstheme="minorHAnsi"/>
+          <w:sz w:val="20"/>
+          <w:szCs w:val="20"/>
+        </w:rPr>
+        <w:t>Above I show how one account pays funds to another. The transaction is model as 2 separate events, the first being an outbound debit cash flow from the payers account and then a 2</w:t>
+      </w:r>
+      <w:r>
+        <w:rPr>
+          <w:rFonts w:asciiTheme="minorHAnsi" w:hAnsiTheme="minorHAnsi" w:cstheme="minorHAnsi"/>
+          <w:sz w:val="20"/>
+          <w:szCs w:val="20"/>
+          <w:vertAlign w:val="superscript"/>
+        </w:rPr>
+        <w:t>nd</w:t>
+      </w:r>
+      <w:r>
+        <w:rPr>
+          <w:rFonts w:asciiTheme="minorHAnsi" w:hAnsiTheme="minorHAnsi" w:cstheme="minorHAnsi"/>
+          <w:sz w:val="20"/>
+          <w:szCs w:val="20"/>
+        </w:rPr>
+        <w:t xml:space="preserve"> even for the inbound payee as a credit event. </w:t>
+      </w:r>
+    </w:p>
+    <w:p>
+      <w:pPr>
+        <w:spacing w:after="160" w:line="259" w:lineRule="auto"/>
+        <w:rPr>
+          <w:rFonts w:asciiTheme="minorHAnsi" w:hAnsiTheme="minorHAnsi" w:cstheme="minorHAnsi"/>
+        </w:rPr>
+      </w:pPr>
+      <w:r>
+        <w:rPr>
+          <w:rFonts w:asciiTheme="minorHAnsi" w:hAnsiTheme="minorHAnsi" w:cstheme="minorHAnsi"/>
+        </w:rPr>
+        <w:lastRenderedPageBreak/>
+        <w:t xml:space="preserve">But, we’re note done, </w:t>
+      </w:r>
+      <w:r>
+        <w:rPr>
+          <w:rFonts w:asciiTheme="minorHAnsi" w:hAnsiTheme="minorHAnsi" w:cstheme="minorHAnsi"/>
+        </w:rPr>
+        <w:t xml:space="preserve">are we ever. </w:t>
+      </w:r>
+    </w:p>
+    <w:p>
+      <w:pPr>
+        <w:spacing w:after="160" w:line="259" w:lineRule="auto"/>
+        <w:rPr>
+          <w:rFonts w:asciiTheme="minorHAnsi" w:hAnsiTheme="minorHAnsi" w:cstheme="minorHAnsi"/>
+        </w:rPr>
+      </w:pPr>
+      <w:r>
+        <w:rPr>
+          <w:rFonts w:asciiTheme="minorHAnsi" w:hAnsiTheme="minorHAnsi" w:cstheme="minorHAnsi"/>
+        </w:rPr>
+        <w:t>T</w:t>
+      </w:r>
+      <w:r>
+        <w:rPr>
+          <w:rFonts w:asciiTheme="minorHAnsi" w:hAnsiTheme="minorHAnsi" w:cstheme="minorHAnsi"/>
+        </w:rPr>
+        <w:t xml:space="preserve">he </w:t>
+      </w:r>
+      <w:r>
+        <w:rPr>
+          <w:rFonts w:asciiTheme="minorHAnsi" w:hAnsiTheme="minorHAnsi" w:cstheme="minorHAnsi"/>
+        </w:rPr>
+        <w:t>l</w:t>
+      </w:r>
+      <w:r>
+        <w:rPr>
+          <w:rFonts w:asciiTheme="minorHAnsi" w:hAnsiTheme="minorHAnsi" w:cstheme="minorHAnsi"/>
+        </w:rPr>
+        <w:t>ast component</w:t>
+      </w:r>
+      <w:r>
+        <w:rPr>
+          <w:rFonts w:asciiTheme="minorHAnsi" w:hAnsiTheme="minorHAnsi" w:cstheme="minorHAnsi"/>
+        </w:rPr>
+        <w:t>,</w:t>
+      </w:r>
+      <w:r>
+        <w:rPr>
+          <w:rFonts w:asciiTheme="minorHAnsi" w:hAnsiTheme="minorHAnsi" w:cstheme="minorHAnsi"/>
+        </w:rPr>
+        <w:t xml:space="preserve"> </w:t>
+      </w:r>
+      <w:r>
+        <w:rPr>
+          <w:rFonts w:asciiTheme="minorHAnsi" w:hAnsiTheme="minorHAnsi" w:cstheme="minorHAnsi"/>
+        </w:rPr>
+        <w:t>for</w:t>
+      </w:r>
+      <w:r>
+        <w:rPr>
+          <w:rFonts w:asciiTheme="minorHAnsi" w:hAnsiTheme="minorHAnsi" w:cstheme="minorHAnsi"/>
+        </w:rPr>
+        <w:t xml:space="preserve"> which</w:t>
+      </w:r>
+      <w:r>
+        <w:rPr>
+          <w:rFonts w:asciiTheme="minorHAnsi" w:hAnsiTheme="minorHAnsi" w:cstheme="minorHAnsi"/>
+        </w:rPr>
+        <w:t xml:space="preserve"> the</w:t>
+      </w:r>
+      <w:r>
+        <w:rPr>
+          <w:rFonts w:asciiTheme="minorHAnsi" w:hAnsiTheme="minorHAnsi" w:cstheme="minorHAnsi"/>
+        </w:rPr>
+        <w:t xml:space="preserve"> importance should never be under estimated is time… The ability to identify and analyse patterns as they develop/</w:t>
+      </w:r>
+      <w:r>
+        <w:rPr>
+          <w:rFonts w:asciiTheme="minorHAnsi" w:hAnsiTheme="minorHAnsi" w:cstheme="minorHAnsi"/>
+        </w:rPr>
+        <w:t>e</w:t>
+      </w:r>
+      <w:r>
+        <w:rPr>
+          <w:rFonts w:asciiTheme="minorHAnsi" w:hAnsiTheme="minorHAnsi" w:cstheme="minorHAnsi"/>
+        </w:rPr>
+        <w:t xml:space="preserve">merge over time. </w:t>
+      </w:r>
+    </w:p>
+    <w:p>
+      <w:pPr>
+        <w:spacing w:after="160" w:line="259" w:lineRule="auto"/>
+        <w:rPr>
+          <w:rFonts w:asciiTheme="minorHAnsi" w:hAnsiTheme="minorHAnsi" w:cstheme="minorHAnsi"/>
+        </w:rPr>
+      </w:pPr>
+      <w:r>
+        <w:rPr>
+          <w:rFonts w:asciiTheme="minorHAnsi" w:hAnsiTheme="minorHAnsi" w:cstheme="minorHAnsi"/>
+        </w:rPr>
+        <w:t xml:space="preserve">Bad actors don’t create a profile in one step and then use </w:t>
+      </w:r>
+      <w:r>
+        <w:rPr>
+          <w:rFonts w:asciiTheme="minorHAnsi" w:hAnsiTheme="minorHAnsi" w:cstheme="minorHAnsi"/>
+        </w:rPr>
+        <w:t>them</w:t>
+      </w:r>
+      <w:r>
+        <w:rPr>
+          <w:rFonts w:asciiTheme="minorHAnsi" w:hAnsiTheme="minorHAnsi" w:cstheme="minorHAnsi"/>
+        </w:rPr>
+        <w:t>. They build up a profile over time, slowly so as not to attract attention.</w:t>
+      </w:r>
+    </w:p>
+    <w:p>
+      <w:pPr>
+        <w:spacing w:after="160" w:line="259" w:lineRule="auto"/>
+        <w:rPr>
+          <w:rFonts w:asciiTheme="minorHAnsi" w:hAnsiTheme="minorHAnsi" w:cstheme="minorHAnsi"/>
+        </w:rPr>
+      </w:pPr>
+      <w:r>
+        <w:rPr>
+          <w:rFonts w:asciiTheme="minorHAnsi" w:hAnsiTheme="minorHAnsi" w:cstheme="minorHAnsi"/>
+        </w:rPr>
+        <w:t xml:space="preserve">For this we need to introduce </w:t>
+      </w:r>
+      <w:r>
+        <w:rPr>
+          <w:rFonts w:asciiTheme="minorHAnsi" w:hAnsiTheme="minorHAnsi" w:cstheme="minorHAnsi"/>
+        </w:rPr>
+        <w:t xml:space="preserve">what’s referred to as </w:t>
+      </w:r>
+      <w:r>
+        <w:rPr>
+          <w:rFonts w:asciiTheme="minorHAnsi" w:hAnsiTheme="minorHAnsi" w:cstheme="minorHAnsi"/>
+        </w:rPr>
+        <w:t xml:space="preserve">a temporal dimension, </w:t>
+      </w:r>
+      <w:r>
+        <w:rPr>
+          <w:rFonts w:asciiTheme="minorHAnsi" w:hAnsiTheme="minorHAnsi" w:cstheme="minorHAnsi"/>
+        </w:rPr>
+        <w:t>basically a time based view by decorating all activity/events with a</w:t>
+      </w:r>
+      <w:r>
+        <w:rPr>
+          <w:rFonts w:asciiTheme="minorHAnsi" w:hAnsiTheme="minorHAnsi" w:cstheme="minorHAnsi"/>
+        </w:rPr>
+        <w:t xml:space="preserve"> </w:t>
+      </w:r>
+      <w:proofErr w:type="spellStart"/>
+      <w:r>
+        <w:rPr>
+          <w:rFonts w:asciiTheme="minorHAnsi" w:hAnsiTheme="minorHAnsi" w:cstheme="minorHAnsi"/>
+        </w:rPr>
+        <w:t>eventTime</w:t>
+      </w:r>
+      <w:proofErr w:type="spellEnd"/>
+      <w:r>
+        <w:rPr>
+          <w:rFonts w:asciiTheme="minorHAnsi" w:hAnsiTheme="minorHAnsi" w:cstheme="minorHAnsi"/>
+        </w:rPr>
+        <w:t>, be that a financial transaction or a data update for an account, corporate, person, an a</w:t>
+      </w:r>
+      <w:r>
+        <w:rPr>
+          <w:rFonts w:asciiTheme="minorHAnsi" w:hAnsiTheme="minorHAnsi" w:cstheme="minorHAnsi"/>
+        </w:rPr>
+        <w:t>d</w:t>
+      </w:r>
+      <w:r>
+        <w:rPr>
+          <w:rFonts w:asciiTheme="minorHAnsi" w:hAnsiTheme="minorHAnsi" w:cstheme="minorHAnsi"/>
+        </w:rPr>
+        <w:t xml:space="preserve">dress etc. </w:t>
+      </w:r>
+    </w:p>
+    <w:p>
+      <w:pPr>
+        <w:spacing w:after="160" w:line="259" w:lineRule="auto"/>
+        <w:rPr>
+          <w:rFonts w:asciiTheme="minorHAnsi" w:hAnsiTheme="minorHAnsi" w:cstheme="minorHAnsi"/>
+        </w:rPr>
+      </w:pPr>
+    </w:p>
+    <w:p>
+      <w:pPr>
+        <w:spacing w:after="160" w:line="259" w:lineRule="auto"/>
+        <w:jc w:val="center"/>
+        <w:rPr>
+          <w:rFonts w:asciiTheme="minorHAnsi" w:hAnsiTheme="minorHAnsi" w:cstheme="minorHAnsi"/>
+        </w:rPr>
+      </w:pPr>
+      <w:r>
+        <w:rPr>
+          <w:rFonts w:asciiTheme="minorHAnsi" w:hAnsiTheme="minorHAnsi" w:cstheme="minorHAnsi"/>
           <w:noProof/>
         </w:rPr>
-        <w:lastRenderedPageBreak/>
         <w:drawing>
           <wp:inline distT="0" distB="0" distL="0" distR="0" wp14:anchorId="380DA1AA" wp14:editId="4D3D5FB2">
             <wp:extent cx="6571615" cy="2640330"/>
@@ -1716,7 +1841,7 @@
                     <pic:cNvPicPr/>
                   </pic:nvPicPr>
                   <pic:blipFill>
-                    <a:blip r:embed="rId8" cstate="print">
+                    <a:blip r:embed="rId9" cstate="print">
                       <a:extLst>
                         <a:ext uri="{28A0092B-C50C-407E-A947-70E740481C1C}">
                           <a14:useLocalDpi xmlns:a14="http://schemas.microsoft.com/office/drawing/2010/main" val="0"/>
@@ -1965,7 +2090,6 @@
       </w:pPr>
       <w:bookmarkStart w:id="2" w:name="_Toc204583257"/>
       <w:r>
-        <w:lastRenderedPageBreak/>
         <w:t>Basic GraphDB Concepts</w:t>
       </w:r>
       <w:bookmarkEnd w:id="2"/>
@@ -2031,7 +2155,7 @@
                     <pic:cNvPicPr/>
                   </pic:nvPicPr>
                   <pic:blipFill>
-                    <a:blip r:embed="rId9">
+                    <a:blip r:embed="rId10">
                       <a:extLst>
                         <a:ext uri="{28A0092B-C50C-407E-A947-70E740481C1C}">
                           <a14:useLocalDpi xmlns:a14="http://schemas.microsoft.com/office/drawing/2010/main" val="0"/>
@@ -2195,14 +2319,7 @@
         <w:rPr>
           <w:rFonts w:eastAsia="Times New Roman" w:cstheme="minorHAnsi"/>
         </w:rPr>
-        <w:t xml:space="preserve">a thing, etc and the same graph database can hold </w:t>
-      </w:r>
-      <w:r>
-        <w:rPr>
-          <w:rFonts w:eastAsia="Times New Roman" w:cstheme="minorHAnsi"/>
-        </w:rPr>
-        <w:lastRenderedPageBreak/>
-        <w:t>instances of multiple types of these entities.</w:t>
+        <w:t>a thing, etc and the same graph database can hold instances of multiple types of these entities.</w:t>
       </w:r>
     </w:p>
     <w:p>
@@ -2671,19 +2788,59 @@
         <w:rPr>
           <w:rFonts w:ascii="Courier New" w:eastAsia="Times New Roman" w:hAnsi="Courier New" w:cs="Courier New"/>
         </w:rPr>
-        <w:t>: “</w:t>
+        <w:t>: “ULSBIE2D”</w:t>
+      </w:r>
+      <w:r>
+        <w:rPr>
+          <w:rFonts w:eastAsia="Times New Roman" w:cstheme="minorHAnsi"/>
+        </w:rPr>
+        <w:t xml:space="preserve"> </w:t>
+      </w:r>
+      <w:r>
+        <w:rPr>
+          <w:rFonts w:eastAsia="Times New Roman" w:cstheme="minorHAnsi"/>
+        </w:rPr>
+        <w:t xml:space="preserve">as specified in the </w:t>
       </w:r>
       <w:r>
         <w:rPr>
           <w:rFonts w:ascii="Courier New" w:eastAsia="Times New Roman" w:hAnsi="Courier New" w:cs="Courier New"/>
         </w:rPr>
-        <w:t>ULSBIE2D</w:t>
+        <w:t xml:space="preserve">Merge </w:t>
       </w:r>
       <w:r>
         <w:rPr>
           <w:rFonts w:ascii="Courier New" w:eastAsia="Times New Roman" w:hAnsi="Courier New" w:cs="Courier New"/>
         </w:rPr>
-        <w:t>”</w:t>
+        <w:t>(</w:t>
+      </w:r>
+      <w:proofErr w:type="spellStart"/>
+      <w:r>
+        <w:rPr>
+          <w:rFonts w:ascii="Courier New" w:eastAsia="Times New Roman" w:hAnsi="Courier New" w:cs="Courier New"/>
+        </w:rPr>
+        <w:t>n:Bank</w:t>
+      </w:r>
+      <w:proofErr w:type="spellEnd"/>
+      <w:r>
+        <w:rPr>
+          <w:rFonts w:ascii="Courier New" w:eastAsia="Times New Roman" w:hAnsi="Courier New" w:cs="Courier New"/>
+        </w:rPr>
+        <w:t xml:space="preserve"> {</w:t>
+      </w:r>
+      <w:proofErr w:type="spellStart"/>
+      <w:r>
+        <w:rPr>
+          <w:rFonts w:ascii="Courier New" w:eastAsia="Times New Roman" w:hAnsi="Courier New" w:cs="Courier New"/>
+        </w:rPr>
+        <w:t>xxxx</w:t>
+      </w:r>
+      <w:proofErr w:type="spellEnd"/>
+      <w:r>
+        <w:rPr>
+          <w:rFonts w:ascii="Courier New" w:eastAsia="Times New Roman" w:hAnsi="Courier New" w:cs="Courier New"/>
+        </w:rPr>
+        <w:t>})</w:t>
       </w:r>
       <w:r>
         <w:rPr>
@@ -2695,88 +2852,36 @@
         <w:rPr>
           <w:rFonts w:eastAsia="Times New Roman" w:cstheme="minorHAnsi"/>
         </w:rPr>
-        <w:t xml:space="preserve">as specified in the </w:t>
+        <w:t xml:space="preserve">already exist then the </w:t>
       </w:r>
       <w:r>
         <w:rPr>
           <w:rFonts w:ascii="Courier New" w:eastAsia="Times New Roman" w:hAnsi="Courier New" w:cs="Courier New"/>
         </w:rPr>
-        <w:t xml:space="preserve">Merge </w:t>
+        <w:t>ON MATCH SET</w:t>
+      </w:r>
+      <w:r>
+        <w:rPr>
+          <w:rFonts w:eastAsia="Times New Roman" w:cstheme="minorHAnsi"/>
+        </w:rPr>
+        <w:t xml:space="preserve"> </w:t>
+      </w:r>
+      <w:r>
+        <w:rPr>
+          <w:rFonts w:eastAsia="Times New Roman" w:cstheme="minorHAnsi"/>
+        </w:rPr>
+        <w:t xml:space="preserve">block </w:t>
+      </w:r>
+      <w:r>
+        <w:rPr>
+          <w:rFonts w:eastAsia="Times New Roman" w:cstheme="minorHAnsi"/>
+        </w:rPr>
+        <w:t xml:space="preserve">is executed by following the </w:t>
       </w:r>
       <w:r>
         <w:rPr>
           <w:rFonts w:ascii="Courier New" w:eastAsia="Times New Roman" w:hAnsi="Courier New" w:cs="Courier New"/>
         </w:rPr>
-        <w:t>(</w:t>
-      </w:r>
-      <w:proofErr w:type="spellStart"/>
-      <w:r>
-        <w:rPr>
-          <w:rFonts w:ascii="Courier New" w:eastAsia="Times New Roman" w:hAnsi="Courier New" w:cs="Courier New"/>
-        </w:rPr>
-        <w:t>n:Bank</w:t>
-      </w:r>
-      <w:proofErr w:type="spellEnd"/>
-      <w:r>
-        <w:rPr>
-          <w:rFonts w:ascii="Courier New" w:eastAsia="Times New Roman" w:hAnsi="Courier New" w:cs="Courier New"/>
-        </w:rPr>
-        <w:t xml:space="preserve"> {</w:t>
-      </w:r>
-      <w:proofErr w:type="spellStart"/>
-      <w:r>
-        <w:rPr>
-          <w:rFonts w:ascii="Courier New" w:eastAsia="Times New Roman" w:hAnsi="Courier New" w:cs="Courier New"/>
-        </w:rPr>
-        <w:t>xxxx</w:t>
-      </w:r>
-      <w:proofErr w:type="spellEnd"/>
-      <w:r>
-        <w:rPr>
-          <w:rFonts w:ascii="Courier New" w:eastAsia="Times New Roman" w:hAnsi="Courier New" w:cs="Courier New"/>
-        </w:rPr>
-        <w:t>})</w:t>
-      </w:r>
-      <w:r>
-        <w:rPr>
-          <w:rFonts w:eastAsia="Times New Roman" w:cstheme="minorHAnsi"/>
-        </w:rPr>
-        <w:t xml:space="preserve"> </w:t>
-      </w:r>
-      <w:r>
-        <w:rPr>
-          <w:rFonts w:eastAsia="Times New Roman" w:cstheme="minorHAnsi"/>
-        </w:rPr>
-        <w:t xml:space="preserve">already exist then the </w:t>
-      </w:r>
-      <w:r>
-        <w:rPr>
-          <w:rFonts w:ascii="Courier New" w:eastAsia="Times New Roman" w:hAnsi="Courier New" w:cs="Courier New"/>
-        </w:rPr>
-        <w:t>ON MATCH SET</w:t>
-      </w:r>
-      <w:r>
-        <w:rPr>
-          <w:rFonts w:eastAsia="Times New Roman" w:cstheme="minorHAnsi"/>
-        </w:rPr>
-        <w:t xml:space="preserve"> </w:t>
-      </w:r>
-      <w:r>
-        <w:rPr>
-          <w:rFonts w:eastAsia="Times New Roman" w:cstheme="minorHAnsi"/>
-        </w:rPr>
-        <w:t xml:space="preserve">block </w:t>
-      </w:r>
-      <w:r>
-        <w:rPr>
-          <w:rFonts w:eastAsia="Times New Roman" w:cstheme="minorHAnsi"/>
-        </w:rPr>
-        <w:t xml:space="preserve">is executed by following the </w:t>
-      </w:r>
-      <w:r>
-        <w:rPr>
-          <w:rFonts w:ascii="Courier New" w:eastAsia="Times New Roman" w:hAnsi="Courier New" w:cs="Courier New"/>
-        </w:rPr>
         <w:t>+=</w:t>
       </w:r>
       <w:r>
@@ -2795,7 +2900,14 @@
         <w:rPr>
           <w:rFonts w:eastAsia="Times New Roman" w:cstheme="minorHAnsi"/>
         </w:rPr>
-        <w:t xml:space="preserve">s not defined and update if not as supplied. If a property is not specified then it is ignored, the value stays as is, if it is supplied and set to null then the property is removed from the node. </w:t>
+        <w:t xml:space="preserve">s not defined and update if not as supplied. If a property is not specified then it is </w:t>
+      </w:r>
+      <w:r>
+        <w:rPr>
+          <w:rFonts w:eastAsia="Times New Roman" w:cstheme="minorHAnsi"/>
+        </w:rPr>
+        <w:lastRenderedPageBreak/>
+        <w:t xml:space="preserve">ignored, the value stays as is, if it is supplied and set to null then the property is removed from the node. </w:t>
       </w:r>
     </w:p>
     <w:p>
@@ -3336,7 +3448,6 @@
           <w:sz w:val="18"/>
           <w:szCs w:val="18"/>
         </w:rPr>
-        <w:lastRenderedPageBreak/>
         <w:t xml:space="preserve">    </w:t>
       </w:r>
       <w:proofErr w:type="spellStart"/>
@@ -4938,13 +5049,7 @@
         <w:rPr>
           <w:rFonts w:eastAsia="Times New Roman" w:cstheme="minorHAnsi"/>
         </w:rPr>
-        <w:t>We will now associate the</w:t>
-      </w:r>
-      <w:r>
-        <w:rPr>
-          <w:rFonts w:eastAsia="Times New Roman" w:cstheme="minorHAnsi"/>
-        </w:rPr>
-        <w:t xml:space="preserve"> </w:t>
+        <w:t xml:space="preserve">We will now associate the </w:t>
       </w:r>
       <w:r>
         <w:rPr>
@@ -5099,6 +5204,7 @@
           <w:sz w:val="18"/>
           <w:szCs w:val="18"/>
         </w:rPr>
+        <w:lastRenderedPageBreak/>
         <w:t>// Create (</w:t>
       </w:r>
       <w:proofErr w:type="spellStart"/>
@@ -6537,6 +6643,7 @@
           <w:rFonts w:eastAsia="Times New Roman" w:cstheme="minorHAnsi"/>
           <w:noProof/>
         </w:rPr>
+        <w:lastRenderedPageBreak/>
         <w:drawing>
           <wp:inline distT="0" distB="0" distL="0" distR="0" wp14:anchorId="21E97BCF" wp14:editId="4D5C30FB">
             <wp:extent cx="6571615" cy="3957955"/>
@@ -6553,7 +6660,7 @@
                     <pic:cNvPicPr/>
                   </pic:nvPicPr>
                   <pic:blipFill>
-                    <a:blip r:embed="rId10" cstate="print">
+                    <a:blip r:embed="rId11" cstate="print">
                       <a:extLst>
                         <a:ext uri="{28A0092B-C50C-407E-A947-70E740481C1C}">
                           <a14:useLocalDpi xmlns:a14="http://schemas.microsoft.com/office/drawing/2010/main" val="0"/>
@@ -6610,7 +6717,7 @@
         </w:rPr>
         <w:t xml:space="preserve">The above can be replicated by following the following GIT REPO: </w:t>
       </w:r>
-      <w:hyperlink r:id="rId11" w:history="1">
+      <w:hyperlink r:id="rId12" w:history="1">
         <w:proofErr w:type="spellStart"/>
         <w:r>
           <w:rPr>
@@ -6666,7 +6773,7 @@
                     <pic:cNvPicPr/>
                   </pic:nvPicPr>
                   <pic:blipFill>
-                    <a:blip r:embed="rId12">
+                    <a:blip r:embed="rId13">
                       <a:extLst>
                         <a:ext uri="{28A0092B-C50C-407E-A947-70E740481C1C}">
                           <a14:useLocalDpi xmlns:a14="http://schemas.microsoft.com/office/drawing/2010/main" val="0"/>
@@ -7004,7 +7111,7 @@
                     <pic:cNvPicPr/>
                   </pic:nvPicPr>
                   <pic:blipFill>
-                    <a:blip r:embed="rId13">
+                    <a:blip r:embed="rId14">
                       <a:extLst>
                         <a:ext uri="{28A0092B-C50C-407E-A947-70E740481C1C}">
                           <a14:useLocalDpi xmlns:a14="http://schemas.microsoft.com/office/drawing/2010/main" val="0"/>
@@ -7144,7 +7251,7 @@
                     <pic:cNvPicPr/>
                   </pic:nvPicPr>
                   <pic:blipFill>
-                    <a:blip r:embed="rId14">
+                    <a:blip r:embed="rId15">
                       <a:extLst>
                         <a:ext uri="{28A0092B-C50C-407E-A947-70E740481C1C}">
                           <a14:useLocalDpi xmlns:a14="http://schemas.microsoft.com/office/drawing/2010/main" val="0"/>
@@ -7419,7 +7526,7 @@
                     <pic:cNvPicPr/>
                   </pic:nvPicPr>
                   <pic:blipFill>
-                    <a:blip r:embed="rId15">
+                    <a:blip r:embed="rId16">
                       <a:extLst>
                         <a:ext uri="{28A0092B-C50C-407E-A947-70E740481C1C}">
                           <a14:useLocalDpi xmlns:a14="http://schemas.microsoft.com/office/drawing/2010/main" val="0"/>
@@ -7655,7 +7762,7 @@
           <w:rFonts w:cstheme="minorHAnsi"/>
         </w:rPr>
       </w:pPr>
-      <w:hyperlink r:id="rId16" w:history="1">
+      <w:hyperlink r:id="rId17" w:history="1">
         <w:r>
           <w:rPr>
             <w:rStyle w:val="Hyperlink"/>
@@ -7682,7 +7789,7 @@
           <w:rFonts w:cstheme="minorHAnsi"/>
         </w:rPr>
       </w:pPr>
-      <w:hyperlink r:id="rId17" w:history="1">
+      <w:hyperlink r:id="rId18" w:history="1">
         <w:r>
           <w:rPr>
             <w:rStyle w:val="Hyperlink"/>
@@ -7709,7 +7816,7 @@
           <w:rFonts w:cstheme="minorHAnsi"/>
         </w:rPr>
       </w:pPr>
-      <w:hyperlink r:id="rId18" w:history="1">
+      <w:hyperlink r:id="rId19" w:history="1">
         <w:r>
           <w:rPr>
             <w:rStyle w:val="Hyperlink"/>
@@ -7761,7 +7868,7 @@
           <w:rStyle w:val="Hyperlink"/>
         </w:rPr>
       </w:pPr>
-      <w:hyperlink r:id="rId19" w:history="1">
+      <w:hyperlink r:id="rId20" w:history="1">
         <w:r>
           <w:rPr>
             <w:rStyle w:val="Hyperlink"/>
@@ -7802,7 +7909,7 @@
           <w:rFonts w:eastAsia="Times New Roman" w:cstheme="minorHAnsi"/>
         </w:rPr>
       </w:pPr>
-      <w:hyperlink r:id="rId20" w:history="1">
+      <w:hyperlink r:id="rId21" w:history="1">
         <w:r>
           <w:rPr>
             <w:rStyle w:val="Hyperlink"/>
@@ -7829,7 +7936,7 @@
           <w:rFonts w:eastAsia="Times New Roman" w:cstheme="minorHAnsi"/>
         </w:rPr>
       </w:pPr>
-      <w:hyperlink r:id="rId21" w:history="1">
+      <w:hyperlink r:id="rId22" w:history="1">
         <w:proofErr w:type="spellStart"/>
         <w:r>
           <w:rPr>
@@ -7858,7 +7965,7 @@
           <w:rFonts w:eastAsia="Times New Roman" w:cstheme="minorHAnsi"/>
         </w:rPr>
       </w:pPr>
-      <w:hyperlink r:id="rId22" w:history="1">
+      <w:hyperlink r:id="rId23" w:history="1">
         <w:r>
           <w:rPr>
             <w:rStyle w:val="Hyperlink"/>
@@ -7885,7 +7992,7 @@
           <w:rFonts w:eastAsia="Times New Roman" w:cstheme="minorHAnsi"/>
         </w:rPr>
       </w:pPr>
-      <w:hyperlink r:id="rId23" w:history="1">
+      <w:hyperlink r:id="rId24" w:history="1">
         <w:proofErr w:type="spellStart"/>
         <w:r>
           <w:rPr>
@@ -7914,7 +8021,7 @@
           <w:rFonts w:eastAsia="Times New Roman" w:cstheme="minorHAnsi"/>
         </w:rPr>
       </w:pPr>
-      <w:hyperlink r:id="rId24" w:history="1">
+      <w:hyperlink r:id="rId25" w:history="1">
         <w:proofErr w:type="spellStart"/>
         <w:r>
           <w:rPr>
@@ -7949,7 +8056,7 @@
           <w:rFonts w:eastAsia="Times New Roman" w:cstheme="minorHAnsi"/>
         </w:rPr>
       </w:pPr>
-      <w:hyperlink r:id="rId25" w:history="1">
+      <w:hyperlink r:id="rId26" w:history="1">
         <w:proofErr w:type="spellStart"/>
         <w:r>
           <w:rPr>
@@ -8345,7 +8452,7 @@
           <w:rFonts w:cstheme="minorHAnsi"/>
         </w:rPr>
       </w:pPr>
-      <w:hyperlink r:id="rId26" w:history="1">
+      <w:hyperlink r:id="rId27" w:history="1">
         <w:proofErr w:type="spellStart"/>
         <w:r>
           <w:rPr>
@@ -8381,7 +8488,7 @@
           <w:rFonts w:cstheme="minorHAnsi"/>
         </w:rPr>
       </w:pPr>
-      <w:hyperlink r:id="rId27" w:history="1">
+      <w:hyperlink r:id="rId28" w:history="1">
         <w:proofErr w:type="spellStart"/>
         <w:r>
           <w:rPr>
@@ -8417,7 +8524,7 @@
           <w:rFonts w:cstheme="minorHAnsi"/>
         </w:rPr>
       </w:pPr>
-      <w:hyperlink r:id="rId28" w:history="1">
+      <w:hyperlink r:id="rId29" w:history="1">
         <w:proofErr w:type="spellStart"/>
         <w:r>
           <w:rPr>
@@ -8668,7 +8775,7 @@
           <w:rFonts w:cstheme="minorHAnsi"/>
         </w:rPr>
       </w:pPr>
-      <w:hyperlink r:id="rId29" w:history="1">
+      <w:hyperlink r:id="rId30" w:history="1">
         <w:r>
           <w:rPr>
             <w:rStyle w:val="Hyperlink"/>
@@ -8718,7 +8825,7 @@
           <w:rFonts w:cstheme="minorHAnsi"/>
         </w:rPr>
       </w:pPr>
-      <w:hyperlink r:id="rId30" w:history="1">
+      <w:hyperlink r:id="rId31" w:history="1">
         <w:r>
           <w:rPr>
             <w:rStyle w:val="Hyperlink"/>
@@ -8745,7 +8852,7 @@
         </w:rPr>
         <w:t xml:space="preserve">(think </w:t>
       </w:r>
-      <w:hyperlink r:id="rId31" w:history="1">
+      <w:hyperlink r:id="rId32" w:history="1">
         <w:proofErr w:type="spellStart"/>
         <w:r>
           <w:rPr>
@@ -8902,7 +9009,7 @@
           <w:rFonts w:cstheme="minorHAnsi"/>
         </w:rPr>
       </w:pPr>
-      <w:hyperlink r:id="rId32" w:history="1">
+      <w:hyperlink r:id="rId33" w:history="1">
         <w:proofErr w:type="spellStart"/>
         <w:r>
           <w:rPr>
@@ -8948,7 +9055,7 @@
           <w:rFonts w:cstheme="minorHAnsi"/>
         </w:rPr>
       </w:pPr>
-      <w:hyperlink r:id="rId33" w:history="1">
+      <w:hyperlink r:id="rId34" w:history="1">
         <w:r>
           <w:rPr>
             <w:rStyle w:val="Hyperlink"/>
@@ -9070,7 +9177,7 @@
         </w:rPr>
         <w:t xml:space="preserve"> </w:t>
       </w:r>
-      <w:hyperlink r:id="rId34" w:history="1">
+      <w:hyperlink r:id="rId35" w:history="1">
         <w:proofErr w:type="spellStart"/>
         <w:r>
           <w:rPr>
@@ -9259,7 +9366,7 @@
         </w:rPr>
         <w:t>(</w:t>
       </w:r>
-      <w:hyperlink r:id="rId35" w:history="1">
+      <w:hyperlink r:id="rId36" w:history="1">
         <w:r>
           <w:rPr>
             <w:rFonts w:eastAsiaTheme="minorHAnsi"/>
@@ -9455,7 +9562,7 @@
           <w:rFonts w:asciiTheme="minorHAnsi" w:hAnsiTheme="minorHAnsi" w:cstheme="minorHAnsi"/>
         </w:rPr>
       </w:pPr>
-      <w:hyperlink r:id="rId36" w:history="1">
+      <w:hyperlink r:id="rId37" w:history="1">
         <w:r>
           <w:rPr>
             <w:rStyle w:val="Hyperlink"/>
@@ -9466,7 +9573,7 @@
       </w:hyperlink>
     </w:p>
     <w:p>
-      <w:hyperlink r:id="rId37" w:history="1">
+      <w:hyperlink r:id="rId38" w:history="1">
         <w:r>
           <w:rPr>
             <w:rStyle w:val="Hyperlink"/>
@@ -9489,7 +9596,7 @@
           <w:lang w:val="en-US"/>
         </w:rPr>
       </w:pPr>
-      <w:hyperlink r:id="rId38" w:history="1">
+      <w:hyperlink r:id="rId39" w:history="1">
         <w:r>
           <w:rPr>
             <w:rStyle w:val="Hyperlink"/>
@@ -9528,7 +9635,7 @@
           <w:lang w:val="en-US"/>
         </w:rPr>
       </w:pPr>
-      <w:hyperlink r:id="rId39" w:history="1">
+      <w:hyperlink r:id="rId40" w:history="1">
         <w:r>
           <w:rPr>
             <w:rStyle w:val="Hyperlink"/>
@@ -9601,7 +9708,7 @@
                     <pic:cNvPicPr/>
                   </pic:nvPicPr>
                   <pic:blipFill>
-                    <a:blip r:embed="rId40">
+                    <a:blip r:embed="rId41">
                       <a:extLst>
                         <a:ext uri="{28A0092B-C50C-407E-A947-70E740481C1C}">
                           <a14:useLocalDpi xmlns:a14="http://schemas.microsoft.com/office/drawing/2010/main" val="0"/>
@@ -9784,7 +9891,7 @@
           <w:lang w:val="en-US"/>
         </w:rPr>
       </w:pPr>
-      <w:hyperlink r:id="rId41" w:history="1">
+      <w:hyperlink r:id="rId42" w:history="1">
         <w:r>
           <w:rPr>
             <w:rStyle w:val="Hyperlink"/>
@@ -9795,7 +9902,7 @@
       </w:hyperlink>
     </w:p>
     <w:p>
-      <w:hyperlink r:id="rId42" w:history="1">
+      <w:hyperlink r:id="rId43" w:history="1">
         <w:r>
           <w:rPr>
             <w:rStyle w:val="Hyperlink"/>
@@ -9811,7 +9918,7 @@
           <w:lang w:val="en-US"/>
         </w:rPr>
       </w:pPr>
-      <w:hyperlink r:id="rId43" w:history="1">
+      <w:hyperlink r:id="rId44" w:history="1">
         <w:r>
           <w:rPr>
             <w:rStyle w:val="Hyperlink"/>

</xml_diff>

<commit_message>
moved from base project name to base + part 1 to accommodate a part 2
</commit_message>
<xml_diff>
--- a/blog-doc/Blog.docx
+++ b/blog-doc/Blog.docx
@@ -1382,7 +1382,7 @@
         </w:rPr>
         <w:lastRenderedPageBreak/>
         <w:drawing>
-          <wp:inline distT="0" distB="0" distL="0" distR="0" wp14:anchorId="057E2517" wp14:editId="56E3246F">
+          <wp:inline distT="0" distB="0" distL="0" distR="0" wp14:anchorId="057E2517" wp14:editId="76CCD967">
             <wp:extent cx="6571615" cy="3713480"/>
             <wp:effectExtent l="0" t="0" r="0" b="0"/>
             <wp:docPr id="924870239" name="Picture 1"/>
@@ -6782,6 +6782,15 @@
           <w:t>financial_txn_flow_using_graphDB</w:t>
         </w:r>
         <w:proofErr w:type="spellEnd"/>
+        <w:r>
+          <w:rPr>
+            <w:rStyle w:val="Hyperlink"/>
+            <w:rFonts w:eastAsia="Times New Roman" w:cstheme="minorHAnsi"/>
+            <w:sz w:val="20"/>
+            <w:szCs w:val="20"/>
+          </w:rPr>
+          <w:t xml:space="preserve"> - Part 1</w:t>
+        </w:r>
       </w:hyperlink>
     </w:p>
     <w:p>

</xml_diff>

<commit_message>
Changed some property names...
</commit_message>
<xml_diff>
--- a/blog-doc/Blog.docx
+++ b/blog-doc/Blog.docx
@@ -1382,7 +1382,7 @@
         </w:rPr>
         <w:lastRenderedPageBreak/>
         <w:drawing>
-          <wp:inline distT="0" distB="0" distL="0" distR="0" wp14:anchorId="057E2517" wp14:editId="1EA6245E">
+          <wp:inline distT="0" distB="0" distL="0" distR="0" wp14:anchorId="057E2517" wp14:editId="745B18B0">
             <wp:extent cx="6571615" cy="3713480"/>
             <wp:effectExtent l="0" t="0" r="0" b="0"/>
             <wp:docPr id="924870239" name="Picture 1"/>
@@ -1540,10 +1540,10 @@
           <w:noProof/>
         </w:rPr>
         <w:drawing>
-          <wp:inline distT="0" distB="0" distL="0" distR="0" wp14:anchorId="1B8504AB" wp14:editId="0CBE5D46">
-            <wp:extent cx="6571615" cy="2349500"/>
-            <wp:effectExtent l="0" t="0" r="0" b="0"/>
-            <wp:docPr id="1386159688" name="Picture 2"/>
+          <wp:inline distT="0" distB="0" distL="0" distR="0" wp14:anchorId="55137749" wp14:editId="56401B10">
+            <wp:extent cx="6571615" cy="2332990"/>
+            <wp:effectExtent l="0" t="0" r="0" b="3810"/>
+            <wp:docPr id="545546185" name="Picture 2"/>
             <wp:cNvGraphicFramePr>
               <a:graphicFrameLocks xmlns:a="http://schemas.openxmlformats.org/drawingml/2006/main" noChangeAspect="1"/>
             </wp:cNvGraphicFramePr>
@@ -1551,7 +1551,7 @@
               <a:graphicData uri="http://schemas.openxmlformats.org/drawingml/2006/picture">
                 <pic:pic xmlns:pic="http://schemas.openxmlformats.org/drawingml/2006/picture">
                   <pic:nvPicPr>
-                    <pic:cNvPr id="1386159688" name="Picture 1386159688"/>
+                    <pic:cNvPr id="545546185" name="Picture 545546185"/>
                     <pic:cNvPicPr/>
                   </pic:nvPicPr>
                   <pic:blipFill>
@@ -1569,7 +1569,7 @@
                   <pic:spPr>
                     <a:xfrm>
                       <a:off x="0" y="0"/>
-                      <a:ext cx="6571615" cy="2349500"/>
+                      <a:ext cx="6571615" cy="2332990"/>
                     </a:xfrm>
                     <a:prstGeom prst="rect">
                       <a:avLst/>
@@ -2869,7 +2869,13 @@
         <w:rPr>
           <w:rFonts w:ascii="Courier New" w:eastAsia="Times New Roman" w:hAnsi="Courier New" w:cs="Courier New"/>
         </w:rPr>
-        <w:t>tenantId</w:t>
+        <w:t>service</w:t>
+      </w:r>
+      <w:r>
+        <w:rPr>
+          <w:rFonts w:ascii="Courier New" w:eastAsia="Times New Roman" w:hAnsi="Courier New" w:cs="Courier New"/>
+        </w:rPr>
+        <w:t>Id</w:t>
       </w:r>
       <w:proofErr w:type="spellEnd"/>
       <w:r>
@@ -3153,7 +3159,7 @@
           <w:sz w:val="18"/>
           <w:szCs w:val="18"/>
         </w:rPr>
-        <w:t xml:space="preserve"> { </w:t>
+        <w:t xml:space="preserve"> {</w:t>
       </w:r>
       <w:proofErr w:type="spellStart"/>
       <w:r>
@@ -3163,7 +3169,7 @@
           <w:sz w:val="18"/>
           <w:szCs w:val="18"/>
         </w:rPr>
-        <w:t>tenantId</w:t>
+        <w:t>serviceId</w:t>
       </w:r>
       <w:proofErr w:type="spellEnd"/>
       <w:r>
@@ -3333,7 +3339,16 @@
           <w:sz w:val="18"/>
           <w:szCs w:val="18"/>
         </w:rPr>
-        <w:t>tenantId</w:t>
+        <w:t>service</w:t>
+      </w:r>
+      <w:r>
+        <w:rPr>
+          <w:rFonts w:ascii="Menlo" w:hAnsi="Menlo" w:cs="Menlo"/>
+          <w:color w:val="9CDCFE"/>
+          <w:sz w:val="18"/>
+          <w:szCs w:val="18"/>
+        </w:rPr>
+        <w:t>Id</w:t>
       </w:r>
       <w:proofErr w:type="spellEnd"/>
       <w:r>
@@ -3397,11 +3412,29 @@
       <w:r>
         <w:rPr>
           <w:rFonts w:ascii="Menlo" w:hAnsi="Menlo" w:cs="Menlo"/>
+          <w:color w:val="CCCCCC"/>
+          <w:sz w:val="18"/>
+          <w:szCs w:val="18"/>
+        </w:rPr>
+        <w:t>b</w:t>
+      </w:r>
+      <w:r>
+        <w:rPr>
+          <w:rFonts w:ascii="Menlo" w:hAnsi="Menlo" w:cs="Menlo"/>
           <w:color w:val="9CDCFE"/>
           <w:sz w:val="18"/>
           <w:szCs w:val="18"/>
         </w:rPr>
-        <w:t>accountAgentId</w:t>
+        <w:t>ank</w:t>
+      </w:r>
+      <w:r>
+        <w:rPr>
+          <w:rFonts w:ascii="Menlo" w:hAnsi="Menlo" w:cs="Menlo"/>
+          <w:color w:val="9CDCFE"/>
+          <w:sz w:val="18"/>
+          <w:szCs w:val="18"/>
+        </w:rPr>
+        <w:t>Id</w:t>
       </w:r>
       <w:proofErr w:type="spellEnd"/>
       <w:r>
@@ -3837,7 +3870,25 @@
           <w:sz w:val="18"/>
           <w:szCs w:val="18"/>
         </w:rPr>
-        <w:t>swift_code</w:t>
+        <w:t>swift</w:t>
+      </w:r>
+      <w:r>
+        <w:rPr>
+          <w:rFonts w:ascii="Menlo" w:hAnsi="Menlo" w:cs="Menlo"/>
+          <w:color w:val="9CDCFE"/>
+          <w:sz w:val="18"/>
+          <w:szCs w:val="18"/>
+        </w:rPr>
+        <w:t>C</w:t>
+      </w:r>
+      <w:r>
+        <w:rPr>
+          <w:rFonts w:ascii="Menlo" w:hAnsi="Menlo" w:cs="Menlo"/>
+          <w:color w:val="9CDCFE"/>
+          <w:sz w:val="18"/>
+          <w:szCs w:val="18"/>
+        </w:rPr>
+        <w:t>ode</w:t>
       </w:r>
       <w:proofErr w:type="spellEnd"/>
       <w:r>
@@ -4319,6 +4370,7 @@
         </w:rPr>
         <w:t xml:space="preserve">    </w:t>
       </w:r>
+      <w:proofErr w:type="spellStart"/>
       <w:r>
         <w:rPr>
           <w:rFonts w:ascii="Menlo" w:hAnsi="Menlo" w:cs="Menlo"/>
@@ -4326,8 +4378,27 @@
           <w:sz w:val="18"/>
           <w:szCs w:val="18"/>
         </w:rPr>
-        <w:t>mnemonic</w:t>
-      </w:r>
+        <w:t>swift</w:t>
+      </w:r>
+      <w:r>
+        <w:rPr>
+          <w:rFonts w:ascii="Menlo" w:hAnsi="Menlo" w:cs="Menlo"/>
+          <w:color w:val="9CDCFE"/>
+          <w:sz w:val="18"/>
+          <w:szCs w:val="18"/>
+        </w:rPr>
+        <w:t>C</w:t>
+      </w:r>
+      <w:r>
+        <w:rPr>
+          <w:rFonts w:ascii="Menlo" w:hAnsi="Menlo" w:cs="Menlo"/>
+          <w:color w:val="9CDCFE"/>
+          <w:sz w:val="18"/>
+          <w:szCs w:val="18"/>
+        </w:rPr>
+        <w:t>ode</w:t>
+      </w:r>
+      <w:proofErr w:type="spellEnd"/>
       <w:r>
         <w:rPr>
           <w:rFonts w:ascii="Menlo" w:hAnsi="Menlo" w:cs="Menlo"/>
@@ -4344,7 +4415,7 @@
           <w:sz w:val="18"/>
           <w:szCs w:val="18"/>
         </w:rPr>
-        <w:t xml:space="preserve"> </w:t>
+        <w:t xml:space="preserve">  </w:t>
       </w:r>
       <w:r>
         <w:rPr>
@@ -4353,16 +4424,7 @@
           <w:sz w:val="18"/>
           <w:szCs w:val="18"/>
         </w:rPr>
-        <w:t>"ACC"</w:t>
-      </w:r>
-      <w:r>
-        <w:rPr>
-          <w:rFonts w:ascii="Menlo" w:hAnsi="Menlo" w:cs="Menlo"/>
-          <w:color w:val="D4D4D4"/>
-          <w:sz w:val="18"/>
-          <w:szCs w:val="18"/>
-        </w:rPr>
-        <w:t>,</w:t>
+        <w:t>"ULSBIE2D"</w:t>
       </w:r>
     </w:p>
     <w:p>
@@ -4383,54 +4445,7 @@
           <w:sz w:val="18"/>
           <w:szCs w:val="18"/>
         </w:rPr>
-        <w:t xml:space="preserve">    </w:t>
-      </w:r>
-      <w:proofErr w:type="spellStart"/>
-      <w:r>
-        <w:rPr>
-          <w:rFonts w:ascii="Menlo" w:hAnsi="Menlo" w:cs="Menlo"/>
-          <w:color w:val="9CDCFE"/>
-          <w:sz w:val="18"/>
-          <w:szCs w:val="18"/>
-        </w:rPr>
-        <w:t>acg</w:t>
-      </w:r>
-      <w:proofErr w:type="spellEnd"/>
-      <w:r>
-        <w:rPr>
-          <w:rFonts w:ascii="Menlo" w:hAnsi="Menlo" w:cs="Menlo"/>
-          <w:color w:val="D4D4D4"/>
-          <w:sz w:val="18"/>
-          <w:szCs w:val="18"/>
-        </w:rPr>
-        <w:t>:</w:t>
-      </w:r>
-      <w:r>
-        <w:rPr>
-          <w:rFonts w:ascii="Menlo" w:hAnsi="Menlo" w:cs="Menlo"/>
-          <w:color w:val="CCCCCC"/>
-          <w:sz w:val="18"/>
-          <w:szCs w:val="18"/>
-        </w:rPr>
-        <w:t xml:space="preserve"> </w:t>
-      </w:r>
-      <w:r>
-        <w:rPr>
-          <w:rFonts w:ascii="Menlo" w:hAnsi="Menlo" w:cs="Menlo"/>
-          <w:color w:val="CE9178"/>
-          <w:sz w:val="18"/>
-          <w:szCs w:val="18"/>
-        </w:rPr>
-        <w:t>"universal"</w:t>
-      </w:r>
-      <w:r>
-        <w:rPr>
-          <w:rFonts w:ascii="Menlo" w:hAnsi="Menlo" w:cs="Menlo"/>
-          <w:color w:val="D4D4D4"/>
-          <w:sz w:val="18"/>
-          <w:szCs w:val="18"/>
-        </w:rPr>
-        <w:t>,</w:t>
+        <w:t>}</w:t>
       </w:r>
     </w:p>
     <w:p>
@@ -4447,49 +4462,204 @@
       <w:r>
         <w:rPr>
           <w:rFonts w:ascii="Menlo" w:hAnsi="Menlo" w:cs="Menlo"/>
+          <w:color w:val="C586C0"/>
+          <w:sz w:val="18"/>
+          <w:szCs w:val="18"/>
+        </w:rPr>
+        <w:t>RETURN</w:t>
+      </w:r>
+      <w:r>
+        <w:rPr>
+          <w:rFonts w:ascii="Menlo" w:hAnsi="Menlo" w:cs="Menlo"/>
           <w:color w:val="CCCCCC"/>
           <w:sz w:val="18"/>
           <w:szCs w:val="18"/>
         </w:rPr>
-        <w:t xml:space="preserve">    </w:t>
+        <w:t xml:space="preserve"> </w:t>
+      </w:r>
+      <w:r>
+        <w:rPr>
+          <w:rFonts w:ascii="Menlo" w:hAnsi="Menlo" w:cs="Menlo"/>
+          <w:color w:val="9CDCFE"/>
+          <w:sz w:val="18"/>
+          <w:szCs w:val="18"/>
+        </w:rPr>
+        <w:t>n</w:t>
+      </w:r>
+      <w:r>
+        <w:rPr>
+          <w:rFonts w:ascii="Menlo" w:hAnsi="Menlo" w:cs="Menlo"/>
+          <w:color w:val="D4D4D4"/>
+          <w:sz w:val="18"/>
+          <w:szCs w:val="18"/>
+        </w:rPr>
+        <w:t>;</w:t>
+      </w:r>
+    </w:p>
+    <w:p>
+      <w:pPr>
+        <w:pStyle w:val="ListParagraph"/>
+        <w:spacing w:after="160" w:line="259" w:lineRule="auto"/>
+        <w:ind w:left="0"/>
+        <w:rPr>
+          <w:rFonts w:eastAsia="Times New Roman" w:cstheme="minorHAnsi"/>
+        </w:rPr>
+      </w:pPr>
+    </w:p>
+    <w:p>
+      <w:pPr>
+        <w:pStyle w:val="ListParagraph"/>
+        <w:spacing w:after="160" w:line="259" w:lineRule="auto"/>
+        <w:ind w:left="0"/>
+        <w:rPr>
+          <w:rFonts w:eastAsia="Times New Roman" w:cstheme="minorHAnsi"/>
+        </w:rPr>
+      </w:pPr>
+    </w:p>
+    <w:p>
+      <w:pPr>
+        <w:pStyle w:val="ListParagraph"/>
+        <w:spacing w:after="160" w:line="259" w:lineRule="auto"/>
+        <w:ind w:left="0"/>
+        <w:rPr>
+          <w:rFonts w:eastAsia="Times New Roman" w:cstheme="minorHAnsi"/>
+        </w:rPr>
+      </w:pPr>
+      <w:r>
+        <w:rPr>
+          <w:rFonts w:eastAsia="Times New Roman" w:cstheme="minorHAnsi"/>
+        </w:rPr>
+        <w:t>Creating Edges:</w:t>
+      </w:r>
+    </w:p>
+    <w:p>
+      <w:pPr>
+        <w:pStyle w:val="ListParagraph"/>
+        <w:spacing w:after="160" w:line="259" w:lineRule="auto"/>
+        <w:ind w:left="0"/>
+        <w:rPr>
+          <w:rFonts w:eastAsia="Times New Roman" w:cstheme="minorHAnsi"/>
+        </w:rPr>
+      </w:pPr>
+    </w:p>
+    <w:p>
+      <w:pPr>
+        <w:pStyle w:val="ListParagraph"/>
+        <w:spacing w:after="160" w:line="259" w:lineRule="auto"/>
+        <w:ind w:left="0"/>
+        <w:rPr>
+          <w:rFonts w:eastAsia="Times New Roman" w:cstheme="minorHAnsi"/>
+        </w:rPr>
+      </w:pPr>
+      <w:r>
+        <w:rPr>
+          <w:rFonts w:eastAsia="Times New Roman" w:cstheme="minorHAnsi"/>
+        </w:rPr>
+        <w:t>What we do here is define relationships between nodes</w:t>
+      </w:r>
+      <w:r>
+        <w:rPr>
+          <w:rFonts w:eastAsia="Times New Roman" w:cstheme="minorHAnsi"/>
+        </w:rPr>
+        <w:t>, links.</w:t>
+      </w:r>
+    </w:p>
+    <w:p>
+      <w:pPr>
+        <w:pStyle w:val="ListParagraph"/>
+        <w:spacing w:after="160" w:line="259" w:lineRule="auto"/>
+        <w:ind w:left="0"/>
+        <w:rPr>
+          <w:rFonts w:eastAsia="Times New Roman" w:cstheme="minorHAnsi"/>
+        </w:rPr>
+      </w:pPr>
+    </w:p>
+    <w:p>
+      <w:pPr>
+        <w:pStyle w:val="ListParagraph"/>
+        <w:spacing w:after="160" w:line="259" w:lineRule="auto"/>
+        <w:ind w:left="0"/>
+        <w:rPr>
+          <w:rFonts w:eastAsia="Times New Roman" w:cstheme="minorHAnsi"/>
+        </w:rPr>
+      </w:pPr>
+      <w:r>
+        <w:rPr>
+          <w:rFonts w:eastAsia="Times New Roman" w:cstheme="minorHAnsi"/>
+        </w:rPr>
+        <w:t>Below we a</w:t>
+      </w:r>
+      <w:r>
+        <w:rPr>
+          <w:rFonts w:eastAsia="Times New Roman" w:cstheme="minorHAnsi"/>
+        </w:rPr>
+        <w:t xml:space="preserve">ssociate the Account record/node with the </w:t>
       </w:r>
       <w:proofErr w:type="spellStart"/>
       <w:r>
         <w:rPr>
-          <w:rFonts w:ascii="Menlo" w:hAnsi="Menlo" w:cs="Menlo"/>
-          <w:color w:val="9CDCFE"/>
-          <w:sz w:val="18"/>
-          <w:szCs w:val="18"/>
-        </w:rPr>
-        <w:t>swift_code</w:t>
+          <w:rFonts w:ascii="Courier New" w:eastAsia="Times New Roman" w:hAnsi="Courier New" w:cs="Courier New"/>
+        </w:rPr>
+        <w:t>account</w:t>
+      </w:r>
+      <w:r>
+        <w:rPr>
+          <w:rFonts w:ascii="Courier New" w:eastAsia="Times New Roman" w:hAnsi="Courier New" w:cs="Courier New"/>
+        </w:rPr>
+        <w:t>H</w:t>
+      </w:r>
+      <w:r>
+        <w:rPr>
+          <w:rFonts w:ascii="Courier New" w:eastAsia="Times New Roman" w:hAnsi="Courier New" w:cs="Courier New"/>
+        </w:rPr>
+        <w:t>older</w:t>
       </w:r>
       <w:proofErr w:type="spellEnd"/>
       <w:r>
         <w:rPr>
-          <w:rFonts w:ascii="Menlo" w:hAnsi="Menlo" w:cs="Menlo"/>
-          <w:color w:val="D4D4D4"/>
-          <w:sz w:val="18"/>
-          <w:szCs w:val="18"/>
-        </w:rPr>
-        <w:t>:</w:t>
-      </w:r>
-      <w:r>
-        <w:rPr>
-          <w:rFonts w:ascii="Menlo" w:hAnsi="Menlo" w:cs="Menlo"/>
-          <w:color w:val="CCCCCC"/>
-          <w:sz w:val="18"/>
-          <w:szCs w:val="18"/>
-        </w:rPr>
-        <w:t xml:space="preserve">  </w:t>
-      </w:r>
-      <w:r>
-        <w:rPr>
-          <w:rFonts w:ascii="Menlo" w:hAnsi="Menlo" w:cs="Menlo"/>
-          <w:color w:val="CE9178"/>
-          <w:sz w:val="18"/>
-          <w:szCs w:val="18"/>
-        </w:rPr>
-        <w:t>"ULSBIE2D"</w:t>
+          <w:rFonts w:eastAsia="Times New Roman" w:cstheme="minorHAnsi"/>
+        </w:rPr>
+        <w:t xml:space="preserve"> based on the </w:t>
+      </w:r>
+      <w:proofErr w:type="spellStart"/>
+      <w:r>
+        <w:rPr>
+          <w:rFonts w:ascii="Courier New" w:eastAsia="Times New Roman" w:hAnsi="Courier New" w:cs="Courier New"/>
+        </w:rPr>
+        <w:t>account</w:t>
+      </w:r>
+      <w:r>
+        <w:rPr>
+          <w:rFonts w:ascii="Courier New" w:eastAsia="Times New Roman" w:hAnsi="Courier New" w:cs="Courier New"/>
+        </w:rPr>
+        <w:t>Service</w:t>
+      </w:r>
+      <w:r>
+        <w:rPr>
+          <w:rFonts w:ascii="Courier New" w:eastAsia="Times New Roman" w:hAnsi="Courier New" w:cs="Courier New"/>
+        </w:rPr>
+        <w:t>Id</w:t>
+      </w:r>
+      <w:proofErr w:type="spellEnd"/>
+      <w:r>
+        <w:rPr>
+          <w:rFonts w:eastAsia="Times New Roman" w:cstheme="minorHAnsi"/>
+        </w:rPr>
+        <w:t xml:space="preserve"> and label the association as “</w:t>
+      </w:r>
+      <w:proofErr w:type="spellStart"/>
+      <w:r>
+        <w:rPr>
+          <w:rFonts w:ascii="Courier New" w:eastAsia="Times New Roman" w:hAnsi="Courier New" w:cs="Courier New"/>
+        </w:rPr>
+        <w:t>Associated_with</w:t>
+      </w:r>
+      <w:proofErr w:type="spellEnd"/>
+      <w:r>
+        <w:rPr>
+          <w:rFonts w:eastAsia="Times New Roman" w:cstheme="minorHAnsi"/>
+        </w:rPr>
+        <w:t>”</w:t>
       </w:r>
     </w:p>
     <w:p>
@@ -4506,11 +4676,58 @@
       <w:r>
         <w:rPr>
           <w:rFonts w:ascii="Menlo" w:hAnsi="Menlo" w:cs="Menlo"/>
+          <w:color w:val="C586C0"/>
+          <w:sz w:val="18"/>
+          <w:szCs w:val="18"/>
+        </w:rPr>
+        <w:t>MATCH</w:t>
+      </w:r>
+      <w:r>
+        <w:rPr>
+          <w:rFonts w:ascii="Menlo" w:hAnsi="Menlo" w:cs="Menlo"/>
           <w:color w:val="CCCCCC"/>
           <w:sz w:val="18"/>
           <w:szCs w:val="18"/>
         </w:rPr>
-        <w:t>}</w:t>
+        <w:t xml:space="preserve"> (</w:t>
+      </w:r>
+      <w:proofErr w:type="spellStart"/>
+      <w:r>
+        <w:rPr>
+          <w:rFonts w:ascii="Menlo" w:hAnsi="Menlo" w:cs="Menlo"/>
+          <w:color w:val="9CDCFE"/>
+          <w:sz w:val="18"/>
+          <w:szCs w:val="18"/>
+        </w:rPr>
+        <w:t>acc</w:t>
+      </w:r>
+      <w:r>
+        <w:rPr>
+          <w:rFonts w:ascii="Menlo" w:hAnsi="Menlo" w:cs="Menlo"/>
+          <w:color w:val="D4D4D4"/>
+          <w:sz w:val="18"/>
+          <w:szCs w:val="18"/>
+        </w:rPr>
+        <w:t>:</w:t>
+      </w:r>
+      <w:r>
+        <w:rPr>
+          <w:rFonts w:ascii="Menlo" w:hAnsi="Menlo" w:cs="Menlo"/>
+          <w:color w:val="4EC9B0"/>
+          <w:sz w:val="18"/>
+          <w:szCs w:val="18"/>
+        </w:rPr>
+        <w:t>Account</w:t>
+      </w:r>
+      <w:proofErr w:type="spellEnd"/>
+      <w:r>
+        <w:rPr>
+          <w:rFonts w:ascii="Menlo" w:hAnsi="Menlo" w:cs="Menlo"/>
+          <w:color w:val="CCCCCC"/>
+          <w:sz w:val="18"/>
+          <w:szCs w:val="18"/>
+        </w:rPr>
+        <w:t>)</w:t>
       </w:r>
     </w:p>
     <w:p>
@@ -4531,7 +4748,7 @@
           <w:sz w:val="18"/>
           <w:szCs w:val="18"/>
         </w:rPr>
-        <w:t>RETURN</w:t>
+        <w:t>MATCH</w:t>
       </w:r>
       <w:r>
         <w:rPr>
@@ -4540,8 +4757,9 @@
           <w:sz w:val="18"/>
           <w:szCs w:val="18"/>
         </w:rPr>
-        <w:t xml:space="preserve"> </w:t>
-      </w:r>
+        <w:t xml:space="preserve"> (</w:t>
+      </w:r>
+      <w:proofErr w:type="spellStart"/>
       <w:r>
         <w:rPr>
           <w:rFonts w:ascii="Menlo" w:hAnsi="Menlo" w:cs="Menlo"/>
@@ -4549,7 +4767,7 @@
           <w:sz w:val="18"/>
           <w:szCs w:val="18"/>
         </w:rPr>
-        <w:t>n</w:t>
+        <w:t>ah</w:t>
       </w:r>
       <w:r>
         <w:rPr>
@@ -4558,161 +4776,26 @@
           <w:sz w:val="18"/>
           <w:szCs w:val="18"/>
         </w:rPr>
-        <w:t>;</w:t>
-      </w:r>
-    </w:p>
-    <w:p>
-      <w:pPr>
-        <w:pStyle w:val="ListParagraph"/>
-        <w:spacing w:after="160" w:line="259" w:lineRule="auto"/>
-        <w:ind w:left="0"/>
-        <w:rPr>
-          <w:rFonts w:eastAsia="Times New Roman" w:cstheme="minorHAnsi"/>
-        </w:rPr>
-      </w:pPr>
-    </w:p>
-    <w:p>
-      <w:pPr>
-        <w:pStyle w:val="ListParagraph"/>
-        <w:spacing w:after="160" w:line="259" w:lineRule="auto"/>
-        <w:ind w:left="0"/>
-        <w:rPr>
-          <w:rFonts w:eastAsia="Times New Roman" w:cstheme="minorHAnsi"/>
-        </w:rPr>
-      </w:pPr>
-    </w:p>
-    <w:p>
-      <w:pPr>
-        <w:pStyle w:val="ListParagraph"/>
-        <w:spacing w:after="160" w:line="259" w:lineRule="auto"/>
-        <w:ind w:left="0"/>
-        <w:rPr>
-          <w:rFonts w:eastAsia="Times New Roman" w:cstheme="minorHAnsi"/>
-        </w:rPr>
-      </w:pPr>
-      <w:r>
-        <w:rPr>
-          <w:rFonts w:eastAsia="Times New Roman" w:cstheme="minorHAnsi"/>
-        </w:rPr>
-        <w:t>Creating Edges:</w:t>
-      </w:r>
-    </w:p>
-    <w:p>
-      <w:pPr>
-        <w:pStyle w:val="ListParagraph"/>
-        <w:spacing w:after="160" w:line="259" w:lineRule="auto"/>
-        <w:ind w:left="0"/>
-        <w:rPr>
-          <w:rFonts w:eastAsia="Times New Roman" w:cstheme="minorHAnsi"/>
-        </w:rPr>
-      </w:pPr>
-    </w:p>
-    <w:p>
-      <w:pPr>
-        <w:pStyle w:val="ListParagraph"/>
-        <w:spacing w:after="160" w:line="259" w:lineRule="auto"/>
-        <w:ind w:left="0"/>
-        <w:rPr>
-          <w:rFonts w:eastAsia="Times New Roman" w:cstheme="minorHAnsi"/>
-        </w:rPr>
-      </w:pPr>
-      <w:r>
-        <w:rPr>
-          <w:rFonts w:eastAsia="Times New Roman" w:cstheme="minorHAnsi"/>
-        </w:rPr>
-        <w:t>What we do here is define relationships between nodes</w:t>
-      </w:r>
-      <w:r>
-        <w:rPr>
-          <w:rFonts w:eastAsia="Times New Roman" w:cstheme="minorHAnsi"/>
-        </w:rPr>
-        <w:t>, links.</w:t>
-      </w:r>
-    </w:p>
-    <w:p>
-      <w:pPr>
-        <w:pStyle w:val="ListParagraph"/>
-        <w:spacing w:after="160" w:line="259" w:lineRule="auto"/>
-        <w:ind w:left="0"/>
-        <w:rPr>
-          <w:rFonts w:eastAsia="Times New Roman" w:cstheme="minorHAnsi"/>
-        </w:rPr>
-      </w:pPr>
-    </w:p>
-    <w:p>
-      <w:pPr>
-        <w:pStyle w:val="ListParagraph"/>
-        <w:spacing w:after="160" w:line="259" w:lineRule="auto"/>
-        <w:ind w:left="0"/>
-        <w:rPr>
-          <w:rFonts w:eastAsia="Times New Roman" w:cstheme="minorHAnsi"/>
-        </w:rPr>
-      </w:pPr>
-      <w:r>
-        <w:rPr>
-          <w:rFonts w:eastAsia="Times New Roman" w:cstheme="minorHAnsi"/>
-        </w:rPr>
-        <w:t>Below we a</w:t>
-      </w:r>
-      <w:r>
-        <w:rPr>
-          <w:rFonts w:eastAsia="Times New Roman" w:cstheme="minorHAnsi"/>
-        </w:rPr>
-        <w:t xml:space="preserve">ssociate the Account record/node with the </w:t>
-      </w:r>
-      <w:proofErr w:type="spellStart"/>
-      <w:r>
-        <w:rPr>
-          <w:rFonts w:ascii="Courier New" w:eastAsia="Times New Roman" w:hAnsi="Courier New" w:cs="Courier New"/>
-        </w:rPr>
-        <w:t>account</w:t>
-      </w:r>
-      <w:r>
-        <w:rPr>
-          <w:rFonts w:ascii="Courier New" w:eastAsia="Times New Roman" w:hAnsi="Courier New" w:cs="Courier New"/>
-        </w:rPr>
-        <w:t>H</w:t>
-      </w:r>
-      <w:r>
-        <w:rPr>
-          <w:rFonts w:ascii="Courier New" w:eastAsia="Times New Roman" w:hAnsi="Courier New" w:cs="Courier New"/>
-        </w:rPr>
-        <w:t>older</w:t>
+        <w:t>:</w:t>
+      </w:r>
+      <w:r>
+        <w:rPr>
+          <w:rFonts w:ascii="Menlo" w:hAnsi="Menlo" w:cs="Menlo"/>
+          <w:color w:val="4EC9B0"/>
+          <w:sz w:val="18"/>
+          <w:szCs w:val="18"/>
+        </w:rPr>
+        <w:t>AccountHolder</w:t>
       </w:r>
       <w:proofErr w:type="spellEnd"/>
       <w:r>
         <w:rPr>
-          <w:rFonts w:eastAsia="Times New Roman" w:cstheme="minorHAnsi"/>
-        </w:rPr>
-        <w:t xml:space="preserve"> based on the </w:t>
-      </w:r>
-      <w:proofErr w:type="spellStart"/>
-      <w:r>
-        <w:rPr>
-          <w:rFonts w:ascii="Courier New" w:eastAsia="Times New Roman" w:hAnsi="Courier New" w:cs="Courier New"/>
-        </w:rPr>
-        <w:t>accountEntityId</w:t>
-      </w:r>
-      <w:proofErr w:type="spellEnd"/>
-      <w:r>
-        <w:rPr>
-          <w:rFonts w:eastAsia="Times New Roman" w:cstheme="minorHAnsi"/>
-        </w:rPr>
-        <w:t xml:space="preserve"> and label the association as “</w:t>
-      </w:r>
-      <w:proofErr w:type="spellStart"/>
-      <w:r>
-        <w:rPr>
-          <w:rFonts w:ascii="Courier New" w:eastAsia="Times New Roman" w:hAnsi="Courier New" w:cs="Courier New"/>
-        </w:rPr>
-        <w:t>Associated_with</w:t>
-      </w:r>
-      <w:proofErr w:type="spellEnd"/>
-      <w:r>
-        <w:rPr>
-          <w:rFonts w:eastAsia="Times New Roman" w:cstheme="minorHAnsi"/>
-        </w:rPr>
-        <w:t>”</w:t>
+          <w:rFonts w:ascii="Menlo" w:hAnsi="Menlo" w:cs="Menlo"/>
+          <w:color w:val="CCCCCC"/>
+          <w:sz w:val="18"/>
+          <w:szCs w:val="18"/>
+        </w:rPr>
+        <w:t>)</w:t>
       </w:r>
     </w:p>
     <w:p>
@@ -4733,7 +4816,7 @@
           <w:sz w:val="18"/>
           <w:szCs w:val="18"/>
         </w:rPr>
-        <w:t>MATCH</w:t>
+        <w:t>WHERE</w:t>
       </w:r>
       <w:r>
         <w:rPr>
@@ -4742,7 +4825,7 @@
           <w:sz w:val="18"/>
           <w:szCs w:val="18"/>
         </w:rPr>
-        <w:t xml:space="preserve"> (</w:t>
+        <w:t xml:space="preserve"> </w:t>
       </w:r>
       <w:proofErr w:type="spellStart"/>
       <w:r>
@@ -4761,16 +4844,34 @@
           <w:sz w:val="18"/>
           <w:szCs w:val="18"/>
         </w:rPr>
-        <w:t>:</w:t>
-      </w:r>
-      <w:r>
-        <w:rPr>
-          <w:rFonts w:ascii="Menlo" w:hAnsi="Menlo" w:cs="Menlo"/>
-          <w:color w:val="4EC9B0"/>
-          <w:sz w:val="18"/>
-          <w:szCs w:val="18"/>
-        </w:rPr>
-        <w:t>Account</w:t>
+        <w:t>.</w:t>
+      </w:r>
+      <w:r>
+        <w:rPr>
+          <w:rFonts w:ascii="Menlo" w:hAnsi="Menlo" w:cs="Menlo"/>
+          <w:color w:val="9CDCFE"/>
+          <w:sz w:val="18"/>
+          <w:szCs w:val="18"/>
+        </w:rPr>
+        <w:t>account</w:t>
+      </w:r>
+      <w:r>
+        <w:rPr>
+          <w:rFonts w:ascii="Menlo" w:hAnsi="Menlo" w:cs="Menlo"/>
+          <w:color w:val="9CDCFE"/>
+          <w:sz w:val="18"/>
+          <w:szCs w:val="18"/>
+        </w:rPr>
+        <w:t>Service</w:t>
+      </w:r>
+      <w:r>
+        <w:rPr>
+          <w:rFonts w:ascii="Menlo" w:hAnsi="Menlo" w:cs="Menlo"/>
+          <w:color w:val="9CDCFE"/>
+          <w:sz w:val="18"/>
+          <w:szCs w:val="18"/>
+        </w:rPr>
+        <w:t>Id</w:t>
       </w:r>
       <w:proofErr w:type="spellEnd"/>
       <w:r>
@@ -4780,8 +4881,64 @@
           <w:sz w:val="18"/>
           <w:szCs w:val="18"/>
         </w:rPr>
-        <w:t>)</w:t>
-      </w:r>
+        <w:t xml:space="preserve"> </w:t>
+      </w:r>
+      <w:r>
+        <w:rPr>
+          <w:rFonts w:ascii="Menlo" w:hAnsi="Menlo" w:cs="Menlo"/>
+          <w:color w:val="D4D4D4"/>
+          <w:sz w:val="18"/>
+          <w:szCs w:val="18"/>
+        </w:rPr>
+        <w:t>=</w:t>
+      </w:r>
+      <w:r>
+        <w:rPr>
+          <w:rFonts w:ascii="Menlo" w:hAnsi="Menlo" w:cs="Menlo"/>
+          <w:color w:val="CCCCCC"/>
+          <w:sz w:val="18"/>
+          <w:szCs w:val="18"/>
+        </w:rPr>
+        <w:t xml:space="preserve"> </w:t>
+      </w:r>
+      <w:proofErr w:type="spellStart"/>
+      <w:r>
+        <w:rPr>
+          <w:rFonts w:ascii="Menlo" w:hAnsi="Menlo" w:cs="Menlo"/>
+          <w:color w:val="9CDCFE"/>
+          <w:sz w:val="18"/>
+          <w:szCs w:val="18"/>
+        </w:rPr>
+        <w:t>ah</w:t>
+      </w:r>
+      <w:r>
+        <w:rPr>
+          <w:rFonts w:ascii="Menlo" w:hAnsi="Menlo" w:cs="Menlo"/>
+          <w:color w:val="D4D4D4"/>
+          <w:sz w:val="18"/>
+          <w:szCs w:val="18"/>
+        </w:rPr>
+        <w:t>.</w:t>
+      </w:r>
+      <w:r>
+        <w:rPr>
+          <w:rFonts w:ascii="Menlo" w:hAnsi="Menlo" w:cs="Menlo"/>
+          <w:color w:val="9CDCFE"/>
+          <w:sz w:val="18"/>
+          <w:szCs w:val="18"/>
+        </w:rPr>
+        <w:t>account</w:t>
+      </w:r>
+      <w:r>
+        <w:rPr>
+          <w:rFonts w:ascii="Menlo" w:hAnsi="Menlo" w:cs="Menlo"/>
+          <w:color w:val="9CDCFE"/>
+          <w:sz w:val="18"/>
+          <w:szCs w:val="18"/>
+        </w:rPr>
+        <w:t>ServiceId</w:t>
+      </w:r>
+      <w:proofErr w:type="spellEnd"/>
     </w:p>
     <w:p>
       <w:pPr>
@@ -4801,8 +4958,28 @@
           <w:sz w:val="18"/>
           <w:szCs w:val="18"/>
         </w:rPr>
-        <w:t>MATCH</w:t>
-      </w:r>
+        <w:t>MERGE</w:t>
+      </w:r>
+      <w:r>
+        <w:rPr>
+          <w:rFonts w:ascii="Menlo" w:hAnsi="Menlo" w:cs="Menlo"/>
+          <w:color w:val="DCDCAA"/>
+          <w:sz w:val="18"/>
+          <w:szCs w:val="18"/>
+        </w:rPr>
+        <w:t xml:space="preserve"> (</w:t>
+      </w:r>
+      <w:proofErr w:type="spellStart"/>
+      <w:r>
+        <w:rPr>
+          <w:rFonts w:ascii="Menlo" w:hAnsi="Menlo" w:cs="Menlo"/>
+          <w:color w:val="9CDCFE"/>
+          <w:sz w:val="18"/>
+          <w:szCs w:val="18"/>
+        </w:rPr>
+        <w:t>acc</w:t>
+      </w:r>
+      <w:proofErr w:type="spellEnd"/>
       <w:r>
         <w:rPr>
           <w:rFonts w:ascii="Menlo" w:hAnsi="Menlo" w:cs="Menlo"/>
@@ -4810,45 +4987,257 @@
           <w:sz w:val="18"/>
           <w:szCs w:val="18"/>
         </w:rPr>
-        <w:t xml:space="preserve"> (</w:t>
+        <w:t>)</w:t>
+      </w:r>
+      <w:r>
+        <w:rPr>
+          <w:rFonts w:ascii="Menlo" w:hAnsi="Menlo" w:cs="Menlo"/>
+          <w:color w:val="D4D4D4"/>
+          <w:sz w:val="18"/>
+          <w:szCs w:val="18"/>
+        </w:rPr>
+        <w:t>-</w:t>
+      </w:r>
+      <w:r>
+        <w:rPr>
+          <w:rFonts w:ascii="Menlo" w:hAnsi="Menlo" w:cs="Menlo"/>
+          <w:color w:val="CCCCCC"/>
+          <w:sz w:val="18"/>
+          <w:szCs w:val="18"/>
+        </w:rPr>
+        <w:t>[</w:t>
+      </w:r>
+      <w:r>
+        <w:rPr>
+          <w:rFonts w:ascii="Menlo" w:hAnsi="Menlo" w:cs="Menlo"/>
+          <w:color w:val="D4D4D4"/>
+          <w:sz w:val="18"/>
+          <w:szCs w:val="18"/>
+        </w:rPr>
+        <w:t>:</w:t>
+      </w:r>
+      <w:r>
+        <w:rPr>
+          <w:rFonts w:ascii="Menlo" w:hAnsi="Menlo" w:cs="Menlo"/>
+          <w:color w:val="4EC9B0"/>
+          <w:sz w:val="18"/>
+          <w:szCs w:val="18"/>
+        </w:rPr>
+        <w:t>ACCOCIATED_WITH</w:t>
+      </w:r>
+      <w:r>
+        <w:rPr>
+          <w:rFonts w:ascii="Menlo" w:hAnsi="Menlo" w:cs="Menlo"/>
+          <w:color w:val="CCCCCC"/>
+          <w:sz w:val="18"/>
+          <w:szCs w:val="18"/>
+        </w:rPr>
+        <w:t>]</w:t>
+      </w:r>
+      <w:r>
+        <w:rPr>
+          <w:rFonts w:ascii="Menlo" w:hAnsi="Menlo" w:cs="Menlo"/>
+          <w:color w:val="D4D4D4"/>
+          <w:sz w:val="18"/>
+          <w:szCs w:val="18"/>
+        </w:rPr>
+        <w:t>-&gt;</w:t>
+      </w:r>
+      <w:r>
+        <w:rPr>
+          <w:rFonts w:ascii="Menlo" w:hAnsi="Menlo" w:cs="Menlo"/>
+          <w:color w:val="CCCCCC"/>
+          <w:sz w:val="18"/>
+          <w:szCs w:val="18"/>
+        </w:rPr>
+        <w:t>(</w:t>
+      </w:r>
+      <w:r>
+        <w:rPr>
+          <w:rFonts w:ascii="Menlo" w:hAnsi="Menlo" w:cs="Menlo"/>
+          <w:color w:val="9CDCFE"/>
+          <w:sz w:val="18"/>
+          <w:szCs w:val="18"/>
+        </w:rPr>
+        <w:t>ah</w:t>
+      </w:r>
+      <w:r>
+        <w:rPr>
+          <w:rFonts w:ascii="Menlo" w:hAnsi="Menlo" w:cs="Menlo"/>
+          <w:color w:val="CCCCCC"/>
+          <w:sz w:val="18"/>
+          <w:szCs w:val="18"/>
+        </w:rPr>
+        <w:t>)</w:t>
+      </w:r>
+      <w:r>
+        <w:rPr>
+          <w:rFonts w:ascii="Menlo" w:hAnsi="Menlo" w:cs="Menlo"/>
+          <w:color w:val="D4D4D4"/>
+          <w:sz w:val="18"/>
+          <w:szCs w:val="18"/>
+        </w:rPr>
+        <w:t>;</w:t>
+      </w:r>
+    </w:p>
+    <w:p>
+      <w:pPr>
+        <w:pStyle w:val="ListParagraph"/>
+        <w:spacing w:after="160" w:line="259" w:lineRule="auto"/>
+        <w:ind w:left="0"/>
+        <w:rPr>
+          <w:rFonts w:eastAsia="Times New Roman" w:cstheme="minorHAnsi"/>
+        </w:rPr>
+      </w:pPr>
+    </w:p>
+    <w:p>
+      <w:pPr>
+        <w:pStyle w:val="ListParagraph"/>
+        <w:spacing w:after="160" w:line="259" w:lineRule="auto"/>
+        <w:ind w:left="0"/>
+        <w:rPr>
+          <w:rFonts w:eastAsia="Times New Roman" w:cstheme="minorHAnsi"/>
+        </w:rPr>
+      </w:pPr>
+      <w:r>
+        <w:rPr>
+          <w:rFonts w:eastAsia="Times New Roman" w:cstheme="minorHAnsi"/>
+        </w:rPr>
+        <w:t xml:space="preserve">We will now associate the </w:t>
+      </w:r>
+      <w:r>
+        <w:rPr>
+          <w:rFonts w:ascii="Courier New" w:eastAsia="Times New Roman" w:hAnsi="Courier New" w:cs="Courier New"/>
+        </w:rPr>
+        <w:t>accountholder</w:t>
+      </w:r>
+      <w:r>
+        <w:rPr>
+          <w:rFonts w:eastAsia="Times New Roman" w:cstheme="minorHAnsi"/>
+        </w:rPr>
+        <w:t xml:space="preserve"> </w:t>
+      </w:r>
+      <w:r>
+        <w:rPr>
+          <w:rFonts w:eastAsia="Times New Roman" w:cstheme="minorHAnsi"/>
+        </w:rPr>
+        <w:t xml:space="preserve">based on </w:t>
       </w:r>
       <w:proofErr w:type="spellStart"/>
       <w:r>
         <w:rPr>
-          <w:rFonts w:ascii="Menlo" w:hAnsi="Menlo" w:cs="Menlo"/>
-          <w:color w:val="9CDCFE"/>
-          <w:sz w:val="18"/>
-          <w:szCs w:val="18"/>
-        </w:rPr>
-        <w:t>ah</w:t>
-      </w:r>
-      <w:r>
-        <w:rPr>
-          <w:rFonts w:ascii="Menlo" w:hAnsi="Menlo" w:cs="Menlo"/>
-          <w:color w:val="D4D4D4"/>
-          <w:sz w:val="18"/>
-          <w:szCs w:val="18"/>
-        </w:rPr>
-        <w:t>:</w:t>
-      </w:r>
-      <w:r>
-        <w:rPr>
-          <w:rFonts w:ascii="Menlo" w:hAnsi="Menlo" w:cs="Menlo"/>
-          <w:color w:val="4EC9B0"/>
-          <w:sz w:val="18"/>
-          <w:szCs w:val="18"/>
+          <w:rFonts w:ascii="Courier New" w:eastAsia="Times New Roman" w:hAnsi="Courier New" w:cs="Courier New"/>
+        </w:rPr>
+        <w:t>regId</w:t>
+      </w:r>
+      <w:proofErr w:type="spellEnd"/>
+      <w:r>
+        <w:rPr>
+          <w:rFonts w:eastAsia="Times New Roman" w:cstheme="minorHAnsi"/>
+        </w:rPr>
+        <w:t xml:space="preserve"> if present with a </w:t>
+      </w:r>
+      <w:r>
+        <w:rPr>
+          <w:rFonts w:ascii="Courier New" w:eastAsia="Times New Roman" w:hAnsi="Courier New" w:cs="Courier New"/>
+        </w:rPr>
+        <w:t>Corporate</w:t>
+      </w:r>
+      <w:r>
+        <w:rPr>
+          <w:rFonts w:eastAsia="Times New Roman" w:cstheme="minorHAnsi"/>
+        </w:rPr>
+        <w:t xml:space="preserve"> as the </w:t>
+      </w:r>
+      <w:proofErr w:type="spellStart"/>
+      <w:r>
+        <w:rPr>
+          <w:rFonts w:ascii="Courier New" w:eastAsia="Times New Roman" w:hAnsi="Courier New" w:cs="Courier New"/>
+        </w:rPr>
+        <w:t>Responsible</w:t>
+      </w:r>
+      <w:r>
+        <w:rPr>
+          <w:rFonts w:ascii="Courier New" w:eastAsia="Times New Roman" w:hAnsi="Courier New" w:cs="Courier New"/>
+        </w:rPr>
+        <w:t>_</w:t>
+      </w:r>
+      <w:r>
+        <w:rPr>
+          <w:rFonts w:ascii="Courier New" w:eastAsia="Times New Roman" w:hAnsi="Courier New" w:cs="Courier New"/>
+        </w:rPr>
+        <w:t>party</w:t>
+      </w:r>
+      <w:proofErr w:type="spellEnd"/>
+      <w:r>
+        <w:rPr>
+          <w:rFonts w:eastAsia="Times New Roman" w:cstheme="minorHAnsi"/>
+        </w:rPr>
+        <w:t xml:space="preserve"> and then a </w:t>
+      </w:r>
+      <w:r>
+        <w:rPr>
+          <w:rFonts w:eastAsia="Times New Roman" w:cstheme="minorHAnsi"/>
+        </w:rPr>
+        <w:t xml:space="preserve">define </w:t>
+      </w:r>
+      <w:r>
+        <w:rPr>
+          <w:rFonts w:eastAsia="Times New Roman" w:cstheme="minorHAnsi"/>
+        </w:rPr>
+        <w:t xml:space="preserve">reverse edge </w:t>
+      </w:r>
+      <w:r>
+        <w:rPr>
+          <w:rFonts w:eastAsia="Times New Roman" w:cstheme="minorHAnsi"/>
+        </w:rPr>
+        <w:t>indicating</w:t>
+      </w:r>
+      <w:r>
+        <w:rPr>
+          <w:rFonts w:eastAsia="Times New Roman" w:cstheme="minorHAnsi"/>
+        </w:rPr>
+        <w:t xml:space="preserve"> the corporate as </w:t>
+      </w:r>
+      <w:proofErr w:type="spellStart"/>
+      <w:r>
+        <w:rPr>
+          <w:rFonts w:ascii="Courier New" w:eastAsia="Times New Roman" w:hAnsi="Courier New" w:cs="Courier New"/>
+        </w:rPr>
+        <w:t>has</w:t>
+      </w:r>
+      <w:r>
+        <w:rPr>
+          <w:rFonts w:eastAsia="Times New Roman" w:cstheme="minorHAnsi"/>
+        </w:rPr>
+        <w:t>_</w:t>
+      </w:r>
+      <w:r>
+        <w:rPr>
+          <w:rFonts w:ascii="Courier New" w:eastAsia="Times New Roman" w:hAnsi="Courier New" w:cs="Courier New"/>
+        </w:rPr>
+        <w:t>account</w:t>
+      </w:r>
+      <w:proofErr w:type="spellEnd"/>
+      <w:r>
+        <w:rPr>
+          <w:rFonts w:eastAsia="Times New Roman" w:cstheme="minorHAnsi"/>
+        </w:rPr>
+        <w:t xml:space="preserve"> as defined by the </w:t>
+      </w:r>
+      <w:proofErr w:type="spellStart"/>
+      <w:r>
+        <w:rPr>
+          <w:rFonts w:ascii="Courier New" w:eastAsia="Times New Roman" w:hAnsi="Courier New" w:cs="Courier New"/>
         </w:rPr>
         <w:t>AccountHolder</w:t>
       </w:r>
       <w:proofErr w:type="spellEnd"/>
       <w:r>
         <w:rPr>
-          <w:rFonts w:ascii="Menlo" w:hAnsi="Menlo" w:cs="Menlo"/>
-          <w:color w:val="CCCCCC"/>
-          <w:sz w:val="18"/>
-          <w:szCs w:val="18"/>
-        </w:rPr>
-        <w:t>)</w:t>
+          <w:rFonts w:eastAsia="Times New Roman" w:cstheme="minorHAnsi"/>
+        </w:rPr>
+        <w:t xml:space="preserve">. </w:t>
       </w:r>
     </w:p>
     <w:p>
@@ -4865,106 +5254,32 @@
       <w:r>
         <w:rPr>
           <w:rFonts w:ascii="Menlo" w:hAnsi="Menlo" w:cs="Menlo"/>
-          <w:color w:val="C586C0"/>
-          <w:sz w:val="18"/>
-          <w:szCs w:val="18"/>
-        </w:rPr>
-        <w:t>WHERE</w:t>
-      </w:r>
-      <w:r>
-        <w:rPr>
-          <w:rFonts w:ascii="Menlo" w:hAnsi="Menlo" w:cs="Menlo"/>
-          <w:color w:val="CCCCCC"/>
-          <w:sz w:val="18"/>
-          <w:szCs w:val="18"/>
-        </w:rPr>
-        <w:t xml:space="preserve"> </w:t>
+          <w:color w:val="6A9955"/>
+          <w:sz w:val="18"/>
+          <w:szCs w:val="18"/>
+        </w:rPr>
+        <w:t>// Create (</w:t>
       </w:r>
       <w:proofErr w:type="spellStart"/>
       <w:r>
         <w:rPr>
           <w:rFonts w:ascii="Menlo" w:hAnsi="Menlo" w:cs="Menlo"/>
-          <w:color w:val="9CDCFE"/>
-          <w:sz w:val="18"/>
-          <w:szCs w:val="18"/>
-        </w:rPr>
-        <w:t>acc</w:t>
-      </w:r>
-      <w:r>
-        <w:rPr>
-          <w:rFonts w:ascii="Menlo" w:hAnsi="Menlo" w:cs="Menlo"/>
-          <w:color w:val="D4D4D4"/>
-          <w:sz w:val="18"/>
-          <w:szCs w:val="18"/>
-        </w:rPr>
-        <w:t>.</w:t>
-      </w:r>
-      <w:r>
-        <w:rPr>
-          <w:rFonts w:ascii="Menlo" w:hAnsi="Menlo" w:cs="Menlo"/>
-          <w:color w:val="9CDCFE"/>
-          <w:sz w:val="18"/>
-          <w:szCs w:val="18"/>
-        </w:rPr>
-        <w:t>accountEntityId</w:t>
+          <w:color w:val="6A9955"/>
+          <w:sz w:val="18"/>
+          <w:szCs w:val="18"/>
+        </w:rPr>
+        <w:t>AccountHolder</w:t>
       </w:r>
       <w:proofErr w:type="spellEnd"/>
       <w:r>
         <w:rPr>
           <w:rFonts w:ascii="Menlo" w:hAnsi="Menlo" w:cs="Menlo"/>
-          <w:color w:val="CCCCCC"/>
-          <w:sz w:val="18"/>
-          <w:szCs w:val="18"/>
-        </w:rPr>
-        <w:t xml:space="preserve"> </w:t>
-      </w:r>
-      <w:r>
-        <w:rPr>
-          <w:rFonts w:ascii="Menlo" w:hAnsi="Menlo" w:cs="Menlo"/>
-          <w:color w:val="D4D4D4"/>
-          <w:sz w:val="18"/>
-          <w:szCs w:val="18"/>
-        </w:rPr>
-        <w:t>=</w:t>
-      </w:r>
-      <w:r>
-        <w:rPr>
-          <w:rFonts w:ascii="Menlo" w:hAnsi="Menlo" w:cs="Menlo"/>
-          <w:color w:val="CCCCCC"/>
-          <w:sz w:val="18"/>
-          <w:szCs w:val="18"/>
-        </w:rPr>
-        <w:t xml:space="preserve"> </w:t>
-      </w:r>
-      <w:proofErr w:type="spellStart"/>
-      <w:r>
-        <w:rPr>
-          <w:rFonts w:ascii="Menlo" w:hAnsi="Menlo" w:cs="Menlo"/>
-          <w:color w:val="9CDCFE"/>
-          <w:sz w:val="18"/>
-          <w:szCs w:val="18"/>
-        </w:rPr>
-        <w:t>ah</w:t>
-      </w:r>
-      <w:r>
-        <w:rPr>
-          <w:rFonts w:ascii="Menlo" w:hAnsi="Menlo" w:cs="Menlo"/>
-          <w:color w:val="D4D4D4"/>
-          <w:sz w:val="18"/>
-          <w:szCs w:val="18"/>
-        </w:rPr>
-        <w:t>.</w:t>
-      </w:r>
-      <w:r>
-        <w:rPr>
-          <w:rFonts w:ascii="Menlo" w:hAnsi="Menlo" w:cs="Menlo"/>
-          <w:color w:val="9CDCFE"/>
-          <w:sz w:val="18"/>
-          <w:szCs w:val="18"/>
-        </w:rPr>
-        <w:t>accountEntityId</w:t>
-      </w:r>
-      <w:proofErr w:type="spellEnd"/>
+          <w:color w:val="6A9955"/>
+          <w:sz w:val="18"/>
+          <w:szCs w:val="18"/>
+        </w:rPr>
+        <w:t>) -&gt; [RESPONSIBLE_PARTY]-&gt; (Corporate) edge</w:t>
+      </w:r>
     </w:p>
     <w:p>
       <w:pPr>
@@ -4984,12 +5299,12 @@
           <w:sz w:val="18"/>
           <w:szCs w:val="18"/>
         </w:rPr>
-        <w:t>MERGE</w:t>
-      </w:r>
-      <w:r>
-        <w:rPr>
-          <w:rFonts w:ascii="Menlo" w:hAnsi="Menlo" w:cs="Menlo"/>
-          <w:color w:val="DCDCAA"/>
+        <w:t>MATCH</w:t>
+      </w:r>
+      <w:r>
+        <w:rPr>
+          <w:rFonts w:ascii="Menlo" w:hAnsi="Menlo" w:cs="Menlo"/>
+          <w:color w:val="CCCCCC"/>
           <w:sz w:val="18"/>
           <w:szCs w:val="18"/>
         </w:rPr>
@@ -5003,7 +5318,25 @@
           <w:sz w:val="18"/>
           <w:szCs w:val="18"/>
         </w:rPr>
-        <w:t>acc</w:t>
+        <w:t>ah</w:t>
+      </w:r>
+      <w:r>
+        <w:rPr>
+          <w:rFonts w:ascii="Menlo" w:hAnsi="Menlo" w:cs="Menlo"/>
+          <w:color w:val="D4D4D4"/>
+          <w:sz w:val="18"/>
+          <w:szCs w:val="18"/>
+        </w:rPr>
+        <w:t>:</w:t>
+      </w:r>
+      <w:r>
+        <w:rPr>
+          <w:rFonts w:ascii="Menlo" w:hAnsi="Menlo" w:cs="Menlo"/>
+          <w:color w:val="4EC9B0"/>
+          <w:sz w:val="18"/>
+          <w:szCs w:val="18"/>
+        </w:rPr>
+        <w:t>AccountHolder</w:t>
       </w:r>
       <w:proofErr w:type="spellEnd"/>
       <w:r>
@@ -5014,256 +5347,6 @@
           <w:szCs w:val="18"/>
         </w:rPr>
         <w:t>)</w:t>
-      </w:r>
-      <w:r>
-        <w:rPr>
-          <w:rFonts w:ascii="Menlo" w:hAnsi="Menlo" w:cs="Menlo"/>
-          <w:color w:val="D4D4D4"/>
-          <w:sz w:val="18"/>
-          <w:szCs w:val="18"/>
-        </w:rPr>
-        <w:t>-</w:t>
-      </w:r>
-      <w:r>
-        <w:rPr>
-          <w:rFonts w:ascii="Menlo" w:hAnsi="Menlo" w:cs="Menlo"/>
-          <w:color w:val="CCCCCC"/>
-          <w:sz w:val="18"/>
-          <w:szCs w:val="18"/>
-        </w:rPr>
-        <w:t>[</w:t>
-      </w:r>
-      <w:r>
-        <w:rPr>
-          <w:rFonts w:ascii="Menlo" w:hAnsi="Menlo" w:cs="Menlo"/>
-          <w:color w:val="D4D4D4"/>
-          <w:sz w:val="18"/>
-          <w:szCs w:val="18"/>
-        </w:rPr>
-        <w:t>:</w:t>
-      </w:r>
-      <w:r>
-        <w:rPr>
-          <w:rFonts w:ascii="Menlo" w:hAnsi="Menlo" w:cs="Menlo"/>
-          <w:color w:val="4EC9B0"/>
-          <w:sz w:val="18"/>
-          <w:szCs w:val="18"/>
-        </w:rPr>
-        <w:t>ACCOCIATED_WITH</w:t>
-      </w:r>
-      <w:r>
-        <w:rPr>
-          <w:rFonts w:ascii="Menlo" w:hAnsi="Menlo" w:cs="Menlo"/>
-          <w:color w:val="CCCCCC"/>
-          <w:sz w:val="18"/>
-          <w:szCs w:val="18"/>
-        </w:rPr>
-        <w:t>]</w:t>
-      </w:r>
-      <w:r>
-        <w:rPr>
-          <w:rFonts w:ascii="Menlo" w:hAnsi="Menlo" w:cs="Menlo"/>
-          <w:color w:val="D4D4D4"/>
-          <w:sz w:val="18"/>
-          <w:szCs w:val="18"/>
-        </w:rPr>
-        <w:t>-&gt;</w:t>
-      </w:r>
-      <w:r>
-        <w:rPr>
-          <w:rFonts w:ascii="Menlo" w:hAnsi="Menlo" w:cs="Menlo"/>
-          <w:color w:val="CCCCCC"/>
-          <w:sz w:val="18"/>
-          <w:szCs w:val="18"/>
-        </w:rPr>
-        <w:t>(</w:t>
-      </w:r>
-      <w:r>
-        <w:rPr>
-          <w:rFonts w:ascii="Menlo" w:hAnsi="Menlo" w:cs="Menlo"/>
-          <w:color w:val="9CDCFE"/>
-          <w:sz w:val="18"/>
-          <w:szCs w:val="18"/>
-        </w:rPr>
-        <w:t>ah</w:t>
-      </w:r>
-      <w:r>
-        <w:rPr>
-          <w:rFonts w:ascii="Menlo" w:hAnsi="Menlo" w:cs="Menlo"/>
-          <w:color w:val="CCCCCC"/>
-          <w:sz w:val="18"/>
-          <w:szCs w:val="18"/>
-        </w:rPr>
-        <w:t>)</w:t>
-      </w:r>
-      <w:r>
-        <w:rPr>
-          <w:rFonts w:ascii="Menlo" w:hAnsi="Menlo" w:cs="Menlo"/>
-          <w:color w:val="D4D4D4"/>
-          <w:sz w:val="18"/>
-          <w:szCs w:val="18"/>
-        </w:rPr>
-        <w:t>;</w:t>
-      </w:r>
-    </w:p>
-    <w:p>
-      <w:pPr>
-        <w:pStyle w:val="ListParagraph"/>
-        <w:spacing w:after="160" w:line="259" w:lineRule="auto"/>
-        <w:ind w:left="0"/>
-        <w:rPr>
-          <w:rFonts w:eastAsia="Times New Roman" w:cstheme="minorHAnsi"/>
-        </w:rPr>
-      </w:pPr>
-    </w:p>
-    <w:p>
-      <w:pPr>
-        <w:pStyle w:val="ListParagraph"/>
-        <w:spacing w:after="160" w:line="259" w:lineRule="auto"/>
-        <w:ind w:left="0"/>
-        <w:rPr>
-          <w:rFonts w:eastAsia="Times New Roman" w:cstheme="minorHAnsi"/>
-        </w:rPr>
-      </w:pPr>
-      <w:r>
-        <w:rPr>
-          <w:rFonts w:eastAsia="Times New Roman" w:cstheme="minorHAnsi"/>
-        </w:rPr>
-        <w:t xml:space="preserve">We will now associate the </w:t>
-      </w:r>
-      <w:r>
-        <w:rPr>
-          <w:rFonts w:ascii="Courier New" w:eastAsia="Times New Roman" w:hAnsi="Courier New" w:cs="Courier New"/>
-        </w:rPr>
-        <w:t>accountholder</w:t>
-      </w:r>
-      <w:r>
-        <w:rPr>
-          <w:rFonts w:eastAsia="Times New Roman" w:cstheme="minorHAnsi"/>
-        </w:rPr>
-        <w:t xml:space="preserve"> </w:t>
-      </w:r>
-      <w:r>
-        <w:rPr>
-          <w:rFonts w:eastAsia="Times New Roman" w:cstheme="minorHAnsi"/>
-        </w:rPr>
-        <w:t xml:space="preserve">based on </w:t>
-      </w:r>
-      <w:proofErr w:type="spellStart"/>
-      <w:r>
-        <w:rPr>
-          <w:rFonts w:ascii="Courier New" w:eastAsia="Times New Roman" w:hAnsi="Courier New" w:cs="Courier New"/>
-        </w:rPr>
-        <w:t>regId</w:t>
-      </w:r>
-      <w:proofErr w:type="spellEnd"/>
-      <w:r>
-        <w:rPr>
-          <w:rFonts w:eastAsia="Times New Roman" w:cstheme="minorHAnsi"/>
-        </w:rPr>
-        <w:t xml:space="preserve"> if present with a </w:t>
-      </w:r>
-      <w:r>
-        <w:rPr>
-          <w:rFonts w:ascii="Courier New" w:eastAsia="Times New Roman" w:hAnsi="Courier New" w:cs="Courier New"/>
-        </w:rPr>
-        <w:t>Corporate</w:t>
-      </w:r>
-      <w:r>
-        <w:rPr>
-          <w:rFonts w:eastAsia="Times New Roman" w:cstheme="minorHAnsi"/>
-        </w:rPr>
-        <w:t xml:space="preserve"> as the </w:t>
-      </w:r>
-      <w:proofErr w:type="spellStart"/>
-      <w:r>
-        <w:rPr>
-          <w:rFonts w:ascii="Courier New" w:eastAsia="Times New Roman" w:hAnsi="Courier New" w:cs="Courier New"/>
-        </w:rPr>
-        <w:t>Responsible</w:t>
-      </w:r>
-      <w:r>
-        <w:rPr>
-          <w:rFonts w:ascii="Courier New" w:eastAsia="Times New Roman" w:hAnsi="Courier New" w:cs="Courier New"/>
-        </w:rPr>
-        <w:t>_</w:t>
-      </w:r>
-      <w:r>
-        <w:rPr>
-          <w:rFonts w:ascii="Courier New" w:eastAsia="Times New Roman" w:hAnsi="Courier New" w:cs="Courier New"/>
-        </w:rPr>
-        <w:t>party</w:t>
-      </w:r>
-      <w:proofErr w:type="spellEnd"/>
-      <w:r>
-        <w:rPr>
-          <w:rFonts w:eastAsia="Times New Roman" w:cstheme="minorHAnsi"/>
-        </w:rPr>
-        <w:t xml:space="preserve"> and then a </w:t>
-      </w:r>
-      <w:r>
-        <w:rPr>
-          <w:rFonts w:eastAsia="Times New Roman" w:cstheme="minorHAnsi"/>
-        </w:rPr>
-        <w:t xml:space="preserve">define </w:t>
-      </w:r>
-      <w:r>
-        <w:rPr>
-          <w:rFonts w:eastAsia="Times New Roman" w:cstheme="minorHAnsi"/>
-        </w:rPr>
-        <w:t xml:space="preserve">reverse edge </w:t>
-      </w:r>
-      <w:r>
-        <w:rPr>
-          <w:rFonts w:eastAsia="Times New Roman" w:cstheme="minorHAnsi"/>
-        </w:rPr>
-        <w:t>indicating</w:t>
-      </w:r>
-      <w:r>
-        <w:rPr>
-          <w:rFonts w:eastAsia="Times New Roman" w:cstheme="minorHAnsi"/>
-        </w:rPr>
-        <w:t xml:space="preserve"> the corporate as </w:t>
-      </w:r>
-      <w:proofErr w:type="spellStart"/>
-      <w:r>
-        <w:rPr>
-          <w:rFonts w:ascii="Courier New" w:eastAsia="Times New Roman" w:hAnsi="Courier New" w:cs="Courier New"/>
-        </w:rPr>
-        <w:t>has</w:t>
-      </w:r>
-      <w:r>
-        <w:rPr>
-          <w:rFonts w:eastAsia="Times New Roman" w:cstheme="minorHAnsi"/>
-        </w:rPr>
-        <w:t>_</w:t>
-      </w:r>
-      <w:r>
-        <w:rPr>
-          <w:rFonts w:ascii="Courier New" w:eastAsia="Times New Roman" w:hAnsi="Courier New" w:cs="Courier New"/>
-        </w:rPr>
-        <w:t>account</w:t>
-      </w:r>
-      <w:proofErr w:type="spellEnd"/>
-      <w:r>
-        <w:rPr>
-          <w:rFonts w:eastAsia="Times New Roman" w:cstheme="minorHAnsi"/>
-        </w:rPr>
-        <w:t xml:space="preserve"> as defined by the </w:t>
-      </w:r>
-      <w:proofErr w:type="spellStart"/>
-      <w:r>
-        <w:rPr>
-          <w:rFonts w:ascii="Courier New" w:eastAsia="Times New Roman" w:hAnsi="Courier New" w:cs="Courier New"/>
-        </w:rPr>
-        <w:t>AccountHolder</w:t>
-      </w:r>
-      <w:proofErr w:type="spellEnd"/>
-      <w:r>
-        <w:rPr>
-          <w:rFonts w:eastAsia="Times New Roman" w:cstheme="minorHAnsi"/>
-        </w:rPr>
-        <w:t xml:space="preserve">. </w:t>
       </w:r>
     </w:p>
     <w:p>
@@ -5280,31 +5363,58 @@
       <w:r>
         <w:rPr>
           <w:rFonts w:ascii="Menlo" w:hAnsi="Menlo" w:cs="Menlo"/>
-          <w:color w:val="6A9955"/>
-          <w:sz w:val="18"/>
-          <w:szCs w:val="18"/>
-        </w:rPr>
-        <w:t>// Create (</w:t>
+          <w:color w:val="C586C0"/>
+          <w:sz w:val="18"/>
+          <w:szCs w:val="18"/>
+        </w:rPr>
+        <w:t>MATCH</w:t>
+      </w:r>
+      <w:r>
+        <w:rPr>
+          <w:rFonts w:ascii="Menlo" w:hAnsi="Menlo" w:cs="Menlo"/>
+          <w:color w:val="CCCCCC"/>
+          <w:sz w:val="18"/>
+          <w:szCs w:val="18"/>
+        </w:rPr>
+        <w:t xml:space="preserve"> (</w:t>
       </w:r>
       <w:proofErr w:type="spellStart"/>
       <w:r>
         <w:rPr>
           <w:rFonts w:ascii="Menlo" w:hAnsi="Menlo" w:cs="Menlo"/>
-          <w:color w:val="6A9955"/>
-          <w:sz w:val="18"/>
-          <w:szCs w:val="18"/>
-        </w:rPr>
-        <w:t>AccountHolder</w:t>
+          <w:color w:val="9CDCFE"/>
+          <w:sz w:val="18"/>
+          <w:szCs w:val="18"/>
+        </w:rPr>
+        <w:t>cp</w:t>
+      </w:r>
+      <w:r>
+        <w:rPr>
+          <w:rFonts w:ascii="Menlo" w:hAnsi="Menlo" w:cs="Menlo"/>
+          <w:color w:val="D4D4D4"/>
+          <w:sz w:val="18"/>
+          <w:szCs w:val="18"/>
+        </w:rPr>
+        <w:t>:</w:t>
+      </w:r>
+      <w:r>
+        <w:rPr>
+          <w:rFonts w:ascii="Menlo" w:hAnsi="Menlo" w:cs="Menlo"/>
+          <w:color w:val="4EC9B0"/>
+          <w:sz w:val="18"/>
+          <w:szCs w:val="18"/>
+        </w:rPr>
+        <w:t>Corporate</w:t>
       </w:r>
       <w:proofErr w:type="spellEnd"/>
       <w:r>
         <w:rPr>
           <w:rFonts w:ascii="Menlo" w:hAnsi="Menlo" w:cs="Menlo"/>
-          <w:color w:val="6A9955"/>
-          <w:sz w:val="18"/>
-          <w:szCs w:val="18"/>
-        </w:rPr>
-        <w:t>) -&gt; [RESPONSIBLE_PARTY]-&gt; (Corporate) edge</w:t>
+          <w:color w:val="CCCCCC"/>
+          <w:sz w:val="18"/>
+          <w:szCs w:val="18"/>
+        </w:rPr>
+        <w:t>)</w:t>
       </w:r>
     </w:p>
     <w:p>
@@ -5325,7 +5435,7 @@
           <w:sz w:val="18"/>
           <w:szCs w:val="18"/>
         </w:rPr>
-        <w:t>MATCH</w:t>
+        <w:t>WHERE</w:t>
       </w:r>
       <w:r>
         <w:rPr>
@@ -5334,7 +5444,7 @@
           <w:sz w:val="18"/>
           <w:szCs w:val="18"/>
         </w:rPr>
-        <w:t xml:space="preserve"> (</w:t>
+        <w:t xml:space="preserve"> </w:t>
       </w:r>
       <w:proofErr w:type="spellStart"/>
       <w:r>
@@ -5353,16 +5463,16 @@
           <w:sz w:val="18"/>
           <w:szCs w:val="18"/>
         </w:rPr>
-        <w:t>:</w:t>
-      </w:r>
-      <w:r>
-        <w:rPr>
-          <w:rFonts w:ascii="Menlo" w:hAnsi="Menlo" w:cs="Menlo"/>
-          <w:color w:val="4EC9B0"/>
-          <w:sz w:val="18"/>
-          <w:szCs w:val="18"/>
-        </w:rPr>
-        <w:t>AccountHolder</w:t>
+        <w:t>.</w:t>
+      </w:r>
+      <w:r>
+        <w:rPr>
+          <w:rFonts w:ascii="Menlo" w:hAnsi="Menlo" w:cs="Menlo"/>
+          <w:color w:val="9CDCFE"/>
+          <w:sz w:val="18"/>
+          <w:szCs w:val="18"/>
+        </w:rPr>
+        <w:t>regId</w:t>
       </w:r>
       <w:proofErr w:type="spellEnd"/>
       <w:r>
@@ -5372,8 +5482,55 @@
           <w:sz w:val="18"/>
           <w:szCs w:val="18"/>
         </w:rPr>
-        <w:t>)</w:t>
-      </w:r>
+        <w:t xml:space="preserve"> </w:t>
+      </w:r>
+      <w:r>
+        <w:rPr>
+          <w:rFonts w:ascii="Menlo" w:hAnsi="Menlo" w:cs="Menlo"/>
+          <w:color w:val="D4D4D4"/>
+          <w:sz w:val="18"/>
+          <w:szCs w:val="18"/>
+        </w:rPr>
+        <w:t>=</w:t>
+      </w:r>
+      <w:r>
+        <w:rPr>
+          <w:rFonts w:ascii="Menlo" w:hAnsi="Menlo" w:cs="Menlo"/>
+          <w:color w:val="CCCCCC"/>
+          <w:sz w:val="18"/>
+          <w:szCs w:val="18"/>
+        </w:rPr>
+        <w:t xml:space="preserve"> </w:t>
+      </w:r>
+      <w:proofErr w:type="spellStart"/>
+      <w:r>
+        <w:rPr>
+          <w:rFonts w:ascii="Menlo" w:hAnsi="Menlo" w:cs="Menlo"/>
+          <w:color w:val="9CDCFE"/>
+          <w:sz w:val="18"/>
+          <w:szCs w:val="18"/>
+        </w:rPr>
+        <w:t>cp</w:t>
+      </w:r>
+      <w:r>
+        <w:rPr>
+          <w:rFonts w:ascii="Menlo" w:hAnsi="Menlo" w:cs="Menlo"/>
+          <w:color w:val="D4D4D4"/>
+          <w:sz w:val="18"/>
+          <w:szCs w:val="18"/>
+        </w:rPr>
+        <w:t>.</w:t>
+      </w:r>
+      <w:r>
+        <w:rPr>
+          <w:rFonts w:ascii="Menlo" w:hAnsi="Menlo" w:cs="Menlo"/>
+          <w:color w:val="9CDCFE"/>
+          <w:sz w:val="18"/>
+          <w:szCs w:val="18"/>
+        </w:rPr>
+        <w:t>regId</w:t>
+      </w:r>
+      <w:proofErr w:type="spellEnd"/>
     </w:p>
     <w:p>
       <w:pPr>
@@ -5393,7 +5550,25 @@
           <w:sz w:val="18"/>
           <w:szCs w:val="18"/>
         </w:rPr>
-        <w:t>MATCH</w:t>
+        <w:t>MERGE</w:t>
+      </w:r>
+      <w:r>
+        <w:rPr>
+          <w:rFonts w:ascii="Menlo" w:hAnsi="Menlo" w:cs="Menlo"/>
+          <w:color w:val="DCDCAA"/>
+          <w:sz w:val="18"/>
+          <w:szCs w:val="18"/>
+        </w:rPr>
+        <w:t xml:space="preserve"> (</w:t>
+      </w:r>
+      <w:r>
+        <w:rPr>
+          <w:rFonts w:ascii="Menlo" w:hAnsi="Menlo" w:cs="Menlo"/>
+          <w:color w:val="9CDCFE"/>
+          <w:sz w:val="18"/>
+          <w:szCs w:val="18"/>
+        </w:rPr>
+        <w:t>ah</w:t>
       </w:r>
       <w:r>
         <w:rPr>
@@ -5402,9 +5577,71 @@
           <w:sz w:val="18"/>
           <w:szCs w:val="18"/>
         </w:rPr>
-        <w:t xml:space="preserve"> (</w:t>
-      </w:r>
-      <w:proofErr w:type="spellStart"/>
+        <w:t>)</w:t>
+      </w:r>
+      <w:r>
+        <w:rPr>
+          <w:rFonts w:ascii="Menlo" w:hAnsi="Menlo" w:cs="Menlo"/>
+          <w:color w:val="D4D4D4"/>
+          <w:sz w:val="18"/>
+          <w:szCs w:val="18"/>
+        </w:rPr>
+        <w:t>-</w:t>
+      </w:r>
+      <w:r>
+        <w:rPr>
+          <w:rFonts w:ascii="Menlo" w:hAnsi="Menlo" w:cs="Menlo"/>
+          <w:color w:val="CCCCCC"/>
+          <w:sz w:val="18"/>
+          <w:szCs w:val="18"/>
+        </w:rPr>
+        <w:t>[</w:t>
+      </w:r>
+      <w:r>
+        <w:rPr>
+          <w:rFonts w:ascii="Menlo" w:hAnsi="Menlo" w:cs="Menlo"/>
+          <w:color w:val="D4D4D4"/>
+          <w:sz w:val="18"/>
+          <w:szCs w:val="18"/>
+        </w:rPr>
+        <w:t>:</w:t>
+      </w:r>
+      <w:r>
+        <w:rPr>
+          <w:rFonts w:ascii="Menlo" w:hAnsi="Menlo" w:cs="Menlo"/>
+          <w:color w:val="4EC9B0"/>
+          <w:sz w:val="18"/>
+          <w:szCs w:val="18"/>
+        </w:rPr>
+        <w:t>RESPONSIBLE_PARTY</w:t>
+      </w:r>
+      <w:r>
+        <w:rPr>
+          <w:rFonts w:ascii="Menlo" w:hAnsi="Menlo" w:cs="Menlo"/>
+          <w:color w:val="CCCCCC"/>
+          <w:sz w:val="18"/>
+          <w:szCs w:val="18"/>
+        </w:rPr>
+        <w:t>]</w:t>
+      </w:r>
+      <w:r>
+        <w:rPr>
+          <w:rFonts w:ascii="Menlo" w:hAnsi="Menlo" w:cs="Menlo"/>
+          <w:color w:val="D4D4D4"/>
+          <w:sz w:val="18"/>
+          <w:szCs w:val="18"/>
+        </w:rPr>
+        <w:t>-&gt;</w:t>
+      </w:r>
+      <w:r>
+        <w:rPr>
+          <w:rFonts w:ascii="Menlo" w:hAnsi="Menlo" w:cs="Menlo"/>
+          <w:color w:val="CCCCCC"/>
+          <w:sz w:val="18"/>
+          <w:szCs w:val="18"/>
+        </w:rPr>
+        <w:t>(</w:t>
+      </w:r>
       <w:r>
         <w:rPr>
           <w:rFonts w:ascii="Menlo" w:hAnsi="Menlo" w:cs="Menlo"/>
@@ -5417,30 +5654,20 @@
       <w:r>
         <w:rPr>
           <w:rFonts w:ascii="Menlo" w:hAnsi="Menlo" w:cs="Menlo"/>
+          <w:color w:val="CCCCCC"/>
+          <w:sz w:val="18"/>
+          <w:szCs w:val="18"/>
+        </w:rPr>
+        <w:t>)</w:t>
+      </w:r>
+      <w:r>
+        <w:rPr>
+          <w:rFonts w:ascii="Menlo" w:hAnsi="Menlo" w:cs="Menlo"/>
           <w:color w:val="D4D4D4"/>
           <w:sz w:val="18"/>
           <w:szCs w:val="18"/>
         </w:rPr>
-        <w:t>:</w:t>
-      </w:r>
-      <w:r>
-        <w:rPr>
-          <w:rFonts w:ascii="Menlo" w:hAnsi="Menlo" w:cs="Menlo"/>
-          <w:color w:val="4EC9B0"/>
-          <w:sz w:val="18"/>
-          <w:szCs w:val="18"/>
-        </w:rPr>
-        <w:t>Corporate</w:t>
-      </w:r>
-      <w:proofErr w:type="spellEnd"/>
-      <w:r>
-        <w:rPr>
-          <w:rFonts w:ascii="Menlo" w:hAnsi="Menlo" w:cs="Menlo"/>
-          <w:color w:val="CCCCCC"/>
-          <w:sz w:val="18"/>
-          <w:szCs w:val="18"/>
-        </w:rPr>
-        <w:t>)</w:t>
+        <w:t>;</w:t>
       </w:r>
     </w:p>
     <w:p>
@@ -5454,109 +5681,6 @@
           <w:szCs w:val="18"/>
         </w:rPr>
       </w:pPr>
-      <w:r>
-        <w:rPr>
-          <w:rFonts w:ascii="Menlo" w:hAnsi="Menlo" w:cs="Menlo"/>
-          <w:color w:val="C586C0"/>
-          <w:sz w:val="18"/>
-          <w:szCs w:val="18"/>
-        </w:rPr>
-        <w:t>WHERE</w:t>
-      </w:r>
-      <w:r>
-        <w:rPr>
-          <w:rFonts w:ascii="Menlo" w:hAnsi="Menlo" w:cs="Menlo"/>
-          <w:color w:val="CCCCCC"/>
-          <w:sz w:val="18"/>
-          <w:szCs w:val="18"/>
-        </w:rPr>
-        <w:t xml:space="preserve"> </w:t>
-      </w:r>
-      <w:proofErr w:type="spellStart"/>
-      <w:r>
-        <w:rPr>
-          <w:rFonts w:ascii="Menlo" w:hAnsi="Menlo" w:cs="Menlo"/>
-          <w:color w:val="9CDCFE"/>
-          <w:sz w:val="18"/>
-          <w:szCs w:val="18"/>
-        </w:rPr>
-        <w:t>ah</w:t>
-      </w:r>
-      <w:r>
-        <w:rPr>
-          <w:rFonts w:ascii="Menlo" w:hAnsi="Menlo" w:cs="Menlo"/>
-          <w:color w:val="D4D4D4"/>
-          <w:sz w:val="18"/>
-          <w:szCs w:val="18"/>
-        </w:rPr>
-        <w:t>.</w:t>
-      </w:r>
-      <w:r>
-        <w:rPr>
-          <w:rFonts w:ascii="Menlo" w:hAnsi="Menlo" w:cs="Menlo"/>
-          <w:color w:val="9CDCFE"/>
-          <w:sz w:val="18"/>
-          <w:szCs w:val="18"/>
-        </w:rPr>
-        <w:t>regId</w:t>
-      </w:r>
-      <w:proofErr w:type="spellEnd"/>
-      <w:r>
-        <w:rPr>
-          <w:rFonts w:ascii="Menlo" w:hAnsi="Menlo" w:cs="Menlo"/>
-          <w:color w:val="CCCCCC"/>
-          <w:sz w:val="18"/>
-          <w:szCs w:val="18"/>
-        </w:rPr>
-        <w:t xml:space="preserve"> </w:t>
-      </w:r>
-      <w:r>
-        <w:rPr>
-          <w:rFonts w:ascii="Menlo" w:hAnsi="Menlo" w:cs="Menlo"/>
-          <w:color w:val="D4D4D4"/>
-          <w:sz w:val="18"/>
-          <w:szCs w:val="18"/>
-        </w:rPr>
-        <w:t>=</w:t>
-      </w:r>
-      <w:r>
-        <w:rPr>
-          <w:rFonts w:ascii="Menlo" w:hAnsi="Menlo" w:cs="Menlo"/>
-          <w:color w:val="CCCCCC"/>
-          <w:sz w:val="18"/>
-          <w:szCs w:val="18"/>
-        </w:rPr>
-        <w:t xml:space="preserve"> </w:t>
-      </w:r>
-      <w:proofErr w:type="spellStart"/>
-      <w:r>
-        <w:rPr>
-          <w:rFonts w:ascii="Menlo" w:hAnsi="Menlo" w:cs="Menlo"/>
-          <w:color w:val="9CDCFE"/>
-          <w:sz w:val="18"/>
-          <w:szCs w:val="18"/>
-        </w:rPr>
-        <w:t>cp</w:t>
-      </w:r>
-      <w:r>
-        <w:rPr>
-          <w:rFonts w:ascii="Menlo" w:hAnsi="Menlo" w:cs="Menlo"/>
-          <w:color w:val="D4D4D4"/>
-          <w:sz w:val="18"/>
-          <w:szCs w:val="18"/>
-        </w:rPr>
-        <w:t>.</w:t>
-      </w:r>
-      <w:r>
-        <w:rPr>
-          <w:rFonts w:ascii="Menlo" w:hAnsi="Menlo" w:cs="Menlo"/>
-          <w:color w:val="9CDCFE"/>
-          <w:sz w:val="18"/>
-          <w:szCs w:val="18"/>
-        </w:rPr>
-        <w:t>regId</w:t>
-      </w:r>
-      <w:proofErr w:type="spellEnd"/>
     </w:p>
     <w:p>
       <w:pPr>
@@ -5572,128 +5696,31 @@
       <w:r>
         <w:rPr>
           <w:rFonts w:ascii="Menlo" w:hAnsi="Menlo" w:cs="Menlo"/>
-          <w:color w:val="C586C0"/>
-          <w:sz w:val="18"/>
-          <w:szCs w:val="18"/>
-        </w:rPr>
-        <w:t>MERGE</w:t>
-      </w:r>
-      <w:r>
-        <w:rPr>
-          <w:rFonts w:ascii="Menlo" w:hAnsi="Menlo" w:cs="Menlo"/>
-          <w:color w:val="DCDCAA"/>
-          <w:sz w:val="18"/>
-          <w:szCs w:val="18"/>
-        </w:rPr>
-        <w:t xml:space="preserve"> (</w:t>
-      </w:r>
-      <w:r>
-        <w:rPr>
-          <w:rFonts w:ascii="Menlo" w:hAnsi="Menlo" w:cs="Menlo"/>
-          <w:color w:val="9CDCFE"/>
-          <w:sz w:val="18"/>
-          <w:szCs w:val="18"/>
-        </w:rPr>
-        <w:t>ah</w:t>
-      </w:r>
-      <w:r>
-        <w:rPr>
-          <w:rFonts w:ascii="Menlo" w:hAnsi="Menlo" w:cs="Menlo"/>
-          <w:color w:val="CCCCCC"/>
-          <w:sz w:val="18"/>
-          <w:szCs w:val="18"/>
-        </w:rPr>
-        <w:t>)</w:t>
-      </w:r>
-      <w:r>
-        <w:rPr>
-          <w:rFonts w:ascii="Menlo" w:hAnsi="Menlo" w:cs="Menlo"/>
-          <w:color w:val="D4D4D4"/>
-          <w:sz w:val="18"/>
-          <w:szCs w:val="18"/>
-        </w:rPr>
-        <w:t>-</w:t>
-      </w:r>
-      <w:r>
-        <w:rPr>
-          <w:rFonts w:ascii="Menlo" w:hAnsi="Menlo" w:cs="Menlo"/>
-          <w:color w:val="CCCCCC"/>
-          <w:sz w:val="18"/>
-          <w:szCs w:val="18"/>
-        </w:rPr>
-        <w:t>[</w:t>
-      </w:r>
-      <w:r>
-        <w:rPr>
-          <w:rFonts w:ascii="Menlo" w:hAnsi="Menlo" w:cs="Menlo"/>
-          <w:color w:val="D4D4D4"/>
-          <w:sz w:val="18"/>
-          <w:szCs w:val="18"/>
-        </w:rPr>
-        <w:t>:</w:t>
-      </w:r>
-      <w:r>
-        <w:rPr>
-          <w:rFonts w:ascii="Menlo" w:hAnsi="Menlo" w:cs="Menlo"/>
-          <w:color w:val="4EC9B0"/>
-          <w:sz w:val="18"/>
-          <w:szCs w:val="18"/>
-        </w:rPr>
-        <w:t>RESPONSIBLE_PARTY</w:t>
-      </w:r>
-      <w:r>
-        <w:rPr>
-          <w:rFonts w:ascii="Menlo" w:hAnsi="Menlo" w:cs="Menlo"/>
-          <w:color w:val="CCCCCC"/>
-          <w:sz w:val="18"/>
-          <w:szCs w:val="18"/>
-        </w:rPr>
-        <w:t>]</w:t>
-      </w:r>
-      <w:r>
-        <w:rPr>
-          <w:rFonts w:ascii="Menlo" w:hAnsi="Menlo" w:cs="Menlo"/>
-          <w:color w:val="D4D4D4"/>
-          <w:sz w:val="18"/>
-          <w:szCs w:val="18"/>
-        </w:rPr>
-        <w:t>-&gt;</w:t>
-      </w:r>
-      <w:r>
-        <w:rPr>
-          <w:rFonts w:ascii="Menlo" w:hAnsi="Menlo" w:cs="Menlo"/>
-          <w:color w:val="CCCCCC"/>
-          <w:sz w:val="18"/>
-          <w:szCs w:val="18"/>
-        </w:rPr>
-        <w:t>(</w:t>
-      </w:r>
-      <w:r>
-        <w:rPr>
-          <w:rFonts w:ascii="Menlo" w:hAnsi="Menlo" w:cs="Menlo"/>
-          <w:color w:val="9CDCFE"/>
-          <w:sz w:val="18"/>
-          <w:szCs w:val="18"/>
-        </w:rPr>
-        <w:t>cp</w:t>
-      </w:r>
-      <w:r>
-        <w:rPr>
-          <w:rFonts w:ascii="Menlo" w:hAnsi="Menlo" w:cs="Menlo"/>
-          <w:color w:val="CCCCCC"/>
-          <w:sz w:val="18"/>
-          <w:szCs w:val="18"/>
-        </w:rPr>
-        <w:t>)</w:t>
-      </w:r>
-      <w:r>
-        <w:rPr>
-          <w:rFonts w:ascii="Menlo" w:hAnsi="Menlo" w:cs="Menlo"/>
-          <w:color w:val="D4D4D4"/>
-          <w:sz w:val="18"/>
-          <w:szCs w:val="18"/>
-        </w:rPr>
-        <w:t>;</w:t>
+          <w:color w:val="6A9955"/>
+          <w:sz w:val="18"/>
+          <w:szCs w:val="18"/>
+        </w:rPr>
+        <w:t>// Create (Corporate) -&gt; [HAS_ACCOUNT]-&gt; (</w:t>
+      </w:r>
+      <w:proofErr w:type="spellStart"/>
+      <w:r>
+        <w:rPr>
+          <w:rFonts w:ascii="Menlo" w:hAnsi="Menlo" w:cs="Menlo"/>
+          <w:color w:val="6A9955"/>
+          <w:sz w:val="18"/>
+          <w:szCs w:val="18"/>
+        </w:rPr>
+        <w:t>AccountHolder</w:t>
+      </w:r>
+      <w:proofErr w:type="spellEnd"/>
+      <w:r>
+        <w:rPr>
+          <w:rFonts w:ascii="Menlo" w:hAnsi="Menlo" w:cs="Menlo"/>
+          <w:color w:val="6A9955"/>
+          <w:sz w:val="18"/>
+          <w:szCs w:val="18"/>
+        </w:rPr>
+        <w:t>) edge</w:t>
       </w:r>
     </w:p>
     <w:p>
@@ -5707,6 +5734,62 @@
           <w:szCs w:val="18"/>
         </w:rPr>
       </w:pPr>
+      <w:r>
+        <w:rPr>
+          <w:rFonts w:ascii="Menlo" w:hAnsi="Menlo" w:cs="Menlo"/>
+          <w:color w:val="C586C0"/>
+          <w:sz w:val="18"/>
+          <w:szCs w:val="18"/>
+        </w:rPr>
+        <w:t>MATCH</w:t>
+      </w:r>
+      <w:r>
+        <w:rPr>
+          <w:rFonts w:ascii="Menlo" w:hAnsi="Menlo" w:cs="Menlo"/>
+          <w:color w:val="CCCCCC"/>
+          <w:sz w:val="18"/>
+          <w:szCs w:val="18"/>
+        </w:rPr>
+        <w:t xml:space="preserve"> (</w:t>
+      </w:r>
+      <w:proofErr w:type="spellStart"/>
+      <w:r>
+        <w:rPr>
+          <w:rFonts w:ascii="Menlo" w:hAnsi="Menlo" w:cs="Menlo"/>
+          <w:color w:val="9CDCFE"/>
+          <w:sz w:val="18"/>
+          <w:szCs w:val="18"/>
+        </w:rPr>
+        <w:t>cp</w:t>
+      </w:r>
+      <w:r>
+        <w:rPr>
+          <w:rFonts w:ascii="Menlo" w:hAnsi="Menlo" w:cs="Menlo"/>
+          <w:color w:val="D4D4D4"/>
+          <w:sz w:val="18"/>
+          <w:szCs w:val="18"/>
+        </w:rPr>
+        <w:t>:</w:t>
+      </w:r>
+      <w:r>
+        <w:rPr>
+          <w:rFonts w:ascii="Menlo" w:hAnsi="Menlo" w:cs="Menlo"/>
+          <w:color w:val="4EC9B0"/>
+          <w:sz w:val="18"/>
+          <w:szCs w:val="18"/>
+        </w:rPr>
+        <w:t>Corporate</w:t>
+      </w:r>
+      <w:proofErr w:type="spellEnd"/>
+      <w:r>
+        <w:rPr>
+          <w:rFonts w:ascii="Menlo" w:hAnsi="Menlo" w:cs="Menlo"/>
+          <w:color w:val="CCCCCC"/>
+          <w:sz w:val="18"/>
+          <w:szCs w:val="18"/>
+        </w:rPr>
+        <w:t>)</w:t>
+      </w:r>
     </w:p>
     <w:p>
       <w:pPr>
@@ -5722,17 +5805,44 @@
       <w:r>
         <w:rPr>
           <w:rFonts w:ascii="Menlo" w:hAnsi="Menlo" w:cs="Menlo"/>
-          <w:color w:val="6A9955"/>
-          <w:sz w:val="18"/>
-          <w:szCs w:val="18"/>
-        </w:rPr>
-        <w:t>// Create (Corporate) -&gt; [HAS_ACCOUNT]-&gt; (</w:t>
+          <w:color w:val="C586C0"/>
+          <w:sz w:val="18"/>
+          <w:szCs w:val="18"/>
+        </w:rPr>
+        <w:t>MATCH</w:t>
+      </w:r>
+      <w:r>
+        <w:rPr>
+          <w:rFonts w:ascii="Menlo" w:hAnsi="Menlo" w:cs="Menlo"/>
+          <w:color w:val="CCCCCC"/>
+          <w:sz w:val="18"/>
+          <w:szCs w:val="18"/>
+        </w:rPr>
+        <w:t xml:space="preserve"> (</w:t>
       </w:r>
       <w:proofErr w:type="spellStart"/>
       <w:r>
         <w:rPr>
           <w:rFonts w:ascii="Menlo" w:hAnsi="Menlo" w:cs="Menlo"/>
-          <w:color w:val="6A9955"/>
+          <w:color w:val="9CDCFE"/>
+          <w:sz w:val="18"/>
+          <w:szCs w:val="18"/>
+        </w:rPr>
+        <w:t>ah</w:t>
+      </w:r>
+      <w:r>
+        <w:rPr>
+          <w:rFonts w:ascii="Menlo" w:hAnsi="Menlo" w:cs="Menlo"/>
+          <w:color w:val="D4D4D4"/>
+          <w:sz w:val="18"/>
+          <w:szCs w:val="18"/>
+        </w:rPr>
+        <w:t>:</w:t>
+      </w:r>
+      <w:r>
+        <w:rPr>
+          <w:rFonts w:ascii="Menlo" w:hAnsi="Menlo" w:cs="Menlo"/>
+          <w:color w:val="4EC9B0"/>
           <w:sz w:val="18"/>
           <w:szCs w:val="18"/>
         </w:rPr>
@@ -5742,11 +5852,11 @@
       <w:r>
         <w:rPr>
           <w:rFonts w:ascii="Menlo" w:hAnsi="Menlo" w:cs="Menlo"/>
-          <w:color w:val="6A9955"/>
-          <w:sz w:val="18"/>
-          <w:szCs w:val="18"/>
-        </w:rPr>
-        <w:t>) edge</w:t>
+          <w:color w:val="CCCCCC"/>
+          <w:sz w:val="18"/>
+          <w:szCs w:val="18"/>
+        </w:rPr>
+        <w:t>)</w:t>
       </w:r>
     </w:p>
     <w:p>
@@ -5767,7 +5877,7 @@
           <w:sz w:val="18"/>
           <w:szCs w:val="18"/>
         </w:rPr>
-        <w:t>MATCH</w:t>
+        <w:t>WHERE</w:t>
       </w:r>
       <w:r>
         <w:rPr>
@@ -5776,7 +5886,7 @@
           <w:sz w:val="18"/>
           <w:szCs w:val="18"/>
         </w:rPr>
-        <w:t xml:space="preserve"> (</w:t>
+        <w:t xml:space="preserve"> </w:t>
       </w:r>
       <w:proofErr w:type="spellStart"/>
       <w:r>
@@ -5786,6 +5896,62 @@
           <w:sz w:val="18"/>
           <w:szCs w:val="18"/>
         </w:rPr>
+        <w:t>ah</w:t>
+      </w:r>
+      <w:r>
+        <w:rPr>
+          <w:rFonts w:ascii="Menlo" w:hAnsi="Menlo" w:cs="Menlo"/>
+          <w:color w:val="D4D4D4"/>
+          <w:sz w:val="18"/>
+          <w:szCs w:val="18"/>
+        </w:rPr>
+        <w:t>.</w:t>
+      </w:r>
+      <w:r>
+        <w:rPr>
+          <w:rFonts w:ascii="Menlo" w:hAnsi="Menlo" w:cs="Menlo"/>
+          <w:color w:val="9CDCFE"/>
+          <w:sz w:val="18"/>
+          <w:szCs w:val="18"/>
+        </w:rPr>
+        <w:t>regId</w:t>
+      </w:r>
+      <w:proofErr w:type="spellEnd"/>
+      <w:r>
+        <w:rPr>
+          <w:rFonts w:ascii="Menlo" w:hAnsi="Menlo" w:cs="Menlo"/>
+          <w:color w:val="CCCCCC"/>
+          <w:sz w:val="18"/>
+          <w:szCs w:val="18"/>
+        </w:rPr>
+        <w:t xml:space="preserve"> </w:t>
+      </w:r>
+      <w:r>
+        <w:rPr>
+          <w:rFonts w:ascii="Menlo" w:hAnsi="Menlo" w:cs="Menlo"/>
+          <w:color w:val="D4D4D4"/>
+          <w:sz w:val="18"/>
+          <w:szCs w:val="18"/>
+        </w:rPr>
+        <w:t>=</w:t>
+      </w:r>
+      <w:r>
+        <w:rPr>
+          <w:rFonts w:ascii="Menlo" w:hAnsi="Menlo" w:cs="Menlo"/>
+          <w:color w:val="CCCCCC"/>
+          <w:sz w:val="18"/>
+          <w:szCs w:val="18"/>
+        </w:rPr>
+        <w:t xml:space="preserve"> </w:t>
+      </w:r>
+      <w:proofErr w:type="spellStart"/>
+      <w:r>
+        <w:rPr>
+          <w:rFonts w:ascii="Menlo" w:hAnsi="Menlo" w:cs="Menlo"/>
+          <w:color w:val="9CDCFE"/>
+          <w:sz w:val="18"/>
+          <w:szCs w:val="18"/>
+        </w:rPr>
         <w:t>cp</w:t>
       </w:r>
       <w:r>
@@ -5795,27 +5961,18 @@
           <w:sz w:val="18"/>
           <w:szCs w:val="18"/>
         </w:rPr>
-        <w:t>:</w:t>
-      </w:r>
-      <w:r>
-        <w:rPr>
-          <w:rFonts w:ascii="Menlo" w:hAnsi="Menlo" w:cs="Menlo"/>
-          <w:color w:val="4EC9B0"/>
-          <w:sz w:val="18"/>
-          <w:szCs w:val="18"/>
-        </w:rPr>
-        <w:t>Corporate</w:t>
+        <w:t>.</w:t>
+      </w:r>
+      <w:r>
+        <w:rPr>
+          <w:rFonts w:ascii="Menlo" w:hAnsi="Menlo" w:cs="Menlo"/>
+          <w:color w:val="9CDCFE"/>
+          <w:sz w:val="18"/>
+          <w:szCs w:val="18"/>
+        </w:rPr>
+        <w:t>regId</w:t>
       </w:r>
       <w:proofErr w:type="spellEnd"/>
-      <w:r>
-        <w:rPr>
-          <w:rFonts w:ascii="Menlo" w:hAnsi="Menlo" w:cs="Menlo"/>
-          <w:color w:val="CCCCCC"/>
-          <w:sz w:val="18"/>
-          <w:szCs w:val="18"/>
-        </w:rPr>
-        <w:t>)</w:t>
-      </w:r>
     </w:p>
     <w:p>
       <w:pPr>
@@ -5835,7 +5992,25 @@
           <w:sz w:val="18"/>
           <w:szCs w:val="18"/>
         </w:rPr>
-        <w:t>MATCH</w:t>
+        <w:t>MERGE</w:t>
+      </w:r>
+      <w:r>
+        <w:rPr>
+          <w:rFonts w:ascii="Menlo" w:hAnsi="Menlo" w:cs="Menlo"/>
+          <w:color w:val="DCDCAA"/>
+          <w:sz w:val="18"/>
+          <w:szCs w:val="18"/>
+        </w:rPr>
+        <w:t xml:space="preserve"> (</w:t>
+      </w:r>
+      <w:r>
+        <w:rPr>
+          <w:rFonts w:ascii="Menlo" w:hAnsi="Menlo" w:cs="Menlo"/>
+          <w:color w:val="9CDCFE"/>
+          <w:sz w:val="18"/>
+          <w:szCs w:val="18"/>
+        </w:rPr>
+        <w:t>cp</w:t>
       </w:r>
       <w:r>
         <w:rPr>
@@ -5844,9 +6019,71 @@
           <w:sz w:val="18"/>
           <w:szCs w:val="18"/>
         </w:rPr>
-        <w:t xml:space="preserve"> (</w:t>
-      </w:r>
-      <w:proofErr w:type="spellStart"/>
+        <w:t>)</w:t>
+      </w:r>
+      <w:r>
+        <w:rPr>
+          <w:rFonts w:ascii="Menlo" w:hAnsi="Menlo" w:cs="Menlo"/>
+          <w:color w:val="D4D4D4"/>
+          <w:sz w:val="18"/>
+          <w:szCs w:val="18"/>
+        </w:rPr>
+        <w:t>-</w:t>
+      </w:r>
+      <w:r>
+        <w:rPr>
+          <w:rFonts w:ascii="Menlo" w:hAnsi="Menlo" w:cs="Menlo"/>
+          <w:color w:val="CCCCCC"/>
+          <w:sz w:val="18"/>
+          <w:szCs w:val="18"/>
+        </w:rPr>
+        <w:t>[</w:t>
+      </w:r>
+      <w:r>
+        <w:rPr>
+          <w:rFonts w:ascii="Menlo" w:hAnsi="Menlo" w:cs="Menlo"/>
+          <w:color w:val="D4D4D4"/>
+          <w:sz w:val="18"/>
+          <w:szCs w:val="18"/>
+        </w:rPr>
+        <w:t>:</w:t>
+      </w:r>
+      <w:r>
+        <w:rPr>
+          <w:rFonts w:ascii="Menlo" w:hAnsi="Menlo" w:cs="Menlo"/>
+          <w:color w:val="4EC9B0"/>
+          <w:sz w:val="18"/>
+          <w:szCs w:val="18"/>
+        </w:rPr>
+        <w:t>HAS_ACCOUNT</w:t>
+      </w:r>
+      <w:r>
+        <w:rPr>
+          <w:rFonts w:ascii="Menlo" w:hAnsi="Menlo" w:cs="Menlo"/>
+          <w:color w:val="CCCCCC"/>
+          <w:sz w:val="18"/>
+          <w:szCs w:val="18"/>
+        </w:rPr>
+        <w:t>]</w:t>
+      </w:r>
+      <w:r>
+        <w:rPr>
+          <w:rFonts w:ascii="Menlo" w:hAnsi="Menlo" w:cs="Menlo"/>
+          <w:color w:val="D4D4D4"/>
+          <w:sz w:val="18"/>
+          <w:szCs w:val="18"/>
+        </w:rPr>
+        <w:t>-&gt;</w:t>
+      </w:r>
+      <w:r>
+        <w:rPr>
+          <w:rFonts w:ascii="Menlo" w:hAnsi="Menlo" w:cs="Menlo"/>
+          <w:color w:val="CCCCCC"/>
+          <w:sz w:val="18"/>
+          <w:szCs w:val="18"/>
+        </w:rPr>
+        <w:t>(</w:t>
+      </w:r>
       <w:r>
         <w:rPr>
           <w:rFonts w:ascii="Menlo" w:hAnsi="Menlo" w:cs="Menlo"/>
@@ -5859,282 +6096,19 @@
       <w:r>
         <w:rPr>
           <w:rFonts w:ascii="Menlo" w:hAnsi="Menlo" w:cs="Menlo"/>
+          <w:color w:val="CCCCCC"/>
+          <w:sz w:val="18"/>
+          <w:szCs w:val="18"/>
+        </w:rPr>
+        <w:t>)</w:t>
+      </w:r>
+      <w:r>
+        <w:rPr>
+          <w:rFonts w:ascii="Menlo" w:hAnsi="Menlo" w:cs="Menlo"/>
           <w:color w:val="D4D4D4"/>
           <w:sz w:val="18"/>
           <w:szCs w:val="18"/>
         </w:rPr>
-        <w:t>:</w:t>
-      </w:r>
-      <w:r>
-        <w:rPr>
-          <w:rFonts w:ascii="Menlo" w:hAnsi="Menlo" w:cs="Menlo"/>
-          <w:color w:val="4EC9B0"/>
-          <w:sz w:val="18"/>
-          <w:szCs w:val="18"/>
-        </w:rPr>
-        <w:t>AccountHolder</w:t>
-      </w:r>
-      <w:proofErr w:type="spellEnd"/>
-      <w:r>
-        <w:rPr>
-          <w:rFonts w:ascii="Menlo" w:hAnsi="Menlo" w:cs="Menlo"/>
-          <w:color w:val="CCCCCC"/>
-          <w:sz w:val="18"/>
-          <w:szCs w:val="18"/>
-        </w:rPr>
-        <w:t>)</w:t>
-      </w:r>
-    </w:p>
-    <w:p>
-      <w:pPr>
-        <w:shd w:val="clear" w:color="auto" w:fill="1F1F1F"/>
-        <w:spacing w:line="270" w:lineRule="atLeast"/>
-        <w:rPr>
-          <w:rFonts w:ascii="Menlo" w:hAnsi="Menlo" w:cs="Menlo"/>
-          <w:color w:val="CCCCCC"/>
-          <w:sz w:val="18"/>
-          <w:szCs w:val="18"/>
-        </w:rPr>
-      </w:pPr>
-      <w:r>
-        <w:rPr>
-          <w:rFonts w:ascii="Menlo" w:hAnsi="Menlo" w:cs="Menlo"/>
-          <w:color w:val="C586C0"/>
-          <w:sz w:val="18"/>
-          <w:szCs w:val="18"/>
-        </w:rPr>
-        <w:t>WHERE</w:t>
-      </w:r>
-      <w:r>
-        <w:rPr>
-          <w:rFonts w:ascii="Menlo" w:hAnsi="Menlo" w:cs="Menlo"/>
-          <w:color w:val="CCCCCC"/>
-          <w:sz w:val="18"/>
-          <w:szCs w:val="18"/>
-        </w:rPr>
-        <w:t xml:space="preserve"> </w:t>
-      </w:r>
-      <w:proofErr w:type="spellStart"/>
-      <w:r>
-        <w:rPr>
-          <w:rFonts w:ascii="Menlo" w:hAnsi="Menlo" w:cs="Menlo"/>
-          <w:color w:val="9CDCFE"/>
-          <w:sz w:val="18"/>
-          <w:szCs w:val="18"/>
-        </w:rPr>
-        <w:t>ah</w:t>
-      </w:r>
-      <w:r>
-        <w:rPr>
-          <w:rFonts w:ascii="Menlo" w:hAnsi="Menlo" w:cs="Menlo"/>
-          <w:color w:val="D4D4D4"/>
-          <w:sz w:val="18"/>
-          <w:szCs w:val="18"/>
-        </w:rPr>
-        <w:t>.</w:t>
-      </w:r>
-      <w:r>
-        <w:rPr>
-          <w:rFonts w:ascii="Menlo" w:hAnsi="Menlo" w:cs="Menlo"/>
-          <w:color w:val="9CDCFE"/>
-          <w:sz w:val="18"/>
-          <w:szCs w:val="18"/>
-        </w:rPr>
-        <w:t>regId</w:t>
-      </w:r>
-      <w:proofErr w:type="spellEnd"/>
-      <w:r>
-        <w:rPr>
-          <w:rFonts w:ascii="Menlo" w:hAnsi="Menlo" w:cs="Menlo"/>
-          <w:color w:val="CCCCCC"/>
-          <w:sz w:val="18"/>
-          <w:szCs w:val="18"/>
-        </w:rPr>
-        <w:t xml:space="preserve"> </w:t>
-      </w:r>
-      <w:r>
-        <w:rPr>
-          <w:rFonts w:ascii="Menlo" w:hAnsi="Menlo" w:cs="Menlo"/>
-          <w:color w:val="D4D4D4"/>
-          <w:sz w:val="18"/>
-          <w:szCs w:val="18"/>
-        </w:rPr>
-        <w:t>=</w:t>
-      </w:r>
-      <w:r>
-        <w:rPr>
-          <w:rFonts w:ascii="Menlo" w:hAnsi="Menlo" w:cs="Menlo"/>
-          <w:color w:val="CCCCCC"/>
-          <w:sz w:val="18"/>
-          <w:szCs w:val="18"/>
-        </w:rPr>
-        <w:t xml:space="preserve"> </w:t>
-      </w:r>
-      <w:proofErr w:type="spellStart"/>
-      <w:r>
-        <w:rPr>
-          <w:rFonts w:ascii="Menlo" w:hAnsi="Menlo" w:cs="Menlo"/>
-          <w:color w:val="9CDCFE"/>
-          <w:sz w:val="18"/>
-          <w:szCs w:val="18"/>
-        </w:rPr>
-        <w:t>cp</w:t>
-      </w:r>
-      <w:r>
-        <w:rPr>
-          <w:rFonts w:ascii="Menlo" w:hAnsi="Menlo" w:cs="Menlo"/>
-          <w:color w:val="D4D4D4"/>
-          <w:sz w:val="18"/>
-          <w:szCs w:val="18"/>
-        </w:rPr>
-        <w:t>.</w:t>
-      </w:r>
-      <w:r>
-        <w:rPr>
-          <w:rFonts w:ascii="Menlo" w:hAnsi="Menlo" w:cs="Menlo"/>
-          <w:color w:val="9CDCFE"/>
-          <w:sz w:val="18"/>
-          <w:szCs w:val="18"/>
-        </w:rPr>
-        <w:t>regId</w:t>
-      </w:r>
-      <w:proofErr w:type="spellEnd"/>
-    </w:p>
-    <w:p>
-      <w:pPr>
-        <w:shd w:val="clear" w:color="auto" w:fill="1F1F1F"/>
-        <w:spacing w:line="270" w:lineRule="atLeast"/>
-        <w:rPr>
-          <w:rFonts w:ascii="Menlo" w:hAnsi="Menlo" w:cs="Menlo"/>
-          <w:color w:val="CCCCCC"/>
-          <w:sz w:val="18"/>
-          <w:szCs w:val="18"/>
-        </w:rPr>
-      </w:pPr>
-      <w:r>
-        <w:rPr>
-          <w:rFonts w:ascii="Menlo" w:hAnsi="Menlo" w:cs="Menlo"/>
-          <w:color w:val="C586C0"/>
-          <w:sz w:val="18"/>
-          <w:szCs w:val="18"/>
-        </w:rPr>
-        <w:t>MERGE</w:t>
-      </w:r>
-      <w:r>
-        <w:rPr>
-          <w:rFonts w:ascii="Menlo" w:hAnsi="Menlo" w:cs="Menlo"/>
-          <w:color w:val="DCDCAA"/>
-          <w:sz w:val="18"/>
-          <w:szCs w:val="18"/>
-        </w:rPr>
-        <w:t xml:space="preserve"> (</w:t>
-      </w:r>
-      <w:r>
-        <w:rPr>
-          <w:rFonts w:ascii="Menlo" w:hAnsi="Menlo" w:cs="Menlo"/>
-          <w:color w:val="9CDCFE"/>
-          <w:sz w:val="18"/>
-          <w:szCs w:val="18"/>
-        </w:rPr>
-        <w:t>cp</w:t>
-      </w:r>
-      <w:r>
-        <w:rPr>
-          <w:rFonts w:ascii="Menlo" w:hAnsi="Menlo" w:cs="Menlo"/>
-          <w:color w:val="CCCCCC"/>
-          <w:sz w:val="18"/>
-          <w:szCs w:val="18"/>
-        </w:rPr>
-        <w:t>)</w:t>
-      </w:r>
-      <w:r>
-        <w:rPr>
-          <w:rFonts w:ascii="Menlo" w:hAnsi="Menlo" w:cs="Menlo"/>
-          <w:color w:val="D4D4D4"/>
-          <w:sz w:val="18"/>
-          <w:szCs w:val="18"/>
-        </w:rPr>
-        <w:t>-</w:t>
-      </w:r>
-      <w:r>
-        <w:rPr>
-          <w:rFonts w:ascii="Menlo" w:hAnsi="Menlo" w:cs="Menlo"/>
-          <w:color w:val="CCCCCC"/>
-          <w:sz w:val="18"/>
-          <w:szCs w:val="18"/>
-        </w:rPr>
-        <w:t>[</w:t>
-      </w:r>
-      <w:r>
-        <w:rPr>
-          <w:rFonts w:ascii="Menlo" w:hAnsi="Menlo" w:cs="Menlo"/>
-          <w:color w:val="D4D4D4"/>
-          <w:sz w:val="18"/>
-          <w:szCs w:val="18"/>
-        </w:rPr>
-        <w:t>:</w:t>
-      </w:r>
-      <w:r>
-        <w:rPr>
-          <w:rFonts w:ascii="Menlo" w:hAnsi="Menlo" w:cs="Menlo"/>
-          <w:color w:val="4EC9B0"/>
-          <w:sz w:val="18"/>
-          <w:szCs w:val="18"/>
-        </w:rPr>
-        <w:t>HAS_ACCOUNT</w:t>
-      </w:r>
-      <w:r>
-        <w:rPr>
-          <w:rFonts w:ascii="Menlo" w:hAnsi="Menlo" w:cs="Menlo"/>
-          <w:color w:val="CCCCCC"/>
-          <w:sz w:val="18"/>
-          <w:szCs w:val="18"/>
-        </w:rPr>
-        <w:t>]</w:t>
-      </w:r>
-      <w:r>
-        <w:rPr>
-          <w:rFonts w:ascii="Menlo" w:hAnsi="Menlo" w:cs="Menlo"/>
-          <w:color w:val="D4D4D4"/>
-          <w:sz w:val="18"/>
-          <w:szCs w:val="18"/>
-        </w:rPr>
-        <w:t>-&gt;</w:t>
-      </w:r>
-      <w:r>
-        <w:rPr>
-          <w:rFonts w:ascii="Menlo" w:hAnsi="Menlo" w:cs="Menlo"/>
-          <w:color w:val="CCCCCC"/>
-          <w:sz w:val="18"/>
-          <w:szCs w:val="18"/>
-        </w:rPr>
-        <w:t>(</w:t>
-      </w:r>
-      <w:r>
-        <w:rPr>
-          <w:rFonts w:ascii="Menlo" w:hAnsi="Menlo" w:cs="Menlo"/>
-          <w:color w:val="9CDCFE"/>
-          <w:sz w:val="18"/>
-          <w:szCs w:val="18"/>
-        </w:rPr>
-        <w:t>ah</w:t>
-      </w:r>
-      <w:r>
-        <w:rPr>
-          <w:rFonts w:ascii="Menlo" w:hAnsi="Menlo" w:cs="Menlo"/>
-          <w:color w:val="CCCCCC"/>
-          <w:sz w:val="18"/>
-          <w:szCs w:val="18"/>
-        </w:rPr>
-        <w:t>)</w:t>
-      </w:r>
-      <w:r>
-        <w:rPr>
-          <w:rFonts w:ascii="Menlo" w:hAnsi="Menlo" w:cs="Menlo"/>
-          <w:color w:val="D4D4D4"/>
-          <w:sz w:val="18"/>
-          <w:szCs w:val="18"/>
-        </w:rPr>
         <w:t>;</w:t>
       </w:r>
     </w:p>
@@ -6197,7 +6171,6 @@
         <w:rPr>
           <w:rFonts w:eastAsia="Times New Roman" w:cstheme="minorHAnsi"/>
         </w:rPr>
-        <w:lastRenderedPageBreak/>
         <w:t xml:space="preserve">Below is an imaginary </w:t>
       </w:r>
       <w:r>
@@ -6290,6 +6263,7 @@
         <w:rPr>
           <w:rFonts w:eastAsia="Times New Roman" w:cstheme="minorHAnsi"/>
         </w:rPr>
+        <w:lastRenderedPageBreak/>
         <w:t xml:space="preserve">13 </w:t>
       </w:r>
       <w:r>

</xml_diff>